<commit_message>
Revisión de manual de usuario.
</commit_message>
<xml_diff>
--- a/Documentación/Manuales de Usuario/Manual de Usuario SIGERA_Consltas.docx
+++ b/Documentación/Manuales de Usuario/Manual de Usuario SIGERA_Consltas.docx
@@ -1,6 +1,6 @@
 
 <file path=word/document.xml><?xml version="1.0" encoding="utf-8"?>
-<w:document xmlns:wpc="http://schemas.microsoft.com/office/word/2010/wordprocessingCanvas" xmlns:cx="http://schemas.microsoft.com/office/drawing/2014/chartex" xmlns:cx1="http://schemas.microsoft.com/office/drawing/2015/9/8/chartex" xmlns:cx2="http://schemas.microsoft.com/office/drawing/2015/10/21/chartex" xmlns:cx3="http://schemas.microsoft.com/office/drawing/2016/5/9/chartex" xmlns:cx4="http://schemas.microsoft.com/office/drawing/2016/5/10/chartex" xmlns:cx5="http://schemas.microsoft.com/office/drawing/2016/5/11/chartex" xmlns:cx6="http://schemas.microsoft.com/office/drawing/2016/5/12/chartex" xmlns:cx7="http://schemas.microsoft.com/office/drawing/2016/5/13/chartex" xmlns:cx8="http://schemas.microsoft.com/office/drawing/2016/5/14/chartex" xmlns:mc="http://schemas.openxmlformats.org/markup-compatibility/2006" xmlns:aink="http://schemas.microsoft.com/office/drawing/2016/ink" xmlns:am3d="http://schemas.microsoft.com/office/drawing/2017/model3d" xmlns:o="urn:schemas-microsoft-com:office:office" xmlns:r="http://schemas.openxmlformats.org/officeDocument/2006/relationships" xmlns:m="http://schemas.openxmlformats.org/officeDocument/2006/math" xmlns:v="urn:schemas-microsoft-com:vml" xmlns:wp14="http://schemas.microsoft.com/office/word/2010/wordprocessingDrawing" xmlns:wp="http://schemas.openxmlformats.org/drawingml/2006/wordprocessingDrawing" xmlns:w10="urn:schemas-microsoft-com:office:word" xmlns:w="http://schemas.openxmlformats.org/wordprocessingml/2006/main" xmlns:w14="http://schemas.microsoft.com/office/word/2010/wordml" xmlns:w15="http://schemas.microsoft.com/office/word/2012/wordml" xmlns:w16cid="http://schemas.microsoft.com/office/word/2016/wordml/cid" xmlns:w16se="http://schemas.microsoft.com/office/word/2015/wordml/symex" xmlns:wpg="http://schemas.microsoft.com/office/word/2010/wordprocessingGroup" xmlns:wpi="http://schemas.microsoft.com/office/word/2010/wordprocessingInk" xmlns:wne="http://schemas.microsoft.com/office/word/2006/wordml" xmlns:wps="http://schemas.microsoft.com/office/word/2010/wordprocessingShape" mc:Ignorable="w14 w15 w16se w16cid wp14">
+<w:document xmlns:wpc="http://schemas.microsoft.com/office/word/2010/wordprocessingCanvas" xmlns:mc="http://schemas.openxmlformats.org/markup-compatibility/2006" xmlns:o="urn:schemas-microsoft-com:office:office" xmlns:r="http://schemas.openxmlformats.org/officeDocument/2006/relationships" xmlns:m="http://schemas.openxmlformats.org/officeDocument/2006/math" xmlns:v="urn:schemas-microsoft-com:vml" xmlns:wp14="http://schemas.microsoft.com/office/word/2010/wordprocessingDrawing" xmlns:wp="http://schemas.openxmlformats.org/drawingml/2006/wordprocessingDrawing" xmlns:w10="urn:schemas-microsoft-com:office:word" xmlns:w="http://schemas.openxmlformats.org/wordprocessingml/2006/main" xmlns:w14="http://schemas.microsoft.com/office/word/2010/wordml" xmlns:wpg="http://schemas.microsoft.com/office/word/2010/wordprocessingGroup" xmlns:wpi="http://schemas.microsoft.com/office/word/2010/wordprocessingInk" xmlns:wne="http://schemas.microsoft.com/office/word/2006/wordml" xmlns:wps="http://schemas.microsoft.com/office/word/2010/wordprocessingShape" mc:Ignorable="w14 wp14">
   <w:body>
     <w:p>
       <w:pPr>
@@ -9,12 +9,42 @@
           <w:sz w:val="24"/>
         </w:rPr>
       </w:pPr>
-      <w:r>
-        <w:rPr>
-          <w:rFonts w:ascii="Arial" w:hAnsi="Arial" w:cs="Arial"/>
-          <w:sz w:val="24"/>
-        </w:rPr>
-        <w:t>Para manipular el sistema de SIGERA_CONSULTAS se deben seguir los siguientes pasos:</w:t>
+      <w:commentRangeStart w:id="0"/>
+      <w:r>
+        <w:rPr>
+          <w:rFonts w:ascii="Arial" w:hAnsi="Arial" w:cs="Arial"/>
+          <w:sz w:val="24"/>
+        </w:rPr>
+        <w:t xml:space="preserve">Para manipular el sistema de SIGERA_CONSULTAS se deben seguir los siguientes </w:t>
+      </w:r>
+      <w:commentRangeStart w:id="1"/>
+      <w:r>
+        <w:rPr>
+          <w:rFonts w:ascii="Arial" w:hAnsi="Arial" w:cs="Arial"/>
+          <w:sz w:val="24"/>
+        </w:rPr>
+        <w:t>pasos</w:t>
+      </w:r>
+      <w:commentRangeEnd w:id="1"/>
+      <w:r>
+        <w:rPr>
+          <w:rStyle w:val="Refdecomentario"/>
+        </w:rPr>
+        <w:commentReference w:id="1"/>
+      </w:r>
+      <w:r>
+        <w:rPr>
+          <w:rFonts w:ascii="Arial" w:hAnsi="Arial" w:cs="Arial"/>
+          <w:sz w:val="24"/>
+        </w:rPr>
+        <w:t>:</w:t>
+      </w:r>
+      <w:commentRangeEnd w:id="0"/>
+      <w:r>
+        <w:rPr>
+          <w:rStyle w:val="Refdecomentario"/>
+        </w:rPr>
+        <w:commentReference w:id="0"/>
       </w:r>
     </w:p>
     <w:p>
@@ -84,6 +114,7 @@
           <w:rFonts w:ascii="Arial" w:hAnsi="Arial" w:cs="Arial"/>
           <w:noProof/>
           <w:sz w:val="24"/>
+          <w:lang w:eastAsia="es-MX"/>
         </w:rPr>
         <w:drawing>
           <wp:anchor distT="0" distB="0" distL="114300" distR="114300" simplePos="0" relativeHeight="251658240" behindDoc="1" locked="0" layoutInCell="1" allowOverlap="1" wp14:anchorId="211736AD">
@@ -117,7 +148,7 @@
                     <pic:cNvPicPr/>
                   </pic:nvPicPr>
                   <pic:blipFill rotWithShape="1">
-                    <a:blip r:embed="rId6">
+                    <a:blip r:embed="rId9">
                       <a:extLst>
                         <a:ext uri="{28A0092B-C50C-407E-A947-70E740481C1C}">
                           <a14:useLocalDpi xmlns:a14="http://schemas.microsoft.com/office/drawing/2010/main" val="0"/>
@@ -277,6 +308,7 @@
           <w:rFonts w:ascii="Arial" w:hAnsi="Arial" w:cs="Arial"/>
           <w:noProof/>
           <w:sz w:val="24"/>
+          <w:lang w:eastAsia="es-MX"/>
         </w:rPr>
         <mc:AlternateContent>
           <mc:Choice Requires="wps">
@@ -326,10 +358,7 @@
                         <w:txbxContent>
                           <w:p>
                             <w:r>
-                              <w:t xml:space="preserve">Botón para </w:t>
-                            </w:r>
-                            <w:r>
-                              <w:t>cerrar sesión.</w:t>
+                              <w:t>Botón para cerrar sesión.</w:t>
                             </w:r>
                           </w:p>
                         </w:txbxContent>
@@ -349,7 +378,7 @@
               </wp:anchor>
             </w:drawing>
           </mc:Choice>
-          <mc:Fallback>
+          <mc:Fallback xmlns:w16se="http://schemas.microsoft.com/office/word/2015/wordml/symex" xmlns:w16cid="http://schemas.microsoft.com/office/word/2016/wordml/cid" xmlns:w15="http://schemas.microsoft.com/office/word/2012/wordml" xmlns:am3d="http://schemas.microsoft.com/office/drawing/2017/model3d" xmlns:aink="http://schemas.microsoft.com/office/drawing/2016/ink" xmlns:cx8="http://schemas.microsoft.com/office/drawing/2016/5/14/chartex" xmlns:cx7="http://schemas.microsoft.com/office/drawing/2016/5/13/chartex" xmlns:cx6="http://schemas.microsoft.com/office/drawing/2016/5/12/chartex" xmlns:cx5="http://schemas.microsoft.com/office/drawing/2016/5/11/chartex" xmlns:cx4="http://schemas.microsoft.com/office/drawing/2016/5/10/chartex" xmlns:cx3="http://schemas.microsoft.com/office/drawing/2016/5/9/chartex" xmlns:cx2="http://schemas.microsoft.com/office/drawing/2015/10/21/chartex" xmlns:cx1="http://schemas.microsoft.com/office/drawing/2015/9/8/chartex" xmlns:cx="http://schemas.microsoft.com/office/drawing/2014/chartex">
             <w:pict>
               <v:shapetype w14:anchorId="284CBBD5" id="_x0000_t202" coordsize="21600,21600" o:spt="202" path="m,l,21600r21600,l21600,xe">
                 <v:stroke joinstyle="miter"/>
@@ -379,6 +408,7 @@
           <w:rFonts w:ascii="Arial" w:hAnsi="Arial" w:cs="Arial"/>
           <w:noProof/>
           <w:sz w:val="24"/>
+          <w:lang w:eastAsia="es-MX"/>
         </w:rPr>
         <mc:AlternateContent>
           <mc:Choice Requires="wps">
@@ -428,10 +458,7 @@
                         <w:txbxContent>
                           <w:p>
                             <w:r>
-                              <w:t xml:space="preserve">Botón </w:t>
-                            </w:r>
-                            <w:r>
-                              <w:t>para ir a ventana de configuración.</w:t>
+                              <w:t>Botón para ir a ventana de configuración.</w:t>
                             </w:r>
                           </w:p>
                         </w:txbxContent>
@@ -451,7 +478,7 @@
               </wp:anchor>
             </w:drawing>
           </mc:Choice>
-          <mc:Fallback>
+          <mc:Fallback xmlns:w16se="http://schemas.microsoft.com/office/word/2015/wordml/symex" xmlns:w16cid="http://schemas.microsoft.com/office/word/2016/wordml/cid" xmlns:w15="http://schemas.microsoft.com/office/word/2012/wordml" xmlns:am3d="http://schemas.microsoft.com/office/drawing/2017/model3d" xmlns:aink="http://schemas.microsoft.com/office/drawing/2016/ink" xmlns:cx8="http://schemas.microsoft.com/office/drawing/2016/5/14/chartex" xmlns:cx7="http://schemas.microsoft.com/office/drawing/2016/5/13/chartex" xmlns:cx6="http://schemas.microsoft.com/office/drawing/2016/5/12/chartex" xmlns:cx5="http://schemas.microsoft.com/office/drawing/2016/5/11/chartex" xmlns:cx4="http://schemas.microsoft.com/office/drawing/2016/5/10/chartex" xmlns:cx3="http://schemas.microsoft.com/office/drawing/2016/5/9/chartex" xmlns:cx2="http://schemas.microsoft.com/office/drawing/2015/10/21/chartex" xmlns:cx1="http://schemas.microsoft.com/office/drawing/2015/9/8/chartex" xmlns:cx="http://schemas.microsoft.com/office/drawing/2014/chartex">
             <w:pict>
               <v:shape w14:anchorId="4F43AA17" id="_x0000_s1027" type="#_x0000_t202" style="position:absolute;margin-left:521.25pt;margin-top:138.1pt;width:82.5pt;height:57pt;z-index:251676672;visibility:visible;mso-wrap-style:square;mso-width-percent:0;mso-height-percent:0;mso-wrap-distance-left:9pt;mso-wrap-distance-top:3.6pt;mso-wrap-distance-right:9pt;mso-wrap-distance-bottom:3.6pt;mso-position-horizontal:absolute;mso-position-horizontal-relative:page;mso-position-vertical:absolute;mso-position-vertical-relative:text;mso-width-percent:0;mso-height-percent:0;mso-width-relative:margin;mso-height-relative:margin;v-text-anchor:top" o:gfxdata="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" strokecolor="#0070c0">
                 <v:textbox>
@@ -477,6 +504,7 @@
           <w:rFonts w:ascii="Arial" w:hAnsi="Arial" w:cs="Arial"/>
           <w:noProof/>
           <w:sz w:val="24"/>
+          <w:lang w:eastAsia="es-MX"/>
         </w:rPr>
         <mc:AlternateContent>
           <mc:Choice Requires="wps">
@@ -546,7 +574,7 @@
               </wp:anchor>
             </w:drawing>
           </mc:Choice>
-          <mc:Fallback>
+          <mc:Fallback xmlns:w16se="http://schemas.microsoft.com/office/word/2015/wordml/symex" xmlns:w16cid="http://schemas.microsoft.com/office/word/2016/wordml/cid" xmlns:w15="http://schemas.microsoft.com/office/word/2012/wordml" xmlns:am3d="http://schemas.microsoft.com/office/drawing/2017/model3d" xmlns:aink="http://schemas.microsoft.com/office/drawing/2016/ink" xmlns:cx8="http://schemas.microsoft.com/office/drawing/2016/5/14/chartex" xmlns:cx7="http://schemas.microsoft.com/office/drawing/2016/5/13/chartex" xmlns:cx6="http://schemas.microsoft.com/office/drawing/2016/5/12/chartex" xmlns:cx5="http://schemas.microsoft.com/office/drawing/2016/5/11/chartex" xmlns:cx4="http://schemas.microsoft.com/office/drawing/2016/5/10/chartex" xmlns:cx3="http://schemas.microsoft.com/office/drawing/2016/5/9/chartex" xmlns:cx2="http://schemas.microsoft.com/office/drawing/2015/10/21/chartex" xmlns:cx1="http://schemas.microsoft.com/office/drawing/2015/9/8/chartex" xmlns:cx="http://schemas.microsoft.com/office/drawing/2014/chartex">
             <w:pict>
               <v:shape w14:anchorId="23A72462" id="_x0000_s1028" type="#_x0000_t202" style="position:absolute;margin-left:0;margin-top:22.35pt;width:76.5pt;height:51.75pt;z-index:251674624;visibility:visible;mso-wrap-style:square;mso-width-percent:0;mso-height-percent:0;mso-wrap-distance-left:9pt;mso-wrap-distance-top:3.6pt;mso-wrap-distance-right:9pt;mso-wrap-distance-bottom:3.6pt;mso-position-horizontal:left;mso-position-horizontal-relative:right-margin-area;mso-position-vertical:absolute;mso-position-vertical-relative:text;mso-width-percent:0;mso-height-percent:0;mso-width-relative:margin;mso-height-relative:margin;v-text-anchor:top" o:gfxdata="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" strokecolor="#0070c0">
                 <v:textbox>
@@ -569,6 +597,7 @@
           <w:rFonts w:ascii="Arial" w:hAnsi="Arial" w:cs="Arial"/>
           <w:noProof/>
           <w:sz w:val="24"/>
+          <w:lang w:eastAsia="es-MX"/>
         </w:rPr>
         <mc:AlternateContent>
           <mc:Choice Requires="wps">
@@ -638,7 +667,7 @@
               </wp:anchor>
             </w:drawing>
           </mc:Choice>
-          <mc:Fallback>
+          <mc:Fallback xmlns:w16se="http://schemas.microsoft.com/office/word/2015/wordml/symex" xmlns:w16cid="http://schemas.microsoft.com/office/word/2016/wordml/cid" xmlns:w15="http://schemas.microsoft.com/office/word/2012/wordml" xmlns:am3d="http://schemas.microsoft.com/office/drawing/2017/model3d" xmlns:aink="http://schemas.microsoft.com/office/drawing/2016/ink" xmlns:cx8="http://schemas.microsoft.com/office/drawing/2016/5/14/chartex" xmlns:cx7="http://schemas.microsoft.com/office/drawing/2016/5/13/chartex" xmlns:cx6="http://schemas.microsoft.com/office/drawing/2016/5/12/chartex" xmlns:cx5="http://schemas.microsoft.com/office/drawing/2016/5/11/chartex" xmlns:cx4="http://schemas.microsoft.com/office/drawing/2016/5/10/chartex" xmlns:cx3="http://schemas.microsoft.com/office/drawing/2016/5/9/chartex" xmlns:cx2="http://schemas.microsoft.com/office/drawing/2015/10/21/chartex" xmlns:cx1="http://schemas.microsoft.com/office/drawing/2015/9/8/chartex" xmlns:cx="http://schemas.microsoft.com/office/drawing/2014/chartex">
             <w:pict>
               <v:shape w14:anchorId="4AEE71CB" id="_x0000_s1029" type="#_x0000_t202" style="position:absolute;margin-left:19.05pt;margin-top:158.85pt;width:65.25pt;height:63pt;z-index:251672576;visibility:visible;mso-wrap-style:square;mso-width-percent:0;mso-height-percent:0;mso-wrap-distance-left:9pt;mso-wrap-distance-top:3.6pt;mso-wrap-distance-right:9pt;mso-wrap-distance-bottom:3.6pt;mso-position-horizontal:absolute;mso-position-horizontal-relative:page;mso-position-vertical:absolute;mso-position-vertical-relative:text;mso-width-percent:0;mso-height-percent:0;mso-width-relative:margin;mso-height-relative:margin;v-text-anchor:top" o:gfxdata="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" strokecolor="#0070c0">
                 <v:textbox>
@@ -661,6 +690,7 @@
           <w:rFonts w:ascii="Arial" w:hAnsi="Arial" w:cs="Arial"/>
           <w:noProof/>
           <w:sz w:val="24"/>
+          <w:lang w:eastAsia="es-MX"/>
         </w:rPr>
         <mc:AlternateContent>
           <mc:Choice Requires="wps">
@@ -730,7 +760,7 @@
               </wp:anchor>
             </w:drawing>
           </mc:Choice>
-          <mc:Fallback>
+          <mc:Fallback xmlns:w16se="http://schemas.microsoft.com/office/word/2015/wordml/symex" xmlns:w16cid="http://schemas.microsoft.com/office/word/2016/wordml/cid" xmlns:w15="http://schemas.microsoft.com/office/word/2012/wordml" xmlns:am3d="http://schemas.microsoft.com/office/drawing/2017/model3d" xmlns:aink="http://schemas.microsoft.com/office/drawing/2016/ink" xmlns:cx8="http://schemas.microsoft.com/office/drawing/2016/5/14/chartex" xmlns:cx7="http://schemas.microsoft.com/office/drawing/2016/5/13/chartex" xmlns:cx6="http://schemas.microsoft.com/office/drawing/2016/5/12/chartex" xmlns:cx5="http://schemas.microsoft.com/office/drawing/2016/5/11/chartex" xmlns:cx4="http://schemas.microsoft.com/office/drawing/2016/5/10/chartex" xmlns:cx3="http://schemas.microsoft.com/office/drawing/2016/5/9/chartex" xmlns:cx2="http://schemas.microsoft.com/office/drawing/2015/10/21/chartex" xmlns:cx1="http://schemas.microsoft.com/office/drawing/2015/9/8/chartex" xmlns:cx="http://schemas.microsoft.com/office/drawing/2014/chartex">
             <w:pict>
               <v:shape id="_x0000_s1030" type="#_x0000_t202" style="position:absolute;margin-left:6pt;margin-top:54.85pt;width:65.25pt;height:63pt;z-index:251670528;visibility:visible;mso-wrap-style:square;mso-width-percent:0;mso-height-percent:0;mso-wrap-distance-left:9pt;mso-wrap-distance-top:3.6pt;mso-wrap-distance-right:9pt;mso-wrap-distance-bottom:3.6pt;mso-position-horizontal:absolute;mso-position-horizontal-relative:page;mso-position-vertical:absolute;mso-position-vertical-relative:text;mso-width-percent:0;mso-height-percent:0;mso-width-relative:margin;mso-height-relative:margin;v-text-anchor:top" o:gfxdata="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" strokecolor="#0070c0">
                 <v:textbox>
@@ -753,6 +783,7 @@
           <w:rFonts w:ascii="Arial" w:hAnsi="Arial" w:cs="Arial"/>
           <w:noProof/>
           <w:sz w:val="24"/>
+          <w:lang w:eastAsia="es-MX"/>
         </w:rPr>
         <mc:AlternateContent>
           <mc:Choice Requires="wps">
@@ -807,7 +838,7 @@
               </wp:anchor>
             </w:drawing>
           </mc:Choice>
-          <mc:Fallback>
+          <mc:Fallback xmlns:w16se="http://schemas.microsoft.com/office/word/2015/wordml/symex" xmlns:w16cid="http://schemas.microsoft.com/office/word/2016/wordml/cid" xmlns:w15="http://schemas.microsoft.com/office/word/2012/wordml" xmlns:am3d="http://schemas.microsoft.com/office/drawing/2017/model3d" xmlns:aink="http://schemas.microsoft.com/office/drawing/2016/ink" xmlns:cx8="http://schemas.microsoft.com/office/drawing/2016/5/14/chartex" xmlns:cx7="http://schemas.microsoft.com/office/drawing/2016/5/13/chartex" xmlns:cx6="http://schemas.microsoft.com/office/drawing/2016/5/12/chartex" xmlns:cx5="http://schemas.microsoft.com/office/drawing/2016/5/11/chartex" xmlns:cx4="http://schemas.microsoft.com/office/drawing/2016/5/10/chartex" xmlns:cx3="http://schemas.microsoft.com/office/drawing/2016/5/9/chartex" xmlns:cx2="http://schemas.microsoft.com/office/drawing/2015/10/21/chartex" xmlns:cx1="http://schemas.microsoft.com/office/drawing/2015/9/8/chartex" xmlns:cx="http://schemas.microsoft.com/office/drawing/2014/chartex">
             <w:pict>
               <v:shapetype w14:anchorId="6DF8DE03" id="_x0000_t32" coordsize="21600,21600" o:spt="32" o:oned="t" path="m,l21600,21600e" filled="f">
                 <v:path arrowok="t" fillok="f" o:connecttype="none"/>
@@ -825,6 +856,7 @@
           <w:rFonts w:ascii="Arial" w:hAnsi="Arial" w:cs="Arial"/>
           <w:noProof/>
           <w:sz w:val="24"/>
+          <w:lang w:eastAsia="es-MX"/>
         </w:rPr>
         <mc:AlternateContent>
           <mc:Choice Requires="wps">
@@ -885,7 +917,7 @@
               </wp:anchor>
             </w:drawing>
           </mc:Choice>
-          <mc:Fallback>
+          <mc:Fallback xmlns:w16se="http://schemas.microsoft.com/office/word/2015/wordml/symex" xmlns:w16cid="http://schemas.microsoft.com/office/word/2016/wordml/cid" xmlns:w15="http://schemas.microsoft.com/office/word/2012/wordml" xmlns:am3d="http://schemas.microsoft.com/office/drawing/2017/model3d" xmlns:aink="http://schemas.microsoft.com/office/drawing/2016/ink" xmlns:cx8="http://schemas.microsoft.com/office/drawing/2016/5/14/chartex" xmlns:cx7="http://schemas.microsoft.com/office/drawing/2016/5/13/chartex" xmlns:cx6="http://schemas.microsoft.com/office/drawing/2016/5/12/chartex" xmlns:cx5="http://schemas.microsoft.com/office/drawing/2016/5/11/chartex" xmlns:cx4="http://schemas.microsoft.com/office/drawing/2016/5/10/chartex" xmlns:cx3="http://schemas.microsoft.com/office/drawing/2016/5/9/chartex" xmlns:cx2="http://schemas.microsoft.com/office/drawing/2015/10/21/chartex" xmlns:cx1="http://schemas.microsoft.com/office/drawing/2015/9/8/chartex" xmlns:cx="http://schemas.microsoft.com/office/drawing/2014/chartex">
             <w:pict>
               <v:shape w14:anchorId="63C6FCF9" id="Conector recto de flecha 7" o:spid="_x0000_s1026" type="#_x0000_t32" style="position:absolute;margin-left:373.5pt;margin-top:234.75pt;width:57.75pt;height:6.2pt;z-index:251666432;visibility:visible;mso-wrap-style:square;mso-width-percent:0;mso-height-percent:0;mso-wrap-distance-left:9pt;mso-wrap-distance-top:0;mso-wrap-distance-right:9pt;mso-wrap-distance-bottom:0;mso-position-horizontal:absolute;mso-position-horizontal-relative:text;mso-position-vertical:absolute;mso-position-vertical-relative:text;mso-width-percent:0;mso-height-percent:0;mso-width-relative:margin;mso-height-relative:margin" o:gfxdata="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" strokecolor="#4472c4 [3204]" strokeweight=".5pt">
                 <v:stroke endarrow="block" joinstyle="miter"/>
@@ -899,6 +931,7 @@
           <w:rFonts w:ascii="Arial" w:hAnsi="Arial" w:cs="Arial"/>
           <w:noProof/>
           <w:sz w:val="24"/>
+          <w:lang w:eastAsia="es-MX"/>
         </w:rPr>
         <mc:AlternateContent>
           <mc:Choice Requires="wps">
@@ -953,7 +986,7 @@
               </wp:anchor>
             </w:drawing>
           </mc:Choice>
-          <mc:Fallback>
+          <mc:Fallback xmlns:w16se="http://schemas.microsoft.com/office/word/2015/wordml/symex" xmlns:w16cid="http://schemas.microsoft.com/office/word/2016/wordml/cid" xmlns:w15="http://schemas.microsoft.com/office/word/2012/wordml" xmlns:am3d="http://schemas.microsoft.com/office/drawing/2017/model3d" xmlns:aink="http://schemas.microsoft.com/office/drawing/2016/ink" xmlns:cx8="http://schemas.microsoft.com/office/drawing/2016/5/14/chartex" xmlns:cx7="http://schemas.microsoft.com/office/drawing/2016/5/13/chartex" xmlns:cx6="http://schemas.microsoft.com/office/drawing/2016/5/12/chartex" xmlns:cx5="http://schemas.microsoft.com/office/drawing/2016/5/11/chartex" xmlns:cx4="http://schemas.microsoft.com/office/drawing/2016/5/10/chartex" xmlns:cx3="http://schemas.microsoft.com/office/drawing/2016/5/9/chartex" xmlns:cx2="http://schemas.microsoft.com/office/drawing/2015/10/21/chartex" xmlns:cx1="http://schemas.microsoft.com/office/drawing/2015/9/8/chartex" xmlns:cx="http://schemas.microsoft.com/office/drawing/2014/chartex">
             <w:pict>
               <v:shape w14:anchorId="725F40D1" id="Conector recto de flecha 8" o:spid="_x0000_s1026" type="#_x0000_t32" style="position:absolute;margin-left:5.25pt;margin-top:161.25pt;width:87pt;height:18pt;flip:x;z-index:251668480;visibility:visible;mso-wrap-style:square;mso-wrap-distance-left:9pt;mso-wrap-distance-top:0;mso-wrap-distance-right:9pt;mso-wrap-distance-bottom:0;mso-position-horizontal:absolute;mso-position-horizontal-relative:text;mso-position-vertical:absolute;mso-position-vertical-relative:text" o:gfxdata="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" strokecolor="#4472c4 [3204]" strokeweight=".5pt">
                 <v:stroke endarrow="block" joinstyle="miter"/>
@@ -967,6 +1000,7 @@
           <w:rFonts w:ascii="Arial" w:hAnsi="Arial" w:cs="Arial"/>
           <w:noProof/>
           <w:sz w:val="24"/>
+          <w:lang w:eastAsia="es-MX"/>
         </w:rPr>
         <mc:AlternateContent>
           <mc:Choice Requires="wps">
@@ -1027,7 +1061,7 @@
               </wp:anchor>
             </w:drawing>
           </mc:Choice>
-          <mc:Fallback>
+          <mc:Fallback xmlns:w16se="http://schemas.microsoft.com/office/word/2015/wordml/symex" xmlns:w16cid="http://schemas.microsoft.com/office/word/2016/wordml/cid" xmlns:w15="http://schemas.microsoft.com/office/word/2012/wordml" xmlns:am3d="http://schemas.microsoft.com/office/drawing/2017/model3d" xmlns:aink="http://schemas.microsoft.com/office/drawing/2016/ink" xmlns:cx8="http://schemas.microsoft.com/office/drawing/2016/5/14/chartex" xmlns:cx7="http://schemas.microsoft.com/office/drawing/2016/5/13/chartex" xmlns:cx6="http://schemas.microsoft.com/office/drawing/2016/5/12/chartex" xmlns:cx5="http://schemas.microsoft.com/office/drawing/2016/5/11/chartex" xmlns:cx4="http://schemas.microsoft.com/office/drawing/2016/5/10/chartex" xmlns:cx3="http://schemas.microsoft.com/office/drawing/2016/5/9/chartex" xmlns:cx2="http://schemas.microsoft.com/office/drawing/2015/10/21/chartex" xmlns:cx1="http://schemas.microsoft.com/office/drawing/2015/9/8/chartex" xmlns:cx="http://schemas.microsoft.com/office/drawing/2014/chartex">
             <w:pict>
               <v:shape w14:anchorId="350EC40F" id="Conector recto de flecha 6" o:spid="_x0000_s1026" type="#_x0000_t32" style="position:absolute;margin-left:373.95pt;margin-top:158.15pt;width:57.75pt;height:6.2pt;z-index:251664384;visibility:visible;mso-wrap-style:square;mso-width-percent:0;mso-height-percent:0;mso-wrap-distance-left:9pt;mso-wrap-distance-top:0;mso-wrap-distance-right:9pt;mso-wrap-distance-bottom:0;mso-position-horizontal:absolute;mso-position-horizontal-relative:text;mso-position-vertical:absolute;mso-position-vertical-relative:text;mso-width-percent:0;mso-height-percent:0;mso-width-relative:margin;mso-height-relative:margin" o:gfxdata="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" strokecolor="#4472c4 [3204]" strokeweight=".5pt">
                 <v:stroke endarrow="block" joinstyle="miter"/>
@@ -1041,6 +1075,7 @@
           <w:rFonts w:ascii="Arial" w:hAnsi="Arial" w:cs="Arial"/>
           <w:noProof/>
           <w:sz w:val="24"/>
+          <w:lang w:eastAsia="es-MX"/>
         </w:rPr>
         <mc:AlternateContent>
           <mc:Choice Requires="wps">
@@ -1101,7 +1136,7 @@
               </wp:anchor>
             </w:drawing>
           </mc:Choice>
-          <mc:Fallback>
+          <mc:Fallback xmlns:w16se="http://schemas.microsoft.com/office/word/2015/wordml/symex" xmlns:w16cid="http://schemas.microsoft.com/office/word/2016/wordml/cid" xmlns:w15="http://schemas.microsoft.com/office/word/2012/wordml" xmlns:am3d="http://schemas.microsoft.com/office/drawing/2017/model3d" xmlns:aink="http://schemas.microsoft.com/office/drawing/2016/ink" xmlns:cx8="http://schemas.microsoft.com/office/drawing/2016/5/14/chartex" xmlns:cx7="http://schemas.microsoft.com/office/drawing/2016/5/13/chartex" xmlns:cx6="http://schemas.microsoft.com/office/drawing/2016/5/12/chartex" xmlns:cx5="http://schemas.microsoft.com/office/drawing/2016/5/11/chartex" xmlns:cx4="http://schemas.microsoft.com/office/drawing/2016/5/10/chartex" xmlns:cx3="http://schemas.microsoft.com/office/drawing/2016/5/9/chartex" xmlns:cx2="http://schemas.microsoft.com/office/drawing/2015/10/21/chartex" xmlns:cx1="http://schemas.microsoft.com/office/drawing/2015/9/8/chartex" xmlns:cx="http://schemas.microsoft.com/office/drawing/2014/chartex">
             <w:pict>
               <v:shape w14:anchorId="0073E6E6" id="Conector recto de flecha 5" o:spid="_x0000_s1026" type="#_x0000_t32" style="position:absolute;margin-left:345.45pt;margin-top:55.6pt;width:85.5pt;height:26.25pt;flip:y;z-index:251662336;visibility:visible;mso-wrap-style:square;mso-width-percent:0;mso-height-percent:0;mso-wrap-distance-left:9pt;mso-wrap-distance-top:0;mso-wrap-distance-right:9pt;mso-wrap-distance-bottom:0;mso-position-horizontal:absolute;mso-position-horizontal-relative:text;mso-position-vertical:absolute;mso-position-vertical-relative:text;mso-width-percent:0;mso-height-percent:0;mso-width-relative:margin;mso-height-relative:margin" o:gfxdata="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" strokecolor="#4472c4 [3204]" strokeweight=".5pt">
                 <v:stroke endarrow="block" joinstyle="miter"/>
@@ -1115,6 +1150,7 @@
           <w:rFonts w:ascii="Arial" w:hAnsi="Arial" w:cs="Arial"/>
           <w:noProof/>
           <w:sz w:val="24"/>
+          <w:lang w:eastAsia="es-MX"/>
         </w:rPr>
         <w:drawing>
           <wp:anchor distT="0" distB="0" distL="114300" distR="114300" simplePos="0" relativeHeight="251659264" behindDoc="1" locked="0" layoutInCell="1" allowOverlap="1" wp14:anchorId="52AE5AE1">
@@ -1148,7 +1184,7 @@
                     <pic:cNvPicPr/>
                   </pic:nvPicPr>
                   <pic:blipFill rotWithShape="1">
-                    <a:blip r:embed="rId7">
+                    <a:blip r:embed="rId10">
                       <a:extLst>
                         <a:ext uri="{28A0092B-C50C-407E-A947-70E740481C1C}">
                           <a14:useLocalDpi xmlns:a14="http://schemas.microsoft.com/office/drawing/2010/main" val="0"/>
@@ -1290,6 +1326,7 @@
           <w:rFonts w:ascii="Arial" w:hAnsi="Arial" w:cs="Arial"/>
           <w:noProof/>
           <w:sz w:val="24"/>
+          <w:lang w:eastAsia="es-MX"/>
         </w:rPr>
         <w:drawing>
           <wp:anchor distT="0" distB="0" distL="114300" distR="114300" simplePos="0" relativeHeight="251679744" behindDoc="1" locked="0" layoutInCell="1" allowOverlap="1" wp14:anchorId="69D91789">
@@ -1323,7 +1360,7 @@
                     <pic:cNvPicPr/>
                   </pic:nvPicPr>
                   <pic:blipFill rotWithShape="1">
-                    <a:blip r:embed="rId8">
+                    <a:blip r:embed="rId11">
                       <a:extLst>
                         <a:ext uri="{28A0092B-C50C-407E-A947-70E740481C1C}">
                           <a14:useLocalDpi xmlns:a14="http://schemas.microsoft.com/office/drawing/2010/main" val="0"/>
@@ -1390,6 +1427,7 @@
       <w:r>
         <w:rPr>
           <w:noProof/>
+          <w:lang w:eastAsia="es-MX"/>
         </w:rPr>
         <mc:AlternateContent>
           <mc:Choice Requires="wps">
@@ -1453,7 +1491,7 @@
               </wp:anchor>
             </w:drawing>
           </mc:Choice>
-          <mc:Fallback>
+          <mc:Fallback xmlns:w16se="http://schemas.microsoft.com/office/word/2015/wordml/symex" xmlns:w16cid="http://schemas.microsoft.com/office/word/2016/wordml/cid" xmlns:w15="http://schemas.microsoft.com/office/word/2012/wordml" xmlns:am3d="http://schemas.microsoft.com/office/drawing/2017/model3d" xmlns:aink="http://schemas.microsoft.com/office/drawing/2016/ink" xmlns:cx8="http://schemas.microsoft.com/office/drawing/2016/5/14/chartex" xmlns:cx7="http://schemas.microsoft.com/office/drawing/2016/5/13/chartex" xmlns:cx6="http://schemas.microsoft.com/office/drawing/2016/5/12/chartex" xmlns:cx5="http://schemas.microsoft.com/office/drawing/2016/5/11/chartex" xmlns:cx4="http://schemas.microsoft.com/office/drawing/2016/5/10/chartex" xmlns:cx3="http://schemas.microsoft.com/office/drawing/2016/5/9/chartex" xmlns:cx2="http://schemas.microsoft.com/office/drawing/2015/10/21/chartex" xmlns:cx1="http://schemas.microsoft.com/office/drawing/2015/9/8/chartex" xmlns:cx="http://schemas.microsoft.com/office/drawing/2014/chartex">
             <w:pict>
               <v:shape w14:anchorId="7F281EBA" id="Conector recto de flecha 16" o:spid="_x0000_s1026" type="#_x0000_t32" style="position:absolute;margin-left:368.7pt;margin-top:90.2pt;width:39.75pt;height:11.25pt;flip:x y;z-index:251680768;visibility:visible;mso-wrap-style:square;mso-width-percent:0;mso-height-percent:0;mso-wrap-distance-left:9pt;mso-wrap-distance-top:0;mso-wrap-distance-right:9pt;mso-wrap-distance-bottom:0;mso-position-horizontal:absolute;mso-position-horizontal-relative:text;mso-position-vertical:absolute;mso-position-vertical-relative:text;mso-width-percent:0;mso-height-percent:0;mso-width-relative:margin;mso-height-relative:margin" o:gfxdata="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" strokecolor="red" strokeweight="1.5pt">
                 <v:stroke endarrow="block" joinstyle="miter"/>
@@ -1465,6 +1503,7 @@
       <w:r>
         <w:rPr>
           <w:noProof/>
+          <w:lang w:eastAsia="es-MX"/>
         </w:rPr>
         <w:drawing>
           <wp:inline distT="0" distB="0" distL="0" distR="0" wp14:anchorId="4F2011B7" wp14:editId="281F0AA8">
@@ -1482,7 +1521,7 @@
                     <pic:cNvPicPr/>
                   </pic:nvPicPr>
                   <pic:blipFill rotWithShape="1">
-                    <a:blip r:embed="rId9"/>
+                    <a:blip r:embed="rId12"/>
                     <a:srcRect r="26850" b="7929"/>
                     <a:stretch/>
                   </pic:blipFill>
@@ -1517,6 +1556,7 @@
         </w:tabs>
       </w:pPr>
       <w:r>
+        <w:lastRenderedPageBreak/>
         <w:tab/>
       </w:r>
     </w:p>
@@ -1527,7 +1567,6 @@
         </w:tabs>
       </w:pPr>
       <w:r>
-        <w:lastRenderedPageBreak/>
         <w:t>5.- La parte de la configuración sirve para cambiar la contraseña de usuario, solo accedemos mediante el botón de configuración y nos mostrará la siguiente ventana.</w:t>
       </w:r>
     </w:p>
@@ -1543,6 +1582,7 @@
       <w:r>
         <w:rPr>
           <w:noProof/>
+          <w:lang w:eastAsia="es-MX"/>
         </w:rPr>
         <w:drawing>
           <wp:inline distT="0" distB="0" distL="0" distR="0" wp14:anchorId="348E2528" wp14:editId="3FB035D4">
@@ -1560,7 +1600,7 @@
                     <pic:cNvPicPr/>
                   </pic:nvPicPr>
                   <pic:blipFill rotWithShape="1">
-                    <a:blip r:embed="rId10"/>
+                    <a:blip r:embed="rId13"/>
                     <a:srcRect r="27359" b="5816"/>
                     <a:stretch/>
                   </pic:blipFill>
@@ -1612,6 +1652,7 @@
       <w:r>
         <w:rPr>
           <w:noProof/>
+          <w:lang w:eastAsia="es-MX"/>
         </w:rPr>
         <w:drawing>
           <wp:anchor distT="0" distB="0" distL="114300" distR="114300" simplePos="0" relativeHeight="251681792" behindDoc="0" locked="0" layoutInCell="1" allowOverlap="1" wp14:anchorId="62D3BDEA">
@@ -1637,7 +1678,7 @@
                     <pic:cNvPicPr/>
                   </pic:nvPicPr>
                   <pic:blipFill rotWithShape="1">
-                    <a:blip r:embed="rId11">
+                    <a:blip r:embed="rId14">
                       <a:extLst>
                         <a:ext uri="{28A0092B-C50C-407E-A947-70E740481C1C}">
                           <a14:useLocalDpi xmlns:a14="http://schemas.microsoft.com/office/drawing/2010/main" val="0"/>
@@ -1685,18 +1726,16 @@
       </w:r>
       <w:proofErr w:type="spellEnd"/>
       <w:r>
-        <w:t xml:space="preserve"> en el botón rojo y estaremos de vuelta en la ventana principal que es la de login</w:t>
-      </w:r>
-      <w:bookmarkStart w:id="0" w:name="_GoBack"/>
-      <w:bookmarkEnd w:id="0"/>
-      <w:r>
-        <w:t>.</w:t>
-      </w:r>
-    </w:p>
+        <w:t xml:space="preserve"> en el botón rojo y estaremos de vuelta en la ventana principal que es la de login.</w:t>
+      </w:r>
+    </w:p>
+    <w:bookmarkStart w:id="2" w:name="_GoBack"/>
+    <w:bookmarkEnd w:id="2"/>
     <w:p>
       <w:r>
         <w:rPr>
           <w:noProof/>
+          <w:lang w:eastAsia="es-MX"/>
         </w:rPr>
         <mc:AlternateContent>
           <mc:Choice Requires="wps">
@@ -1760,7 +1799,7 @@
               </wp:anchor>
             </w:drawing>
           </mc:Choice>
-          <mc:Fallback>
+          <mc:Fallback xmlns:w16se="http://schemas.microsoft.com/office/word/2015/wordml/symex" xmlns:w16cid="http://schemas.microsoft.com/office/word/2016/wordml/cid" xmlns:w15="http://schemas.microsoft.com/office/word/2012/wordml" xmlns:am3d="http://schemas.microsoft.com/office/drawing/2017/model3d" xmlns:aink="http://schemas.microsoft.com/office/drawing/2016/ink" xmlns:cx8="http://schemas.microsoft.com/office/drawing/2016/5/14/chartex" xmlns:cx7="http://schemas.microsoft.com/office/drawing/2016/5/13/chartex" xmlns:cx6="http://schemas.microsoft.com/office/drawing/2016/5/12/chartex" xmlns:cx5="http://schemas.microsoft.com/office/drawing/2016/5/11/chartex" xmlns:cx4="http://schemas.microsoft.com/office/drawing/2016/5/10/chartex" xmlns:cx3="http://schemas.microsoft.com/office/drawing/2016/5/9/chartex" xmlns:cx2="http://schemas.microsoft.com/office/drawing/2015/10/21/chartex" xmlns:cx1="http://schemas.microsoft.com/office/drawing/2015/9/8/chartex" xmlns:cx="http://schemas.microsoft.com/office/drawing/2014/chartex">
             <w:pict>
               <v:shape w14:anchorId="592F11D1" id="Conector recto de flecha 20" o:spid="_x0000_s1026" type="#_x0000_t32" style="position:absolute;margin-left:396.75pt;margin-top:271.95pt;width:39.75pt;height:11.25pt;flip:x y;z-index:251683840;visibility:visible;mso-wrap-style:square;mso-width-percent:0;mso-height-percent:0;mso-wrap-distance-left:9pt;mso-wrap-distance-top:0;mso-wrap-distance-right:9pt;mso-wrap-distance-bottom:0;mso-position-horizontal:absolute;mso-position-horizontal-relative:text;mso-position-vertical:absolute;mso-position-vertical-relative:text;mso-width-percent:0;mso-height-percent:0;mso-width-relative:margin;mso-height-relative:margin" o:gfxdata="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" strokecolor="red" strokeweight="1.5pt">
                 <v:stroke endarrow="block" joinstyle="miter"/>
@@ -1772,6 +1811,7 @@
       <w:r>
         <w:rPr>
           <w:noProof/>
+          <w:lang w:eastAsia="es-MX"/>
         </w:rPr>
         <w:drawing>
           <wp:inline distT="0" distB="0" distL="0" distR="0" wp14:anchorId="10078F73" wp14:editId="289E6875">
@@ -1789,7 +1829,7 @@
                     <pic:cNvPicPr/>
                   </pic:nvPicPr>
                   <pic:blipFill rotWithShape="1">
-                    <a:blip r:embed="rId12"/>
+                    <a:blip r:embed="rId15"/>
                     <a:srcRect r="26680" b="7023"/>
                     <a:stretch/>
                   </pic:blipFill>
@@ -1818,7 +1858,7 @@
       </w:r>
     </w:p>
     <w:sectPr>
-      <w:headerReference w:type="default" r:id="rId13"/>
+      <w:headerReference w:type="default" r:id="rId16"/>
       <w:pgSz w:w="12240" w:h="15840"/>
       <w:pgMar w:top="1417" w:right="1701" w:bottom="1417" w:left="1701" w:header="708" w:footer="708" w:gutter="0"/>
       <w:cols w:space="708"/>
@@ -1828,8 +1868,123 @@
 </w:document>
 </file>
 
+<file path=word/comments.xml><?xml version="1.0" encoding="utf-8"?>
+<w:comments xmlns:wpc="http://schemas.microsoft.com/office/word/2010/wordprocessingCanvas" xmlns:mc="http://schemas.openxmlformats.org/markup-compatibility/2006" xmlns:o="urn:schemas-microsoft-com:office:office" xmlns:r="http://schemas.openxmlformats.org/officeDocument/2006/relationships" xmlns:m="http://schemas.openxmlformats.org/officeDocument/2006/math" xmlns:v="urn:schemas-microsoft-com:vml" xmlns:wp14="http://schemas.microsoft.com/office/word/2010/wordprocessingDrawing" xmlns:wp="http://schemas.openxmlformats.org/drawingml/2006/wordprocessingDrawing" xmlns:w10="urn:schemas-microsoft-com:office:word" xmlns:w="http://schemas.openxmlformats.org/wordprocessingml/2006/main" xmlns:w14="http://schemas.microsoft.com/office/word/2010/wordml" xmlns:wpg="http://schemas.microsoft.com/office/word/2010/wordprocessingGroup" xmlns:wpi="http://schemas.microsoft.com/office/word/2010/wordprocessingInk" xmlns:wne="http://schemas.microsoft.com/office/word/2006/wordml" xmlns:wps="http://schemas.microsoft.com/office/word/2010/wordprocessingShape" mc:Ignorable="w14 wp14">
+  <w:comment w:id="1" w:author="Alejandro" w:date="2018-12-02T13:45:00Z" w:initials="A">
+    <w:p>
+      <w:pPr>
+        <w:pStyle w:val="Textocomentario"/>
+      </w:pPr>
+      <w:r>
+        <w:rPr>
+          <w:rStyle w:val="Refdecomentario"/>
+        </w:rPr>
+        <w:annotationRef/>
+      </w:r>
+      <w:r>
+        <w:t>Ejemplo de tabla de contenido.</w:t>
+      </w:r>
+    </w:p>
+    <w:p>
+      <w:pPr>
+        <w:pStyle w:val="Textocomentario"/>
+      </w:pPr>
+      <w:r>
+        <w:t>SIGERA CONTROL ESCOLAR.</w:t>
+      </w:r>
+    </w:p>
+    <w:p>
+      <w:pPr>
+        <w:pStyle w:val="Textocomentario"/>
+        <w:ind w:firstLine="708"/>
+      </w:pPr>
+      <w:r>
+        <w:t xml:space="preserve">              ALTA DE ALUMNOS---------------------</w:t>
+      </w:r>
+    </w:p>
+    <w:p>
+      <w:pPr>
+        <w:pStyle w:val="Textocomentario"/>
+      </w:pPr>
+      <w:r>
+        <w:t xml:space="preserve">               CONSULTAS----------------------</w:t>
+      </w:r>
+    </w:p>
+    <w:p>
+      <w:pPr>
+        <w:pStyle w:val="Textocomentario"/>
+      </w:pPr>
+      <w:r>
+        <w:t xml:space="preserve">              ALTA DE USUARIOS ------------</w:t>
+      </w:r>
+    </w:p>
+    <w:p>
+      <w:pPr>
+        <w:pStyle w:val="Textocomentario"/>
+      </w:pPr>
+      <w:r>
+        <w:t xml:space="preserve">             MODIFICACIÓN ------------------</w:t>
+      </w:r>
+    </w:p>
+    <w:p>
+      <w:pPr>
+        <w:pStyle w:val="Textocomentario"/>
+      </w:pPr>
+      <w:r>
+        <w:t>SIGERA CONSUTAS</w:t>
+      </w:r>
+    </w:p>
+    <w:p>
+      <w:pPr>
+        <w:pStyle w:val="Textocomentario"/>
+      </w:pPr>
+      <w:r>
+        <w:t xml:space="preserve">               INICIO DE SESIÓN ----------------</w:t>
+      </w:r>
+    </w:p>
+    <w:p>
+      <w:pPr>
+        <w:pStyle w:val="Textocomentario"/>
+      </w:pPr>
+      <w:r>
+        <w:t xml:space="preserve">              CONFIGURACION DE CONSULTAS –</w:t>
+      </w:r>
+    </w:p>
+    <w:p>
+      <w:pPr>
+        <w:pStyle w:val="Textocomentario"/>
+      </w:pPr>
+    </w:p>
+    <w:p>
+      <w:pPr>
+        <w:pStyle w:val="Textocomentario"/>
+      </w:pPr>
+      <w:r>
+        <w:t>ETC…</w:t>
+      </w:r>
+    </w:p>
+  </w:comment>
+  <w:comment w:id="0" w:author="Alejandro" w:date="2018-12-02T13:46:00Z" w:initials="A">
+    <w:p>
+      <w:pPr>
+        <w:pStyle w:val="Textocomentario"/>
+      </w:pPr>
+      <w:r>
+        <w:rPr>
+          <w:rStyle w:val="Refdecomentario"/>
+        </w:rPr>
+        <w:annotationRef/>
+      </w:r>
+      <w:r>
+        <w:t>Incluir portada, tabla de contenido , y logotipo de sistema.</w:t>
+      </w:r>
+    </w:p>
+  </w:comment>
+</w:comments>
+</file>
+
 <file path=word/endnotes.xml><?xml version="1.0" encoding="utf-8"?>
-<w:endnotes xmlns:wpc="http://schemas.microsoft.com/office/word/2010/wordprocessingCanvas" xmlns:cx="http://schemas.microsoft.com/office/drawing/2014/chartex" xmlns:cx1="http://schemas.microsoft.com/office/drawing/2015/9/8/chartex" xmlns:cx2="http://schemas.microsoft.com/office/drawing/2015/10/21/chartex" xmlns:cx3="http://schemas.microsoft.com/office/drawing/2016/5/9/chartex" xmlns:cx4="http://schemas.microsoft.com/office/drawing/2016/5/10/chartex" xmlns:cx5="http://schemas.microsoft.com/office/drawing/2016/5/11/chartex" xmlns:cx6="http://schemas.microsoft.com/office/drawing/2016/5/12/chartex" xmlns:cx7="http://schemas.microsoft.com/office/drawing/2016/5/13/chartex" xmlns:cx8="http://schemas.microsoft.com/office/drawing/2016/5/14/chartex" xmlns:mc="http://schemas.openxmlformats.org/markup-compatibility/2006" xmlns:aink="http://schemas.microsoft.com/office/drawing/2016/ink" xmlns:am3d="http://schemas.microsoft.com/office/drawing/2017/model3d" xmlns:o="urn:schemas-microsoft-com:office:office" xmlns:r="http://schemas.openxmlformats.org/officeDocument/2006/relationships" xmlns:m="http://schemas.openxmlformats.org/officeDocument/2006/math" xmlns:v="urn:schemas-microsoft-com:vml" xmlns:wp14="http://schemas.microsoft.com/office/word/2010/wordprocessingDrawing" xmlns:wp="http://schemas.openxmlformats.org/drawingml/2006/wordprocessingDrawing" xmlns:w10="urn:schemas-microsoft-com:office:word" xmlns:w="http://schemas.openxmlformats.org/wordprocessingml/2006/main" xmlns:w14="http://schemas.microsoft.com/office/word/2010/wordml" xmlns:w15="http://schemas.microsoft.com/office/word/2012/wordml" xmlns:w16cid="http://schemas.microsoft.com/office/word/2016/wordml/cid" xmlns:w16se="http://schemas.microsoft.com/office/word/2015/wordml/symex" xmlns:wpg="http://schemas.microsoft.com/office/word/2010/wordprocessingGroup" xmlns:wpi="http://schemas.microsoft.com/office/word/2010/wordprocessingInk" xmlns:wne="http://schemas.microsoft.com/office/word/2006/wordml" xmlns:wps="http://schemas.microsoft.com/office/word/2010/wordprocessingShape" mc:Ignorable="w14 w15 w16se w16cid wp14">
+<w:endnotes xmlns:wpc="http://schemas.microsoft.com/office/word/2010/wordprocessingCanvas" xmlns:mc="http://schemas.openxmlformats.org/markup-compatibility/2006" xmlns:o="urn:schemas-microsoft-com:office:office" xmlns:r="http://schemas.openxmlformats.org/officeDocument/2006/relationships" xmlns:m="http://schemas.openxmlformats.org/officeDocument/2006/math" xmlns:v="urn:schemas-microsoft-com:vml" xmlns:wp14="http://schemas.microsoft.com/office/word/2010/wordprocessingDrawing" xmlns:wp="http://schemas.openxmlformats.org/drawingml/2006/wordprocessingDrawing" xmlns:w10="urn:schemas-microsoft-com:office:word" xmlns:w="http://schemas.openxmlformats.org/wordprocessingml/2006/main" xmlns:w14="http://schemas.microsoft.com/office/word/2010/wordml" xmlns:wpg="http://schemas.microsoft.com/office/word/2010/wordprocessingGroup" xmlns:wpi="http://schemas.microsoft.com/office/word/2010/wordprocessingInk" xmlns:wne="http://schemas.microsoft.com/office/word/2006/wordml" xmlns:wps="http://schemas.microsoft.com/office/word/2010/wordprocessingShape" mc:Ignorable="w14 wp14">
   <w:endnote w:type="separator" w:id="-1">
     <w:p>
       <w:pPr>
@@ -1854,7 +2009,7 @@
 </file>
 
 <file path=word/footnotes.xml><?xml version="1.0" encoding="utf-8"?>
-<w:footnotes xmlns:wpc="http://schemas.microsoft.com/office/word/2010/wordprocessingCanvas" xmlns:cx="http://schemas.microsoft.com/office/drawing/2014/chartex" xmlns:cx1="http://schemas.microsoft.com/office/drawing/2015/9/8/chartex" xmlns:cx2="http://schemas.microsoft.com/office/drawing/2015/10/21/chartex" xmlns:cx3="http://schemas.microsoft.com/office/drawing/2016/5/9/chartex" xmlns:cx4="http://schemas.microsoft.com/office/drawing/2016/5/10/chartex" xmlns:cx5="http://schemas.microsoft.com/office/drawing/2016/5/11/chartex" xmlns:cx6="http://schemas.microsoft.com/office/drawing/2016/5/12/chartex" xmlns:cx7="http://schemas.microsoft.com/office/drawing/2016/5/13/chartex" xmlns:cx8="http://schemas.microsoft.com/office/drawing/2016/5/14/chartex" xmlns:mc="http://schemas.openxmlformats.org/markup-compatibility/2006" xmlns:aink="http://schemas.microsoft.com/office/drawing/2016/ink" xmlns:am3d="http://schemas.microsoft.com/office/drawing/2017/model3d" xmlns:o="urn:schemas-microsoft-com:office:office" xmlns:r="http://schemas.openxmlformats.org/officeDocument/2006/relationships" xmlns:m="http://schemas.openxmlformats.org/officeDocument/2006/math" xmlns:v="urn:schemas-microsoft-com:vml" xmlns:wp14="http://schemas.microsoft.com/office/word/2010/wordprocessingDrawing" xmlns:wp="http://schemas.openxmlformats.org/drawingml/2006/wordprocessingDrawing" xmlns:w10="urn:schemas-microsoft-com:office:word" xmlns:w="http://schemas.openxmlformats.org/wordprocessingml/2006/main" xmlns:w14="http://schemas.microsoft.com/office/word/2010/wordml" xmlns:w15="http://schemas.microsoft.com/office/word/2012/wordml" xmlns:w16cid="http://schemas.microsoft.com/office/word/2016/wordml/cid" xmlns:w16se="http://schemas.microsoft.com/office/word/2015/wordml/symex" xmlns:wpg="http://schemas.microsoft.com/office/word/2010/wordprocessingGroup" xmlns:wpi="http://schemas.microsoft.com/office/word/2010/wordprocessingInk" xmlns:wne="http://schemas.microsoft.com/office/word/2006/wordml" xmlns:wps="http://schemas.microsoft.com/office/word/2010/wordprocessingShape" mc:Ignorable="w14 w15 w16se w16cid wp14">
+<w:footnotes xmlns:wpc="http://schemas.microsoft.com/office/word/2010/wordprocessingCanvas" xmlns:mc="http://schemas.openxmlformats.org/markup-compatibility/2006" xmlns:o="urn:schemas-microsoft-com:office:office" xmlns:r="http://schemas.openxmlformats.org/officeDocument/2006/relationships" xmlns:m="http://schemas.openxmlformats.org/officeDocument/2006/math" xmlns:v="urn:schemas-microsoft-com:vml" xmlns:wp14="http://schemas.microsoft.com/office/word/2010/wordprocessingDrawing" xmlns:wp="http://schemas.openxmlformats.org/drawingml/2006/wordprocessingDrawing" xmlns:w10="urn:schemas-microsoft-com:office:word" xmlns:w="http://schemas.openxmlformats.org/wordprocessingml/2006/main" xmlns:w14="http://schemas.microsoft.com/office/word/2010/wordml" xmlns:wpg="http://schemas.microsoft.com/office/word/2010/wordprocessingGroup" xmlns:wpi="http://schemas.microsoft.com/office/word/2010/wordprocessingInk" xmlns:wne="http://schemas.microsoft.com/office/word/2006/wordml" xmlns:wps="http://schemas.microsoft.com/office/word/2010/wordprocessingShape" mc:Ignorable="w14 wp14">
   <w:footnote w:type="separator" w:id="-1">
     <w:p>
       <w:pPr>
@@ -1879,7 +2034,7 @@
 </file>
 
 <file path=word/header1.xml><?xml version="1.0" encoding="utf-8"?>
-<w:hdr xmlns:wpc="http://schemas.microsoft.com/office/word/2010/wordprocessingCanvas" xmlns:cx="http://schemas.microsoft.com/office/drawing/2014/chartex" xmlns:cx1="http://schemas.microsoft.com/office/drawing/2015/9/8/chartex" xmlns:cx2="http://schemas.microsoft.com/office/drawing/2015/10/21/chartex" xmlns:cx3="http://schemas.microsoft.com/office/drawing/2016/5/9/chartex" xmlns:cx4="http://schemas.microsoft.com/office/drawing/2016/5/10/chartex" xmlns:cx5="http://schemas.microsoft.com/office/drawing/2016/5/11/chartex" xmlns:cx6="http://schemas.microsoft.com/office/drawing/2016/5/12/chartex" xmlns:cx7="http://schemas.microsoft.com/office/drawing/2016/5/13/chartex" xmlns:cx8="http://schemas.microsoft.com/office/drawing/2016/5/14/chartex" xmlns:mc="http://schemas.openxmlformats.org/markup-compatibility/2006" xmlns:aink="http://schemas.microsoft.com/office/drawing/2016/ink" xmlns:am3d="http://schemas.microsoft.com/office/drawing/2017/model3d" xmlns:o="urn:schemas-microsoft-com:office:office" xmlns:r="http://schemas.openxmlformats.org/officeDocument/2006/relationships" xmlns:m="http://schemas.openxmlformats.org/officeDocument/2006/math" xmlns:v="urn:schemas-microsoft-com:vml" xmlns:wp14="http://schemas.microsoft.com/office/word/2010/wordprocessingDrawing" xmlns:wp="http://schemas.openxmlformats.org/drawingml/2006/wordprocessingDrawing" xmlns:w10="urn:schemas-microsoft-com:office:word" xmlns:w="http://schemas.openxmlformats.org/wordprocessingml/2006/main" xmlns:w14="http://schemas.microsoft.com/office/word/2010/wordml" xmlns:w15="http://schemas.microsoft.com/office/word/2012/wordml" xmlns:w16cid="http://schemas.microsoft.com/office/word/2016/wordml/cid" xmlns:w16se="http://schemas.microsoft.com/office/word/2015/wordml/symex" xmlns:wpg="http://schemas.microsoft.com/office/word/2010/wordprocessingGroup" xmlns:wpi="http://schemas.microsoft.com/office/word/2010/wordprocessingInk" xmlns:wne="http://schemas.microsoft.com/office/word/2006/wordml" xmlns:wps="http://schemas.microsoft.com/office/word/2010/wordprocessingShape" mc:Ignorable="w14 w15 w16se w16cid wp14">
+<w:hdr xmlns:wpc="http://schemas.microsoft.com/office/word/2010/wordprocessingCanvas" xmlns:mc="http://schemas.openxmlformats.org/markup-compatibility/2006" xmlns:o="urn:schemas-microsoft-com:office:office" xmlns:r="http://schemas.openxmlformats.org/officeDocument/2006/relationships" xmlns:m="http://schemas.openxmlformats.org/officeDocument/2006/math" xmlns:v="urn:schemas-microsoft-com:vml" xmlns:wp14="http://schemas.microsoft.com/office/word/2010/wordprocessingDrawing" xmlns:wp="http://schemas.openxmlformats.org/drawingml/2006/wordprocessingDrawing" xmlns:w10="urn:schemas-microsoft-com:office:word" xmlns:w="http://schemas.openxmlformats.org/wordprocessingml/2006/main" xmlns:w14="http://schemas.microsoft.com/office/word/2010/wordml" xmlns:wpg="http://schemas.microsoft.com/office/word/2010/wordprocessingGroup" xmlns:wpi="http://schemas.microsoft.com/office/word/2010/wordprocessingInk" xmlns:wne="http://schemas.microsoft.com/office/word/2006/wordml" xmlns:wps="http://schemas.microsoft.com/office/word/2010/wordprocessingShape" mc:Ignorable="w14 wp14">
   <w:p>
     <w:pPr>
       <w:pStyle w:val="Encabezado"/>
@@ -1887,6 +2042,7 @@
     <w:r>
       <w:rPr>
         <w:noProof/>
+        <w:lang w:eastAsia="es-MX"/>
       </w:rPr>
       <mc:AlternateContent>
         <mc:Choice Requires="wps">
@@ -1953,6 +2109,7 @@
                             <w:dataBinding w:prefixMappings="xmlns:ns0='http://purl.org/dc/elements/1.1/' xmlns:ns1='http://schemas.openxmlformats.org/package/2006/metadata/core-properties' " w:xpath="/ns1:coreProperties[1]/ns0:title[1]" w:storeItemID="{6C3C8BC8-F283-45AE-878A-BAB7291924A1}"/>
                             <w:text/>
                           </w:sdtPr>
+                          <w:sdtEndPr/>
                           <w:sdtContent>
                             <w:p>
                               <w:pPr>
@@ -1993,7 +2150,7 @@
             </wp:anchor>
           </w:drawing>
         </mc:Choice>
-        <mc:Fallback>
+        <mc:Fallback xmlns:w16se="http://schemas.microsoft.com/office/word/2015/wordml/symex" xmlns:w16cid="http://schemas.microsoft.com/office/word/2016/wordml/cid" xmlns:w15="http://schemas.microsoft.com/office/word/2012/wordml" xmlns:am3d="http://schemas.microsoft.com/office/drawing/2017/model3d" xmlns:aink="http://schemas.microsoft.com/office/drawing/2016/ink" xmlns:cx8="http://schemas.microsoft.com/office/drawing/2016/5/14/chartex" xmlns:cx7="http://schemas.microsoft.com/office/drawing/2016/5/13/chartex" xmlns:cx6="http://schemas.microsoft.com/office/drawing/2016/5/12/chartex" xmlns:cx5="http://schemas.microsoft.com/office/drawing/2016/5/11/chartex" xmlns:cx4="http://schemas.microsoft.com/office/drawing/2016/5/10/chartex" xmlns:cx3="http://schemas.microsoft.com/office/drawing/2016/5/9/chartex" xmlns:cx2="http://schemas.microsoft.com/office/drawing/2015/10/21/chartex" xmlns:cx1="http://schemas.microsoft.com/office/drawing/2015/9/8/chartex" xmlns:cx="http://schemas.microsoft.com/office/drawing/2014/chartex">
           <w:pict>
             <v:rect id="Rectángulo 197" o:spid="_x0000_s1031" style="position:absolute;margin-left:-57.3pt;margin-top:36pt;width:441pt;height:21.25pt;z-index:-251657216;visibility:visible;mso-wrap-style:square;mso-width-percent:0;mso-height-percent:27;mso-wrap-distance-left:9.35pt;mso-wrap-distance-top:0;mso-wrap-distance-right:9.35pt;mso-wrap-distance-bottom:0;mso-position-horizontal:absolute;mso-position-horizontal-relative:margin;mso-position-vertical:absolute;mso-position-vertical-relative:page;mso-width-percent:0;mso-height-percent:27;mso-width-relative:margin;mso-height-relative:page;v-text-anchor:middle" o:gfxdata="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" o:allowoverlap="f" fillcolor="#4472c4 [3204]" stroked="f" strokeweight="1pt">
               <v:textbox style="mso-fit-shape-to-text:t">
@@ -2041,6 +2198,7 @@
     <w:r>
       <w:rPr>
         <w:noProof/>
+        <w:lang w:eastAsia="es-MX"/>
       </w:rPr>
       <w:drawing>
         <wp:anchor distT="0" distB="0" distL="114300" distR="114300" simplePos="0" relativeHeight="251660288" behindDoc="0" locked="0" layoutInCell="1" allowOverlap="1" wp14:anchorId="7D84C646">
@@ -2100,7 +2258,7 @@
 </file>
 
 <file path=word/styles.xml><?xml version="1.0" encoding="utf-8"?>
-<w:styles xmlns:mc="http://schemas.openxmlformats.org/markup-compatibility/2006" xmlns:r="http://schemas.openxmlformats.org/officeDocument/2006/relationships" xmlns:w="http://schemas.openxmlformats.org/wordprocessingml/2006/main" xmlns:w14="http://schemas.microsoft.com/office/word/2010/wordml" xmlns:w15="http://schemas.microsoft.com/office/word/2012/wordml" xmlns:w16cid="http://schemas.microsoft.com/office/word/2016/wordml/cid" xmlns:w16se="http://schemas.microsoft.com/office/word/2015/wordml/symex" mc:Ignorable="w14 w15 w16se w16cid">
+<w:styles xmlns:mc="http://schemas.openxmlformats.org/markup-compatibility/2006" xmlns:r="http://schemas.openxmlformats.org/officeDocument/2006/relationships" xmlns:w="http://schemas.openxmlformats.org/wordprocessingml/2006/main" xmlns:w14="http://schemas.microsoft.com/office/word/2010/wordml" mc:Ignorable="w14">
   <w:docDefaults>
     <w:rPrDefault>
       <w:rPr>
@@ -2116,382 +2274,144 @@
       </w:pPr>
     </w:pPrDefault>
   </w:docDefaults>
-  <w:latentStyles w:defLockedState="0" w:defUIPriority="99" w:defSemiHidden="0" w:defUnhideWhenUsed="0" w:defQFormat="0" w:count="375">
-    <w:lsdException w:name="Normal" w:uiPriority="0" w:qFormat="1"/>
-    <w:lsdException w:name="heading 1" w:uiPriority="9" w:qFormat="1"/>
-    <w:lsdException w:name="heading 2" w:semiHidden="1" w:uiPriority="9" w:unhideWhenUsed="1" w:qFormat="1"/>
-    <w:lsdException w:name="heading 3" w:semiHidden="1" w:uiPriority="9" w:unhideWhenUsed="1" w:qFormat="1"/>
-    <w:lsdException w:name="heading 4" w:semiHidden="1" w:uiPriority="9" w:unhideWhenUsed="1" w:qFormat="1"/>
-    <w:lsdException w:name="heading 5" w:semiHidden="1" w:uiPriority="9" w:unhideWhenUsed="1" w:qFormat="1"/>
-    <w:lsdException w:name="heading 6" w:semiHidden="1" w:uiPriority="9" w:unhideWhenUsed="1" w:qFormat="1"/>
-    <w:lsdException w:name="heading 7" w:semiHidden="1" w:uiPriority="9" w:unhideWhenUsed="1" w:qFormat="1"/>
-    <w:lsdException w:name="heading 8" w:semiHidden="1" w:uiPriority="9" w:unhideWhenUsed="1" w:qFormat="1"/>
-    <w:lsdException w:name="heading 9" w:semiHidden="1" w:uiPriority="9" w:unhideWhenUsed="1" w:qFormat="1"/>
-    <w:lsdException w:name="index 1" w:semiHidden="1" w:unhideWhenUsed="1"/>
-    <w:lsdException w:name="index 2" w:semiHidden="1" w:unhideWhenUsed="1"/>
-    <w:lsdException w:name="index 3" w:semiHidden="1" w:unhideWhenUsed="1"/>
-    <w:lsdException w:name="index 4" w:semiHidden="1" w:unhideWhenUsed="1"/>
-    <w:lsdException w:name="index 5" w:semiHidden="1" w:unhideWhenUsed="1"/>
-    <w:lsdException w:name="index 6" w:semiHidden="1" w:unhideWhenUsed="1"/>
-    <w:lsdException w:name="index 7" w:semiHidden="1" w:unhideWhenUsed="1"/>
-    <w:lsdException w:name="index 8" w:semiHidden="1" w:unhideWhenUsed="1"/>
-    <w:lsdException w:name="index 9" w:semiHidden="1" w:unhideWhenUsed="1"/>
-    <w:lsdException w:name="toc 1" w:semiHidden="1" w:uiPriority="39" w:unhideWhenUsed="1"/>
-    <w:lsdException w:name="toc 2" w:semiHidden="1" w:uiPriority="39" w:unhideWhenUsed="1"/>
-    <w:lsdException w:name="toc 3" w:semiHidden="1" w:uiPriority="39" w:unhideWhenUsed="1"/>
-    <w:lsdException w:name="toc 4" w:semiHidden="1" w:uiPriority="39" w:unhideWhenUsed="1"/>
-    <w:lsdException w:name="toc 5" w:semiHidden="1" w:uiPriority="39" w:unhideWhenUsed="1"/>
-    <w:lsdException w:name="toc 6" w:semiHidden="1" w:uiPriority="39" w:unhideWhenUsed="1"/>
-    <w:lsdException w:name="toc 7" w:semiHidden="1" w:uiPriority="39" w:unhideWhenUsed="1"/>
-    <w:lsdException w:name="toc 8" w:semiHidden="1" w:uiPriority="39" w:unhideWhenUsed="1"/>
-    <w:lsdException w:name="toc 9" w:semiHidden="1" w:uiPriority="39" w:unhideWhenUsed="1"/>
-    <w:lsdException w:name="Normal Indent" w:semiHidden="1" w:unhideWhenUsed="1"/>
-    <w:lsdException w:name="footnote text" w:semiHidden="1" w:unhideWhenUsed="1"/>
-    <w:lsdException w:name="annotation text" w:semiHidden="1" w:unhideWhenUsed="1"/>
-    <w:lsdException w:name="header" w:semiHidden="1" w:unhideWhenUsed="1"/>
-    <w:lsdException w:name="footer" w:semiHidden="1" w:unhideWhenUsed="1"/>
-    <w:lsdException w:name="index heading" w:semiHidden="1" w:unhideWhenUsed="1"/>
-    <w:lsdException w:name="caption" w:semiHidden="1" w:uiPriority="35" w:unhideWhenUsed="1" w:qFormat="1"/>
-    <w:lsdException w:name="table of figures" w:semiHidden="1" w:unhideWhenUsed="1"/>
-    <w:lsdException w:name="envelope address" w:semiHidden="1" w:unhideWhenUsed="1"/>
-    <w:lsdException w:name="envelope return" w:semiHidden="1" w:unhideWhenUsed="1"/>
-    <w:lsdException w:name="footnote reference" w:semiHidden="1" w:unhideWhenUsed="1"/>
-    <w:lsdException w:name="annotation reference" w:semiHidden="1" w:unhideWhenUsed="1"/>
-    <w:lsdException w:name="line number" w:semiHidden="1" w:unhideWhenUsed="1"/>
-    <w:lsdException w:name="page number" w:semiHidden="1" w:unhideWhenUsed="1"/>
-    <w:lsdException w:name="endnote reference" w:semiHidden="1" w:unhideWhenUsed="1"/>
-    <w:lsdException w:name="endnote text" w:semiHidden="1" w:unhideWhenUsed="1"/>
-    <w:lsdException w:name="table of authorities" w:semiHidden="1" w:unhideWhenUsed="1"/>
-    <w:lsdException w:name="macro" w:semiHidden="1" w:unhideWhenUsed="1"/>
-    <w:lsdException w:name="toa heading" w:semiHidden="1" w:unhideWhenUsed="1"/>
-    <w:lsdException w:name="List" w:semiHidden="1" w:unhideWhenUsed="1"/>
-    <w:lsdException w:name="List Bullet" w:semiHidden="1" w:unhideWhenUsed="1"/>
-    <w:lsdException w:name="List Number" w:semiHidden="1" w:unhideWhenUsed="1"/>
-    <w:lsdException w:name="List 2" w:semiHidden="1" w:unhideWhenUsed="1"/>
-    <w:lsdException w:name="List 3" w:semiHidden="1" w:unhideWhenUsed="1"/>
-    <w:lsdException w:name="List 4" w:semiHidden="1" w:unhideWhenUsed="1"/>
-    <w:lsdException w:name="List 5" w:semiHidden="1" w:unhideWhenUsed="1"/>
-    <w:lsdException w:name="List Bullet 2" w:semiHidden="1" w:unhideWhenUsed="1"/>
-    <w:lsdException w:name="List Bullet 3" w:semiHidden="1" w:unhideWhenUsed="1"/>
-    <w:lsdException w:name="List Bullet 4" w:semiHidden="1" w:unhideWhenUsed="1"/>
-    <w:lsdException w:name="List Bullet 5" w:semiHidden="1" w:unhideWhenUsed="1"/>
-    <w:lsdException w:name="List Number 2" w:semiHidden="1" w:unhideWhenUsed="1"/>
-    <w:lsdException w:name="List Number 3" w:semiHidden="1" w:unhideWhenUsed="1"/>
-    <w:lsdException w:name="List Number 4" w:semiHidden="1" w:unhideWhenUsed="1"/>
-    <w:lsdException w:name="List Number 5" w:semiHidden="1" w:unhideWhenUsed="1"/>
-    <w:lsdException w:name="Title" w:uiPriority="10" w:qFormat="1"/>
-    <w:lsdException w:name="Closing" w:semiHidden="1" w:unhideWhenUsed="1"/>
-    <w:lsdException w:name="Signature" w:semiHidden="1" w:unhideWhenUsed="1"/>
-    <w:lsdException w:name="Default Paragraph Font" w:semiHidden="1" w:uiPriority="1" w:unhideWhenUsed="1"/>
-    <w:lsdException w:name="Body Text" w:semiHidden="1" w:unhideWhenUsed="1"/>
-    <w:lsdException w:name="Body Text Indent" w:semiHidden="1" w:unhideWhenUsed="1"/>
-    <w:lsdException w:name="List Continue" w:semiHidden="1" w:unhideWhenUsed="1"/>
-    <w:lsdException w:name="List Continue 2" w:semiHidden="1" w:unhideWhenUsed="1"/>
-    <w:lsdException w:name="List Continue 3" w:semiHidden="1" w:unhideWhenUsed="1"/>
-    <w:lsdException w:name="List Continue 4" w:semiHidden="1" w:unhideWhenUsed="1"/>
-    <w:lsdException w:name="List Continue 5" w:semiHidden="1" w:unhideWhenUsed="1"/>
-    <w:lsdException w:name="Message Header" w:semiHidden="1" w:unhideWhenUsed="1"/>
-    <w:lsdException w:name="Subtitle" w:uiPriority="11" w:qFormat="1"/>
-    <w:lsdException w:name="Salutation" w:semiHidden="1" w:unhideWhenUsed="1"/>
-    <w:lsdException w:name="Date" w:semiHidden="1" w:unhideWhenUsed="1"/>
-    <w:lsdException w:name="Body Text First Indent" w:semiHidden="1" w:unhideWhenUsed="1"/>
-    <w:lsdException w:name="Body Text First Indent 2" w:semiHidden="1" w:unhideWhenUsed="1"/>
-    <w:lsdException w:name="Note Heading" w:semiHidden="1" w:unhideWhenUsed="1"/>
-    <w:lsdException w:name="Body Text 2" w:semiHidden="1" w:unhideWhenUsed="1"/>
-    <w:lsdException w:name="Body Text 3" w:semiHidden="1" w:unhideWhenUsed="1"/>
-    <w:lsdException w:name="Body Text Indent 2" w:semiHidden="1" w:unhideWhenUsed="1"/>
-    <w:lsdException w:name="Body Text Indent 3" w:semiHidden="1" w:unhideWhenUsed="1"/>
-    <w:lsdException w:name="Block Text" w:semiHidden="1" w:unhideWhenUsed="1"/>
-    <w:lsdException w:name="Hyperlink" w:semiHidden="1" w:unhideWhenUsed="1"/>
-    <w:lsdException w:name="FollowedHyperlink" w:semiHidden="1" w:unhideWhenUsed="1"/>
-    <w:lsdException w:name="Strong" w:uiPriority="22" w:qFormat="1"/>
-    <w:lsdException w:name="Emphasis" w:uiPriority="20" w:qFormat="1"/>
-    <w:lsdException w:name="Document Map" w:semiHidden="1" w:unhideWhenUsed="1"/>
-    <w:lsdException w:name="Plain Text" w:semiHidden="1" w:unhideWhenUsed="1"/>
-    <w:lsdException w:name="E-mail Signature" w:semiHidden="1" w:unhideWhenUsed="1"/>
-    <w:lsdException w:name="HTML Top of Form" w:semiHidden="1" w:unhideWhenUsed="1"/>
-    <w:lsdException w:name="HTML Bottom of Form" w:semiHidden="1" w:unhideWhenUsed="1"/>
-    <w:lsdException w:name="Normal (Web)" w:semiHidden="1" w:unhideWhenUsed="1"/>
-    <w:lsdException w:name="HTML Acronym" w:semiHidden="1" w:unhideWhenUsed="1"/>
-    <w:lsdException w:name="HTML Address" w:semiHidden="1" w:unhideWhenUsed="1"/>
-    <w:lsdException w:name="HTML Cite" w:semiHidden="1" w:unhideWhenUsed="1"/>
-    <w:lsdException w:name="HTML Code" w:semiHidden="1" w:unhideWhenUsed="1"/>
-    <w:lsdException w:name="HTML Definition" w:semiHidden="1" w:unhideWhenUsed="1"/>
-    <w:lsdException w:name="HTML Keyboard" w:semiHidden="1" w:unhideWhenUsed="1"/>
-    <w:lsdException w:name="HTML Preformatted" w:semiHidden="1" w:unhideWhenUsed="1"/>
-    <w:lsdException w:name="HTML Sample" w:semiHidden="1" w:unhideWhenUsed="1"/>
-    <w:lsdException w:name="HTML Typewriter" w:semiHidden="1" w:unhideWhenUsed="1"/>
-    <w:lsdException w:name="HTML Variable" w:semiHidden="1" w:unhideWhenUsed="1"/>
-    <w:lsdException w:name="Normal Table" w:semiHidden="1" w:unhideWhenUsed="1"/>
-    <w:lsdException w:name="annotation subject" w:semiHidden="1" w:unhideWhenUsed="1"/>
-    <w:lsdException w:name="No List" w:semiHidden="1" w:unhideWhenUsed="1"/>
-    <w:lsdException w:name="Outline List 1" w:semiHidden="1" w:unhideWhenUsed="1"/>
-    <w:lsdException w:name="Outline List 2" w:semiHidden="1" w:unhideWhenUsed="1"/>
-    <w:lsdException w:name="Outline List 3" w:semiHidden="1" w:unhideWhenUsed="1"/>
-    <w:lsdException w:name="Table Simple 1" w:semiHidden="1" w:unhideWhenUsed="1"/>
-    <w:lsdException w:name="Table Simple 2" w:semiHidden="1" w:unhideWhenUsed="1"/>
-    <w:lsdException w:name="Table Simple 3" w:semiHidden="1" w:unhideWhenUsed="1"/>
-    <w:lsdException w:name="Table Classic 1" w:semiHidden="1" w:unhideWhenUsed="1"/>
-    <w:lsdException w:name="Table Classic 2" w:semiHidden="1" w:unhideWhenUsed="1"/>
-    <w:lsdException w:name="Table Classic 3" w:semiHidden="1" w:unhideWhenUsed="1"/>
-    <w:lsdException w:name="Table Classic 4" w:semiHidden="1" w:unhideWhenUsed="1"/>
-    <w:lsdException w:name="Table Colorful 1" w:semiHidden="1" w:unhideWhenUsed="1"/>
-    <w:lsdException w:name="Table Colorful 2" w:semiHidden="1" w:unhideWhenUsed="1"/>
-    <w:lsdException w:name="Table Colorful 3" w:semiHidden="1" w:unhideWhenUsed="1"/>
-    <w:lsdException w:name="Table Columns 1" w:semiHidden="1" w:unhideWhenUsed="1"/>
-    <w:lsdException w:name="Table Columns 2" w:semiHidden="1" w:unhideWhenUsed="1"/>
-    <w:lsdException w:name="Table Columns 3" w:semiHidden="1" w:unhideWhenUsed="1"/>
-    <w:lsdException w:name="Table Columns 4" w:semiHidden="1" w:unhideWhenUsed="1"/>
-    <w:lsdException w:name="Table Columns 5" w:semiHidden="1" w:unhideWhenUsed="1"/>
-    <w:lsdException w:name="Table Grid 1" w:semiHidden="1" w:unhideWhenUsed="1"/>
-    <w:lsdException w:name="Table Grid 2" w:semiHidden="1" w:unhideWhenUsed="1"/>
-    <w:lsdException w:name="Table Grid 3" w:semiHidden="1" w:unhideWhenUsed="1"/>
-    <w:lsdException w:name="Table Grid 4" w:semiHidden="1" w:unhideWhenUsed="1"/>
-    <w:lsdException w:name="Table Grid 5" w:semiHidden="1" w:unhideWhenUsed="1"/>
-    <w:lsdException w:name="Table Grid 6" w:semiHidden="1" w:unhideWhenUsed="1"/>
-    <w:lsdException w:name="Table Grid 7" w:semiHidden="1" w:unhideWhenUsed="1"/>
-    <w:lsdException w:name="Table Grid 8" w:semiHidden="1" w:unhideWhenUsed="1"/>
-    <w:lsdException w:name="Table List 1" w:semiHidden="1" w:unhideWhenUsed="1"/>
-    <w:lsdException w:name="Table List 2" w:semiHidden="1" w:unhideWhenUsed="1"/>
-    <w:lsdException w:name="Table List 3" w:semiHidden="1" w:unhideWhenUsed="1"/>
-    <w:lsdException w:name="Table List 4" w:semiHidden="1" w:unhideWhenUsed="1"/>
-    <w:lsdException w:name="Table List 5" w:semiHidden="1" w:unhideWhenUsed="1"/>
-    <w:lsdException w:name="Table List 6" w:semiHidden="1" w:unhideWhenUsed="1"/>
-    <w:lsdException w:name="Table List 7" w:semiHidden="1" w:unhideWhenUsed="1"/>
-    <w:lsdException w:name="Table List 8" w:semiHidden="1" w:unhideWhenUsed="1"/>
-    <w:lsdException w:name="Table 3D effects 1" w:semiHidden="1" w:unhideWhenUsed="1"/>
-    <w:lsdException w:name="Table 3D effects 2" w:semiHidden="1" w:unhideWhenUsed="1"/>
-    <w:lsdException w:name="Table 3D effects 3" w:semiHidden="1" w:unhideWhenUsed="1"/>
-    <w:lsdException w:name="Table Contemporary" w:semiHidden="1" w:unhideWhenUsed="1"/>
-    <w:lsdException w:name="Table Elegant" w:semiHidden="1" w:unhideWhenUsed="1"/>
-    <w:lsdException w:name="Table Professional" w:semiHidden="1" w:unhideWhenUsed="1"/>
-    <w:lsdException w:name="Table Subtle 1" w:semiHidden="1" w:unhideWhenUsed="1"/>
-    <w:lsdException w:name="Table Subtle 2" w:semiHidden="1" w:unhideWhenUsed="1"/>
-    <w:lsdException w:name="Table Web 1" w:semiHidden="1" w:unhideWhenUsed="1"/>
-    <w:lsdException w:name="Table Web 2" w:semiHidden="1" w:unhideWhenUsed="1"/>
-    <w:lsdException w:name="Table Web 3" w:semiHidden="1" w:unhideWhenUsed="1"/>
-    <w:lsdException w:name="Balloon Text" w:semiHidden="1" w:unhideWhenUsed="1"/>
-    <w:lsdException w:name="Table Grid" w:uiPriority="39"/>
-    <w:lsdException w:name="Table Theme" w:semiHidden="1" w:unhideWhenUsed="1"/>
-    <w:lsdException w:name="Placeholder Text" w:semiHidden="1"/>
-    <w:lsdException w:name="No Spacing" w:uiPriority="1" w:qFormat="1"/>
-    <w:lsdException w:name="Light Shading" w:uiPriority="60"/>
-    <w:lsdException w:name="Light List" w:uiPriority="61"/>
-    <w:lsdException w:name="Light Grid" w:uiPriority="62"/>
-    <w:lsdException w:name="Medium Shading 1" w:uiPriority="63"/>
-    <w:lsdException w:name="Medium Shading 2" w:uiPriority="64"/>
-    <w:lsdException w:name="Medium List 1" w:uiPriority="65"/>
-    <w:lsdException w:name="Medium List 2" w:uiPriority="66"/>
-    <w:lsdException w:name="Medium Grid 1" w:uiPriority="67"/>
-    <w:lsdException w:name="Medium Grid 2" w:uiPriority="68"/>
-    <w:lsdException w:name="Medium Grid 3" w:uiPriority="69"/>
-    <w:lsdException w:name="Dark List" w:uiPriority="70"/>
-    <w:lsdException w:name="Colorful Shading" w:uiPriority="71"/>
-    <w:lsdException w:name="Colorful List" w:uiPriority="72"/>
-    <w:lsdException w:name="Colorful Grid" w:uiPriority="73"/>
-    <w:lsdException w:name="Light Shading Accent 1" w:uiPriority="60"/>
-    <w:lsdException w:name="Light List Accent 1" w:uiPriority="61"/>
-    <w:lsdException w:name="Light Grid Accent 1" w:uiPriority="62"/>
-    <w:lsdException w:name="Medium Shading 1 Accent 1" w:uiPriority="63"/>
-    <w:lsdException w:name="Medium Shading 2 Accent 1" w:uiPriority="64"/>
-    <w:lsdException w:name="Medium List 1 Accent 1" w:uiPriority="65"/>
-    <w:lsdException w:name="Revision" w:semiHidden="1"/>
-    <w:lsdException w:name="List Paragraph" w:uiPriority="34" w:qFormat="1"/>
-    <w:lsdException w:name="Quote" w:uiPriority="29" w:qFormat="1"/>
-    <w:lsdException w:name="Intense Quote" w:uiPriority="30" w:qFormat="1"/>
-    <w:lsdException w:name="Medium List 2 Accent 1" w:uiPriority="66"/>
-    <w:lsdException w:name="Medium Grid 1 Accent 1" w:uiPriority="67"/>
-    <w:lsdException w:name="Medium Grid 2 Accent 1" w:uiPriority="68"/>
-    <w:lsdException w:name="Medium Grid 3 Accent 1" w:uiPriority="69"/>
-    <w:lsdException w:name="Dark List Accent 1" w:uiPriority="70"/>
-    <w:lsdException w:name="Colorful Shading Accent 1" w:uiPriority="71"/>
-    <w:lsdException w:name="Colorful List Accent 1" w:uiPriority="72"/>
-    <w:lsdException w:name="Colorful Grid Accent 1" w:uiPriority="73"/>
-    <w:lsdException w:name="Light Shading Accent 2" w:uiPriority="60"/>
-    <w:lsdException w:name="Light List Accent 2" w:uiPriority="61"/>
-    <w:lsdException w:name="Light Grid Accent 2" w:uiPriority="62"/>
-    <w:lsdException w:name="Medium Shading 1 Accent 2" w:uiPriority="63"/>
-    <w:lsdException w:name="Medium Shading 2 Accent 2" w:uiPriority="64"/>
-    <w:lsdException w:name="Medium List 1 Accent 2" w:uiPriority="65"/>
-    <w:lsdException w:name="Medium List 2 Accent 2" w:uiPriority="66"/>
-    <w:lsdException w:name="Medium Grid 1 Accent 2" w:uiPriority="67"/>
-    <w:lsdException w:name="Medium Grid 2 Accent 2" w:uiPriority="68"/>
-    <w:lsdException w:name="Medium Grid 3 Accent 2" w:uiPriority="69"/>
-    <w:lsdException w:name="Dark List Accent 2" w:uiPriority="70"/>
-    <w:lsdException w:name="Colorful Shading Accent 2" w:uiPriority="71"/>
-    <w:lsdException w:name="Colorful List Accent 2" w:uiPriority="72"/>
-    <w:lsdException w:name="Colorful Grid Accent 2" w:uiPriority="73"/>
-    <w:lsdException w:name="Light Shading Accent 3" w:uiPriority="60"/>
-    <w:lsdException w:name="Light List Accent 3" w:uiPriority="61"/>
-    <w:lsdException w:name="Light Grid Accent 3" w:uiPriority="62"/>
-    <w:lsdException w:name="Medium Shading 1 Accent 3" w:uiPriority="63"/>
-    <w:lsdException w:name="Medium Shading 2 Accent 3" w:uiPriority="64"/>
-    <w:lsdException w:name="Medium List 1 Accent 3" w:uiPriority="65"/>
-    <w:lsdException w:name="Medium List 2 Accent 3" w:uiPriority="66"/>
-    <w:lsdException w:name="Medium Grid 1 Accent 3" w:uiPriority="67"/>
-    <w:lsdException w:name="Medium Grid 2 Accent 3" w:uiPriority="68"/>
-    <w:lsdException w:name="Medium Grid 3 Accent 3" w:uiPriority="69"/>
-    <w:lsdException w:name="Dark List Accent 3" w:uiPriority="70"/>
-    <w:lsdException w:name="Colorful Shading Accent 3" w:uiPriority="71"/>
-    <w:lsdException w:name="Colorful List Accent 3" w:uiPriority="72"/>
-    <w:lsdException w:name="Colorful Grid Accent 3" w:uiPriority="73"/>
-    <w:lsdException w:name="Light Shading Accent 4" w:uiPriority="60"/>
-    <w:lsdException w:name="Light List Accent 4" w:uiPriority="61"/>
-    <w:lsdException w:name="Light Grid Accent 4" w:uiPriority="62"/>
-    <w:lsdException w:name="Medium Shading 1 Accent 4" w:uiPriority="63"/>
-    <w:lsdException w:name="Medium Shading 2 Accent 4" w:uiPriority="64"/>
-    <w:lsdException w:name="Medium List 1 Accent 4" w:uiPriority="65"/>
-    <w:lsdException w:name="Medium List 2 Accent 4" w:uiPriority="66"/>
-    <w:lsdException w:name="Medium Grid 1 Accent 4" w:uiPriority="67"/>
-    <w:lsdException w:name="Medium Grid 2 Accent 4" w:uiPriority="68"/>
-    <w:lsdException w:name="Medium Grid 3 Accent 4" w:uiPriority="69"/>
-    <w:lsdException w:name="Dark List Accent 4" w:uiPriority="70"/>
-    <w:lsdException w:name="Colorful Shading Accent 4" w:uiPriority="71"/>
-    <w:lsdException w:name="Colorful List Accent 4" w:uiPriority="72"/>
-    <w:lsdException w:name="Colorful Grid Accent 4" w:uiPriority="73"/>
-    <w:lsdException w:name="Light Shading Accent 5" w:uiPriority="60"/>
-    <w:lsdException w:name="Light List Accent 5" w:uiPriority="61"/>
-    <w:lsdException w:name="Light Grid Accent 5" w:uiPriority="62"/>
-    <w:lsdException w:name="Medium Shading 1 Accent 5" w:uiPriority="63"/>
-    <w:lsdException w:name="Medium Shading 2 Accent 5" w:uiPriority="64"/>
-    <w:lsdException w:name="Medium List 1 Accent 5" w:uiPriority="65"/>
-    <w:lsdException w:name="Medium List 2 Accent 5" w:uiPriority="66"/>
-    <w:lsdException w:name="Medium Grid 1 Accent 5" w:uiPriority="67"/>
-    <w:lsdException w:name="Medium Grid 2 Accent 5" w:uiPriority="68"/>
-    <w:lsdException w:name="Medium Grid 3 Accent 5" w:uiPriority="69"/>
-    <w:lsdException w:name="Dark List Accent 5" w:uiPriority="70"/>
-    <w:lsdException w:name="Colorful Shading Accent 5" w:uiPriority="71"/>
-    <w:lsdException w:name="Colorful List Accent 5" w:uiPriority="72"/>
-    <w:lsdException w:name="Colorful Grid Accent 5" w:uiPriority="73"/>
-    <w:lsdException w:name="Light Shading Accent 6" w:uiPriority="60"/>
-    <w:lsdException w:name="Light List Accent 6" w:uiPriority="61"/>
-    <w:lsdException w:name="Light Grid Accent 6" w:uiPriority="62"/>
-    <w:lsdException w:name="Medium Shading 1 Accent 6" w:uiPriority="63"/>
-    <w:lsdException w:name="Medium Shading 2 Accent 6" w:uiPriority="64"/>
-    <w:lsdException w:name="Medium List 1 Accent 6" w:uiPriority="65"/>
-    <w:lsdException w:name="Medium List 2 Accent 6" w:uiPriority="66"/>
-    <w:lsdException w:name="Medium Grid 1 Accent 6" w:uiPriority="67"/>
-    <w:lsdException w:name="Medium Grid 2 Accent 6" w:uiPriority="68"/>
-    <w:lsdException w:name="Medium Grid 3 Accent 6" w:uiPriority="69"/>
-    <w:lsdException w:name="Dark List Accent 6" w:uiPriority="70"/>
-    <w:lsdException w:name="Colorful Shading Accent 6" w:uiPriority="71"/>
-    <w:lsdException w:name="Colorful List Accent 6" w:uiPriority="72"/>
-    <w:lsdException w:name="Colorful Grid Accent 6" w:uiPriority="73"/>
-    <w:lsdException w:name="Subtle Emphasis" w:uiPriority="19" w:qFormat="1"/>
-    <w:lsdException w:name="Intense Emphasis" w:uiPriority="21" w:qFormat="1"/>
-    <w:lsdException w:name="Subtle Reference" w:uiPriority="31" w:qFormat="1"/>
-    <w:lsdException w:name="Intense Reference" w:uiPriority="32" w:qFormat="1"/>
-    <w:lsdException w:name="Book Title" w:uiPriority="33" w:qFormat="1"/>
-    <w:lsdException w:name="Bibliography" w:semiHidden="1" w:uiPriority="37" w:unhideWhenUsed="1"/>
-    <w:lsdException w:name="TOC Heading" w:semiHidden="1" w:uiPriority="39" w:unhideWhenUsed="1" w:qFormat="1"/>
-    <w:lsdException w:name="Plain Table 1" w:uiPriority="41"/>
-    <w:lsdException w:name="Plain Table 2" w:uiPriority="42"/>
-    <w:lsdException w:name="Plain Table 3" w:uiPriority="43"/>
-    <w:lsdException w:name="Plain Table 4" w:uiPriority="44"/>
-    <w:lsdException w:name="Plain Table 5" w:uiPriority="45"/>
-    <w:lsdException w:name="Grid Table Light" w:uiPriority="40"/>
-    <w:lsdException w:name="Grid Table 1 Light" w:uiPriority="46"/>
-    <w:lsdException w:name="Grid Table 2" w:uiPriority="47"/>
-    <w:lsdException w:name="Grid Table 3" w:uiPriority="48"/>
-    <w:lsdException w:name="Grid Table 4" w:uiPriority="49"/>
-    <w:lsdException w:name="Grid Table 5 Dark" w:uiPriority="50"/>
-    <w:lsdException w:name="Grid Table 6 Colorful" w:uiPriority="51"/>
-    <w:lsdException w:name="Grid Table 7 Colorful" w:uiPriority="52"/>
-    <w:lsdException w:name="Grid Table 1 Light Accent 1" w:uiPriority="46"/>
-    <w:lsdException w:name="Grid Table 2 Accent 1" w:uiPriority="47"/>
-    <w:lsdException w:name="Grid Table 3 Accent 1" w:uiPriority="48"/>
-    <w:lsdException w:name="Grid Table 4 Accent 1" w:uiPriority="49"/>
-    <w:lsdException w:name="Grid Table 5 Dark Accent 1" w:uiPriority="50"/>
-    <w:lsdException w:name="Grid Table 6 Colorful Accent 1" w:uiPriority="51"/>
-    <w:lsdException w:name="Grid Table 7 Colorful Accent 1" w:uiPriority="52"/>
-    <w:lsdException w:name="Grid Table 1 Light Accent 2" w:uiPriority="46"/>
-    <w:lsdException w:name="Grid Table 2 Accent 2" w:uiPriority="47"/>
-    <w:lsdException w:name="Grid Table 3 Accent 2" w:uiPriority="48"/>
-    <w:lsdException w:name="Grid Table 4 Accent 2" w:uiPriority="49"/>
-    <w:lsdException w:name="Grid Table 5 Dark Accent 2" w:uiPriority="50"/>
-    <w:lsdException w:name="Grid Table 6 Colorful Accent 2" w:uiPriority="51"/>
-    <w:lsdException w:name="Grid Table 7 Colorful Accent 2" w:uiPriority="52"/>
-    <w:lsdException w:name="Grid Table 1 Light Accent 3" w:uiPriority="46"/>
-    <w:lsdException w:name="Grid Table 2 Accent 3" w:uiPriority="47"/>
-    <w:lsdException w:name="Grid Table 3 Accent 3" w:uiPriority="48"/>
-    <w:lsdException w:name="Grid Table 4 Accent 3" w:uiPriority="49"/>
-    <w:lsdException w:name="Grid Table 5 Dark Accent 3" w:uiPriority="50"/>
-    <w:lsdException w:name="Grid Table 6 Colorful Accent 3" w:uiPriority="51"/>
-    <w:lsdException w:name="Grid Table 7 Colorful Accent 3" w:uiPriority="52"/>
-    <w:lsdException w:name="Grid Table 1 Light Accent 4" w:uiPriority="46"/>
-    <w:lsdException w:name="Grid Table 2 Accent 4" w:uiPriority="47"/>
-    <w:lsdException w:name="Grid Table 3 Accent 4" w:uiPriority="48"/>
-    <w:lsdException w:name="Grid Table 4 Accent 4" w:uiPriority="49"/>
-    <w:lsdException w:name="Grid Table 5 Dark Accent 4" w:uiPriority="50"/>
-    <w:lsdException w:name="Grid Table 6 Colorful Accent 4" w:uiPriority="51"/>
-    <w:lsdException w:name="Grid Table 7 Colorful Accent 4" w:uiPriority="52"/>
-    <w:lsdException w:name="Grid Table 1 Light Accent 5" w:uiPriority="46"/>
-    <w:lsdException w:name="Grid Table 2 Accent 5" w:uiPriority="47"/>
-    <w:lsdException w:name="Grid Table 3 Accent 5" w:uiPriority="48"/>
-    <w:lsdException w:name="Grid Table 4 Accent 5" w:uiPriority="49"/>
-    <w:lsdException w:name="Grid Table 5 Dark Accent 5" w:uiPriority="50"/>
-    <w:lsdException w:name="Grid Table 6 Colorful Accent 5" w:uiPriority="51"/>
-    <w:lsdException w:name="Grid Table 7 Colorful Accent 5" w:uiPriority="52"/>
-    <w:lsdException w:name="Grid Table 1 Light Accent 6" w:uiPriority="46"/>
-    <w:lsdException w:name="Grid Table 2 Accent 6" w:uiPriority="47"/>
-    <w:lsdException w:name="Grid Table 3 Accent 6" w:uiPriority="48"/>
-    <w:lsdException w:name="Grid Table 4 Accent 6" w:uiPriority="49"/>
-    <w:lsdException w:name="Grid Table 5 Dark Accent 6" w:uiPriority="50"/>
-    <w:lsdException w:name="Grid Table 6 Colorful Accent 6" w:uiPriority="51"/>
-    <w:lsdException w:name="Grid Table 7 Colorful Accent 6" w:uiPriority="52"/>
-    <w:lsdException w:name="List Table 1 Light" w:uiPriority="46"/>
-    <w:lsdException w:name="List Table 2" w:uiPriority="47"/>
-    <w:lsdException w:name="List Table 3" w:uiPriority="48"/>
-    <w:lsdException w:name="List Table 4" w:uiPriority="49"/>
-    <w:lsdException w:name="List Table 5 Dark" w:uiPriority="50"/>
-    <w:lsdException w:name="List Table 6 Colorful" w:uiPriority="51"/>
-    <w:lsdException w:name="List Table 7 Colorful" w:uiPriority="52"/>
-    <w:lsdException w:name="List Table 1 Light Accent 1" w:uiPriority="46"/>
-    <w:lsdException w:name="List Table 2 Accent 1" w:uiPriority="47"/>
-    <w:lsdException w:name="List Table 3 Accent 1" w:uiPriority="48"/>
-    <w:lsdException w:name="List Table 4 Accent 1" w:uiPriority="49"/>
-    <w:lsdException w:name="List Table 5 Dark Accent 1" w:uiPriority="50"/>
-    <w:lsdException w:name="List Table 6 Colorful Accent 1" w:uiPriority="51"/>
-    <w:lsdException w:name="List Table 7 Colorful Accent 1" w:uiPriority="52"/>
-    <w:lsdException w:name="List Table 1 Light Accent 2" w:uiPriority="46"/>
-    <w:lsdException w:name="List Table 2 Accent 2" w:uiPriority="47"/>
-    <w:lsdException w:name="List Table 3 Accent 2" w:uiPriority="48"/>
-    <w:lsdException w:name="List Table 4 Accent 2" w:uiPriority="49"/>
-    <w:lsdException w:name="List Table 5 Dark Accent 2" w:uiPriority="50"/>
-    <w:lsdException w:name="List Table 6 Colorful Accent 2" w:uiPriority="51"/>
-    <w:lsdException w:name="List Table 7 Colorful Accent 2" w:uiPriority="52"/>
-    <w:lsdException w:name="List Table 1 Light Accent 3" w:uiPriority="46"/>
-    <w:lsdException w:name="List Table 2 Accent 3" w:uiPriority="47"/>
-    <w:lsdException w:name="List Table 3 Accent 3" w:uiPriority="48"/>
-    <w:lsdException w:name="List Table 4 Accent 3" w:uiPriority="49"/>
-    <w:lsdException w:name="List Table 5 Dark Accent 3" w:uiPriority="50"/>
-    <w:lsdException w:name="List Table 6 Colorful Accent 3" w:uiPriority="51"/>
-    <w:lsdException w:name="List Table 7 Colorful Accent 3" w:uiPriority="52"/>
-    <w:lsdException w:name="List Table 1 Light Accent 4" w:uiPriority="46"/>
-    <w:lsdException w:name="List Table 2 Accent 4" w:uiPriority="47"/>
-    <w:lsdException w:name="List Table 3 Accent 4" w:uiPriority="48"/>
-    <w:lsdException w:name="List Table 4 Accent 4" w:uiPriority="49"/>
-    <w:lsdException w:name="List Table 5 Dark Accent 4" w:uiPriority="50"/>
-    <w:lsdException w:name="List Table 6 Colorful Accent 4" w:uiPriority="51"/>
-    <w:lsdException w:name="List Table 7 Colorful Accent 4" w:uiPriority="52"/>
-    <w:lsdException w:name="List Table 1 Light Accent 5" w:uiPriority="46"/>
-    <w:lsdException w:name="List Table 2 Accent 5" w:uiPriority="47"/>
-    <w:lsdException w:name="List Table 3 Accent 5" w:uiPriority="48"/>
-    <w:lsdException w:name="List Table 4 Accent 5" w:uiPriority="49"/>
-    <w:lsdException w:name="List Table 5 Dark Accent 5" w:uiPriority="50"/>
-    <w:lsdException w:name="List Table 6 Colorful Accent 5" w:uiPriority="51"/>
-    <w:lsdException w:name="List Table 7 Colorful Accent 5" w:uiPriority="52"/>
-    <w:lsdException w:name="List Table 1 Light Accent 6" w:uiPriority="46"/>
-    <w:lsdException w:name="List Table 2 Accent 6" w:uiPriority="47"/>
-    <w:lsdException w:name="List Table 3 Accent 6" w:uiPriority="48"/>
-    <w:lsdException w:name="List Table 4 Accent 6" w:uiPriority="49"/>
-    <w:lsdException w:name="List Table 5 Dark Accent 6" w:uiPriority="50"/>
-    <w:lsdException w:name="List Table 6 Colorful Accent 6" w:uiPriority="51"/>
-    <w:lsdException w:name="List Table 7 Colorful Accent 6" w:uiPriority="52"/>
-    <w:lsdException w:name="Mention" w:semiHidden="1" w:unhideWhenUsed="1"/>
-    <w:lsdException w:name="Smart Hyperlink" w:semiHidden="1" w:unhideWhenUsed="1"/>
-    <w:lsdException w:name="Hashtag" w:semiHidden="1" w:unhideWhenUsed="1"/>
-    <w:lsdException w:name="Unresolved Mention" w:semiHidden="1" w:unhideWhenUsed="1"/>
+  <w:latentStyles w:defLockedState="0" w:defUIPriority="99" w:defSemiHidden="1" w:defUnhideWhenUsed="1" w:defQFormat="0" w:count="267">
+    <w:lsdException w:name="Normal" w:semiHidden="0" w:uiPriority="0" w:unhideWhenUsed="0" w:qFormat="1"/>
+    <w:lsdException w:name="heading 1" w:semiHidden="0" w:uiPriority="9" w:unhideWhenUsed="0" w:qFormat="1"/>
+    <w:lsdException w:name="heading 2" w:uiPriority="9" w:qFormat="1"/>
+    <w:lsdException w:name="heading 3" w:uiPriority="9" w:qFormat="1"/>
+    <w:lsdException w:name="heading 4" w:uiPriority="9" w:qFormat="1"/>
+    <w:lsdException w:name="heading 5" w:uiPriority="9" w:qFormat="1"/>
+    <w:lsdException w:name="heading 6" w:uiPriority="9" w:qFormat="1"/>
+    <w:lsdException w:name="heading 7" w:uiPriority="9" w:qFormat="1"/>
+    <w:lsdException w:name="heading 8" w:uiPriority="9" w:qFormat="1"/>
+    <w:lsdException w:name="heading 9" w:uiPriority="9" w:qFormat="1"/>
+    <w:lsdException w:name="toc 1" w:uiPriority="39"/>
+    <w:lsdException w:name="toc 2" w:uiPriority="39"/>
+    <w:lsdException w:name="toc 3" w:uiPriority="39"/>
+    <w:lsdException w:name="toc 4" w:uiPriority="39"/>
+    <w:lsdException w:name="toc 5" w:uiPriority="39"/>
+    <w:lsdException w:name="toc 6" w:uiPriority="39"/>
+    <w:lsdException w:name="toc 7" w:uiPriority="39"/>
+    <w:lsdException w:name="toc 8" w:uiPriority="39"/>
+    <w:lsdException w:name="toc 9" w:uiPriority="39"/>
+    <w:lsdException w:name="caption" w:uiPriority="35" w:qFormat="1"/>
+    <w:lsdException w:name="Title" w:semiHidden="0" w:uiPriority="10" w:unhideWhenUsed="0" w:qFormat="1"/>
+    <w:lsdException w:name="Default Paragraph Font" w:uiPriority="1"/>
+    <w:lsdException w:name="Subtitle" w:semiHidden="0" w:uiPriority="11" w:unhideWhenUsed="0" w:qFormat="1"/>
+    <w:lsdException w:name="Strong" w:semiHidden="0" w:uiPriority="22" w:unhideWhenUsed="0" w:qFormat="1"/>
+    <w:lsdException w:name="Emphasis" w:semiHidden="0" w:uiPriority="20" w:unhideWhenUsed="0" w:qFormat="1"/>
+    <w:lsdException w:name="Table Grid" w:semiHidden="0" w:uiPriority="39" w:unhideWhenUsed="0"/>
+    <w:lsdException w:name="Placeholder Text" w:unhideWhenUsed="0"/>
+    <w:lsdException w:name="No Spacing" w:semiHidden="0" w:uiPriority="1" w:unhideWhenUsed="0" w:qFormat="1"/>
+    <w:lsdException w:name="Light Shading" w:semiHidden="0" w:uiPriority="60" w:unhideWhenUsed="0"/>
+    <w:lsdException w:name="Light List" w:semiHidden="0" w:uiPriority="61" w:unhideWhenUsed="0"/>
+    <w:lsdException w:name="Light Grid" w:semiHidden="0" w:uiPriority="62" w:unhideWhenUsed="0"/>
+    <w:lsdException w:name="Medium Shading 1" w:semiHidden="0" w:uiPriority="63" w:unhideWhenUsed="0"/>
+    <w:lsdException w:name="Medium Shading 2" w:semiHidden="0" w:uiPriority="64" w:unhideWhenUsed="0"/>
+    <w:lsdException w:name="Medium List 1" w:semiHidden="0" w:uiPriority="65" w:unhideWhenUsed="0"/>
+    <w:lsdException w:name="Medium List 2" w:semiHidden="0" w:uiPriority="66" w:unhideWhenUsed="0"/>
+    <w:lsdException w:name="Medium Grid 1" w:semiHidden="0" w:uiPriority="67" w:unhideWhenUsed="0"/>
+    <w:lsdException w:name="Medium Grid 2" w:semiHidden="0" w:uiPriority="68" w:unhideWhenUsed="0"/>
+    <w:lsdException w:name="Medium Grid 3" w:semiHidden="0" w:uiPriority="69" w:unhideWhenUsed="0"/>
+    <w:lsdException w:name="Dark List" w:semiHidden="0" w:uiPriority="70" w:unhideWhenUsed="0"/>
+    <w:lsdException w:name="Colorful Shading" w:semiHidden="0" w:uiPriority="71" w:unhideWhenUsed="0"/>
+    <w:lsdException w:name="Colorful List" w:semiHidden="0" w:uiPriority="72" w:unhideWhenUsed="0"/>
+    <w:lsdException w:name="Colorful Grid" w:semiHidden="0" w:uiPriority="73" w:unhideWhenUsed="0"/>
+    <w:lsdException w:name="Light Shading Accent 1" w:semiHidden="0" w:uiPriority="60" w:unhideWhenUsed="0"/>
+    <w:lsdException w:name="Light List Accent 1" w:semiHidden="0" w:uiPriority="61" w:unhideWhenUsed="0"/>
+    <w:lsdException w:name="Light Grid Accent 1" w:semiHidden="0" w:uiPriority="62" w:unhideWhenUsed="0"/>
+    <w:lsdException w:name="Medium Shading 1 Accent 1" w:semiHidden="0" w:uiPriority="63" w:unhideWhenUsed="0"/>
+    <w:lsdException w:name="Medium Shading 2 Accent 1" w:semiHidden="0" w:uiPriority="64" w:unhideWhenUsed="0"/>
+    <w:lsdException w:name="Medium List 1 Accent 1" w:semiHidden="0" w:uiPriority="65" w:unhideWhenUsed="0"/>
+    <w:lsdException w:name="Revision" w:unhideWhenUsed="0"/>
+    <w:lsdException w:name="List Paragraph" w:semiHidden="0" w:uiPriority="34" w:unhideWhenUsed="0" w:qFormat="1"/>
+    <w:lsdException w:name="Quote" w:semiHidden="0" w:uiPriority="29" w:unhideWhenUsed="0" w:qFormat="1"/>
+    <w:lsdException w:name="Intense Quote" w:semiHidden="0" w:uiPriority="30" w:unhideWhenUsed="0" w:qFormat="1"/>
+    <w:lsdException w:name="Medium List 2 Accent 1" w:semiHidden="0" w:uiPriority="66" w:unhideWhenUsed="0"/>
+    <w:lsdException w:name="Medium Grid 1 Accent 1" w:semiHidden="0" w:uiPriority="67" w:unhideWhenUsed="0"/>
+    <w:lsdException w:name="Medium Grid 2 Accent 1" w:semiHidden="0" w:uiPriority="68" w:unhideWhenUsed="0"/>
+    <w:lsdException w:name="Medium Grid 3 Accent 1" w:semiHidden="0" w:uiPriority="69" w:unhideWhenUsed="0"/>
+    <w:lsdException w:name="Dark List Accent 1" w:semiHidden="0" w:uiPriority="70" w:unhideWhenUsed="0"/>
+    <w:lsdException w:name="Colorful Shading Accent 1" w:semiHidden="0" w:uiPriority="71" w:unhideWhenUsed="0"/>
+    <w:lsdException w:name="Colorful List Accent 1" w:semiHidden="0" w:uiPriority="72" w:unhideWhenUsed="0"/>
+    <w:lsdException w:name="Colorful Grid Accent 1" w:semiHidden="0" w:uiPriority="73" w:unhideWhenUsed="0"/>
+    <w:lsdException w:name="Light Shading Accent 2" w:semiHidden="0" w:uiPriority="60" w:unhideWhenUsed="0"/>
+    <w:lsdException w:name="Light List Accent 2" w:semiHidden="0" w:uiPriority="61" w:unhideWhenUsed="0"/>
+    <w:lsdException w:name="Light Grid Accent 2" w:semiHidden="0" w:uiPriority="62" w:unhideWhenUsed="0"/>
+    <w:lsdException w:name="Medium Shading 1 Accent 2" w:semiHidden="0" w:uiPriority="63" w:unhideWhenUsed="0"/>
+    <w:lsdException w:name="Medium Shading 2 Accent 2" w:semiHidden="0" w:uiPriority="64" w:unhideWhenUsed="0"/>
+    <w:lsdException w:name="Medium List 1 Accent 2" w:semiHidden="0" w:uiPriority="65" w:unhideWhenUsed="0"/>
+    <w:lsdException w:name="Medium List 2 Accent 2" w:semiHidden="0" w:uiPriority="66" w:unhideWhenUsed="0"/>
+    <w:lsdException w:name="Medium Grid 1 Accent 2" w:semiHidden="0" w:uiPriority="67" w:unhideWhenUsed="0"/>
+    <w:lsdException w:name="Medium Grid 2 Accent 2" w:semiHidden="0" w:uiPriority="68" w:unhideWhenUsed="0"/>
+    <w:lsdException w:name="Medium Grid 3 Accent 2" w:semiHidden="0" w:uiPriority="69" w:unhideWhenUsed="0"/>
+    <w:lsdException w:name="Dark List Accent 2" w:semiHidden="0" w:uiPriority="70" w:unhideWhenUsed="0"/>
+    <w:lsdException w:name="Colorful Shading Accent 2" w:semiHidden="0" w:uiPriority="71" w:unhideWhenUsed="0"/>
+    <w:lsdException w:name="Colorful List Accent 2" w:semiHidden="0" w:uiPriority="72" w:unhideWhenUsed="0"/>
+    <w:lsdException w:name="Colorful Grid Accent 2" w:semiHidden="0" w:uiPriority="73" w:unhideWhenUsed="0"/>
+    <w:lsdException w:name="Light Shading Accent 3" w:semiHidden="0" w:uiPriority="60" w:unhideWhenUsed="0"/>
+    <w:lsdException w:name="Light List Accent 3" w:semiHidden="0" w:uiPriority="61" w:unhideWhenUsed="0"/>
+    <w:lsdException w:name="Light Grid Accent 3" w:semiHidden="0" w:uiPriority="62" w:unhideWhenUsed="0"/>
+    <w:lsdException w:name="Medium Shading 1 Accent 3" w:semiHidden="0" w:uiPriority="63" w:unhideWhenUsed="0"/>
+    <w:lsdException w:name="Medium Shading 2 Accent 3" w:semiHidden="0" w:uiPriority="64" w:unhideWhenUsed="0"/>
+    <w:lsdException w:name="Medium List 1 Accent 3" w:semiHidden="0" w:uiPriority="65" w:unhideWhenUsed="0"/>
+    <w:lsdException w:name="Medium List 2 Accent 3" w:semiHidden="0" w:uiPriority="66" w:unhideWhenUsed="0"/>
+    <w:lsdException w:name="Medium Grid 1 Accent 3" w:semiHidden="0" w:uiPriority="67" w:unhideWhenUsed="0"/>
+    <w:lsdException w:name="Medium Grid 2 Accent 3" w:semiHidden="0" w:uiPriority="68" w:unhideWhenUsed="0"/>
+    <w:lsdException w:name="Medium Grid 3 Accent 3" w:semiHidden="0" w:uiPriority="69" w:unhideWhenUsed="0"/>
+    <w:lsdException w:name="Dark List Accent 3" w:semiHidden="0" w:uiPriority="70" w:unhideWhenUsed="0"/>
+    <w:lsdException w:name="Colorful Shading Accent 3" w:semiHidden="0" w:uiPriority="71" w:unhideWhenUsed="0"/>
+    <w:lsdException w:name="Colorful List Accent 3" w:semiHidden="0" w:uiPriority="72" w:unhideWhenUsed="0"/>
+    <w:lsdException w:name="Colorful Grid Accent 3" w:semiHidden="0" w:uiPriority="73" w:unhideWhenUsed="0"/>
+    <w:lsdException w:name="Light Shading Accent 4" w:semiHidden="0" w:uiPriority="60" w:unhideWhenUsed="0"/>
+    <w:lsdException w:name="Light List Accent 4" w:semiHidden="0" w:uiPriority="61" w:unhideWhenUsed="0"/>
+    <w:lsdException w:name="Light Grid Accent 4" w:semiHidden="0" w:uiPriority="62" w:unhideWhenUsed="0"/>
+    <w:lsdException w:name="Medium Shading 1 Accent 4" w:semiHidden="0" w:uiPriority="63" w:unhideWhenUsed="0"/>
+    <w:lsdException w:name="Medium Shading 2 Accent 4" w:semiHidden="0" w:uiPriority="64" w:unhideWhenUsed="0"/>
+    <w:lsdException w:name="Medium List 1 Accent 4" w:semiHidden="0" w:uiPriority="65" w:unhideWhenUsed="0"/>
+    <w:lsdException w:name="Medium List 2 Accent 4" w:semiHidden="0" w:uiPriority="66" w:unhideWhenUsed="0"/>
+    <w:lsdException w:name="Medium Grid 1 Accent 4" w:semiHidden="0" w:uiPriority="67" w:unhideWhenUsed="0"/>
+    <w:lsdException w:name="Medium Grid 2 Accent 4" w:semiHidden="0" w:uiPriority="68" w:unhideWhenUsed="0"/>
+    <w:lsdException w:name="Medium Grid 3 Accent 4" w:semiHidden="0" w:uiPriority="69" w:unhideWhenUsed="0"/>
+    <w:lsdException w:name="Dark List Accent 4" w:semiHidden="0" w:uiPriority="70" w:unhideWhenUsed="0"/>
+    <w:lsdException w:name="Colorful Shading Accent 4" w:semiHidden="0" w:uiPriority="71" w:unhideWhenUsed="0"/>
+    <w:lsdException w:name="Colorful List Accent 4" w:semiHidden="0" w:uiPriority="72" w:unhideWhenUsed="0"/>
+    <w:lsdException w:name="Colorful Grid Accent 4" w:semiHidden="0" w:uiPriority="73" w:unhideWhenUsed="0"/>
+    <w:lsdException w:name="Light Shading Accent 5" w:semiHidden="0" w:uiPriority="60" w:unhideWhenUsed="0"/>
+    <w:lsdException w:name="Light List Accent 5" w:semiHidden="0" w:uiPriority="61" w:unhideWhenUsed="0"/>
+    <w:lsdException w:name="Light Grid Accent 5" w:semiHidden="0" w:uiPriority="62" w:unhideWhenUsed="0"/>
+    <w:lsdException w:name="Medium Shading 1 Accent 5" w:semiHidden="0" w:uiPriority="63" w:unhideWhenUsed="0"/>
+    <w:lsdException w:name="Medium Shading 2 Accent 5" w:semiHidden="0" w:uiPriority="64" w:unhideWhenUsed="0"/>
+    <w:lsdException w:name="Medium List 1 Accent 5" w:semiHidden="0" w:uiPriority="65" w:unhideWhenUsed="0"/>
+    <w:lsdException w:name="Medium List 2 Accent 5" w:semiHidden="0" w:uiPriority="66" w:unhideWhenUsed="0"/>
+    <w:lsdException w:name="Medium Grid 1 Accent 5" w:semiHidden="0" w:uiPriority="67" w:unhideWhenUsed="0"/>
+    <w:lsdException w:name="Medium Grid 2 Accent 5" w:semiHidden="0" w:uiPriority="68" w:unhideWhenUsed="0"/>
+    <w:lsdException w:name="Medium Grid 3 Accent 5" w:semiHidden="0" w:uiPriority="69" w:unhideWhenUsed="0"/>
+    <w:lsdException w:name="Dark List Accent 5" w:semiHidden="0" w:uiPriority="70" w:unhideWhenUsed="0"/>
+    <w:lsdException w:name="Colorful Shading Accent 5" w:semiHidden="0" w:uiPriority="71" w:unhideWhenUsed="0"/>
+    <w:lsdException w:name="Colorful List Accent 5" w:semiHidden="0" w:uiPriority="72" w:unhideWhenUsed="0"/>
+    <w:lsdException w:name="Colorful Grid Accent 5" w:semiHidden="0" w:uiPriority="73" w:unhideWhenUsed="0"/>
+    <w:lsdException w:name="Light Shading Accent 6" w:semiHidden="0" w:uiPriority="60" w:unhideWhenUsed="0"/>
+    <w:lsdException w:name="Light List Accent 6" w:semiHidden="0" w:uiPriority="61" w:unhideWhenUsed="0"/>
+    <w:lsdException w:name="Light Grid Accent 6" w:semiHidden="0" w:uiPriority="62" w:unhideWhenUsed="0"/>
+    <w:lsdException w:name="Medium Shading 1 Accent 6" w:semiHidden="0" w:uiPriority="63" w:unhideWhenUsed="0"/>
+    <w:lsdException w:name="Medium Shading 2 Accent 6" w:semiHidden="0" w:uiPriority="64" w:unhideWhenUsed="0"/>
+    <w:lsdException w:name="Medium List 1 Accent 6" w:semiHidden="0" w:uiPriority="65" w:unhideWhenUsed="0"/>
+    <w:lsdException w:name="Medium List 2 Accent 6" w:semiHidden="0" w:uiPriority="66" w:unhideWhenUsed="0"/>
+    <w:lsdException w:name="Medium Grid 1 Accent 6" w:semiHidden="0" w:uiPriority="67" w:unhideWhenUsed="0"/>
+    <w:lsdException w:name="Medium Grid 2 Accent 6" w:semiHidden="0" w:uiPriority="68" w:unhideWhenUsed="0"/>
+    <w:lsdException w:name="Medium Grid 3 Accent 6" w:semiHidden="0" w:uiPriority="69" w:unhideWhenUsed="0"/>
+    <w:lsdException w:name="Dark List Accent 6" w:semiHidden="0" w:uiPriority="70" w:unhideWhenUsed="0"/>
+    <w:lsdException w:name="Colorful Shading Accent 6" w:semiHidden="0" w:uiPriority="71" w:unhideWhenUsed="0"/>
+    <w:lsdException w:name="Colorful List Accent 6" w:semiHidden="0" w:uiPriority="72" w:unhideWhenUsed="0"/>
+    <w:lsdException w:name="Colorful Grid Accent 6" w:semiHidden="0" w:uiPriority="73" w:unhideWhenUsed="0"/>
+    <w:lsdException w:name="Subtle Emphasis" w:semiHidden="0" w:uiPriority="19" w:unhideWhenUsed="0" w:qFormat="1"/>
+    <w:lsdException w:name="Intense Emphasis" w:semiHidden="0" w:uiPriority="21" w:unhideWhenUsed="0" w:qFormat="1"/>
+    <w:lsdException w:name="Subtle Reference" w:semiHidden="0" w:uiPriority="31" w:unhideWhenUsed="0" w:qFormat="1"/>
+    <w:lsdException w:name="Intense Reference" w:semiHidden="0" w:uiPriority="32" w:unhideWhenUsed="0" w:qFormat="1"/>
+    <w:lsdException w:name="Book Title" w:semiHidden="0" w:uiPriority="33" w:unhideWhenUsed="0" w:qFormat="1"/>
+    <w:lsdException w:name="Bibliography" w:uiPriority="37"/>
+    <w:lsdException w:name="TOC Heading" w:uiPriority="39" w:qFormat="1"/>
   </w:latentStyles>
   <w:style w:type="paragraph" w:default="1" w:styleId="Normal">
     <w:name w:val="Normal"/>
@@ -2567,6 +2487,436 @@
     <w:link w:val="Piedepgina"/>
     <w:uiPriority w:val="99"/>
     <w:rsid w:val="0091288A"/>
+  </w:style>
+  <w:style w:type="paragraph" w:styleId="Textodeglobo">
+    <w:name w:val="Balloon Text"/>
+    <w:basedOn w:val="Normal"/>
+    <w:link w:val="TextodegloboCar"/>
+    <w:uiPriority w:val="99"/>
+    <w:semiHidden/>
+    <w:unhideWhenUsed/>
+    <w:rsid w:val="008126A1"/>
+    <w:pPr>
+      <w:spacing w:after="0" w:line="240" w:lineRule="auto"/>
+    </w:pPr>
+    <w:rPr>
+      <w:rFonts w:ascii="Tahoma" w:hAnsi="Tahoma" w:cs="Tahoma"/>
+      <w:sz w:val="16"/>
+      <w:szCs w:val="16"/>
+    </w:rPr>
+  </w:style>
+  <w:style w:type="character" w:customStyle="1" w:styleId="TextodegloboCar">
+    <w:name w:val="Texto de globo Car"/>
+    <w:basedOn w:val="Fuentedeprrafopredeter"/>
+    <w:link w:val="Textodeglobo"/>
+    <w:uiPriority w:val="99"/>
+    <w:semiHidden/>
+    <w:rsid w:val="008126A1"/>
+    <w:rPr>
+      <w:rFonts w:ascii="Tahoma" w:hAnsi="Tahoma" w:cs="Tahoma"/>
+      <w:sz w:val="16"/>
+      <w:szCs w:val="16"/>
+    </w:rPr>
+  </w:style>
+  <w:style w:type="character" w:styleId="Refdecomentario">
+    <w:name w:val="annotation reference"/>
+    <w:basedOn w:val="Fuentedeprrafopredeter"/>
+    <w:uiPriority w:val="99"/>
+    <w:semiHidden/>
+    <w:unhideWhenUsed/>
+    <w:rsid w:val="008126A1"/>
+    <w:rPr>
+      <w:sz w:val="16"/>
+      <w:szCs w:val="16"/>
+    </w:rPr>
+  </w:style>
+  <w:style w:type="paragraph" w:styleId="Textocomentario">
+    <w:name w:val="annotation text"/>
+    <w:basedOn w:val="Normal"/>
+    <w:link w:val="TextocomentarioCar"/>
+    <w:uiPriority w:val="99"/>
+    <w:semiHidden/>
+    <w:unhideWhenUsed/>
+    <w:rsid w:val="008126A1"/>
+    <w:pPr>
+      <w:spacing w:line="240" w:lineRule="auto"/>
+    </w:pPr>
+    <w:rPr>
+      <w:sz w:val="20"/>
+      <w:szCs w:val="20"/>
+    </w:rPr>
+  </w:style>
+  <w:style w:type="character" w:customStyle="1" w:styleId="TextocomentarioCar">
+    <w:name w:val="Texto comentario Car"/>
+    <w:basedOn w:val="Fuentedeprrafopredeter"/>
+    <w:link w:val="Textocomentario"/>
+    <w:uiPriority w:val="99"/>
+    <w:semiHidden/>
+    <w:rsid w:val="008126A1"/>
+    <w:rPr>
+      <w:sz w:val="20"/>
+      <w:szCs w:val="20"/>
+    </w:rPr>
+  </w:style>
+  <w:style w:type="paragraph" w:styleId="Asuntodelcomentario">
+    <w:name w:val="annotation subject"/>
+    <w:basedOn w:val="Textocomentario"/>
+    <w:next w:val="Textocomentario"/>
+    <w:link w:val="AsuntodelcomentarioCar"/>
+    <w:uiPriority w:val="99"/>
+    <w:semiHidden/>
+    <w:unhideWhenUsed/>
+    <w:rsid w:val="008126A1"/>
+    <w:rPr>
+      <w:b/>
+      <w:bCs/>
+    </w:rPr>
+  </w:style>
+  <w:style w:type="character" w:customStyle="1" w:styleId="AsuntodelcomentarioCar">
+    <w:name w:val="Asunto del comentario Car"/>
+    <w:basedOn w:val="TextocomentarioCar"/>
+    <w:link w:val="Asuntodelcomentario"/>
+    <w:uiPriority w:val="99"/>
+    <w:semiHidden/>
+    <w:rsid w:val="008126A1"/>
+    <w:rPr>
+      <w:b/>
+      <w:bCs/>
+      <w:sz w:val="20"/>
+      <w:szCs w:val="20"/>
+    </w:rPr>
+  </w:style>
+</w:styles>
+</file>
+
+<file path=word/stylesWithEffects.xml><?xml version="1.0" encoding="utf-8"?>
+<w:styles xmlns:wpc="http://schemas.microsoft.com/office/word/2010/wordprocessingCanvas" xmlns:mc="http://schemas.openxmlformats.org/markup-compatibility/2006" xmlns:o="urn:schemas-microsoft-com:office:office" xmlns:r="http://schemas.openxmlformats.org/officeDocument/2006/relationships" xmlns:m="http://schemas.openxmlformats.org/officeDocument/2006/math" xmlns:v="urn:schemas-microsoft-com:vml" xmlns:wp14="http://schemas.microsoft.com/office/word/2010/wordprocessingDrawing" xmlns:wp="http://schemas.openxmlformats.org/drawingml/2006/wordprocessingDrawing" xmlns:w10="urn:schemas-microsoft-com:office:word" xmlns:w="http://schemas.openxmlformats.org/wordprocessingml/2006/main" xmlns:w14="http://schemas.microsoft.com/office/word/2010/wordml" xmlns:wpg="http://schemas.microsoft.com/office/word/2010/wordprocessingGroup" xmlns:wpi="http://schemas.microsoft.com/office/word/2010/wordprocessingInk" xmlns:wne="http://schemas.microsoft.com/office/word/2006/wordml" xmlns:wps="http://schemas.microsoft.com/office/word/2010/wordprocessingShape" mc:Ignorable="w14 wp14">
+  <w:docDefaults>
+    <w:rPrDefault>
+      <w:rPr>
+        <w:rFonts w:asciiTheme="minorHAnsi" w:eastAsiaTheme="minorHAnsi" w:hAnsiTheme="minorHAnsi" w:cstheme="minorBidi"/>
+        <w:sz w:val="22"/>
+        <w:szCs w:val="22"/>
+        <w:lang w:val="es-MX" w:eastAsia="en-US" w:bidi="ar-SA"/>
+      </w:rPr>
+    </w:rPrDefault>
+    <w:pPrDefault>
+      <w:pPr>
+        <w:spacing w:after="160" w:line="259" w:lineRule="auto"/>
+      </w:pPr>
+    </w:pPrDefault>
+  </w:docDefaults>
+  <w:latentStyles w:defLockedState="0" w:defUIPriority="99" w:defSemiHidden="1" w:defUnhideWhenUsed="1" w:defQFormat="0" w:count="267">
+    <w:lsdException w:name="Normal" w:semiHidden="0" w:uiPriority="0" w:unhideWhenUsed="0" w:qFormat="1"/>
+    <w:lsdException w:name="heading 1" w:semiHidden="0" w:uiPriority="9" w:unhideWhenUsed="0" w:qFormat="1"/>
+    <w:lsdException w:name="heading 2" w:uiPriority="9" w:qFormat="1"/>
+    <w:lsdException w:name="heading 3" w:uiPriority="9" w:qFormat="1"/>
+    <w:lsdException w:name="heading 4" w:uiPriority="9" w:qFormat="1"/>
+    <w:lsdException w:name="heading 5" w:uiPriority="9" w:qFormat="1"/>
+    <w:lsdException w:name="heading 6" w:uiPriority="9" w:qFormat="1"/>
+    <w:lsdException w:name="heading 7" w:uiPriority="9" w:qFormat="1"/>
+    <w:lsdException w:name="heading 8" w:uiPriority="9" w:qFormat="1"/>
+    <w:lsdException w:name="heading 9" w:uiPriority="9" w:qFormat="1"/>
+    <w:lsdException w:name="toc 1" w:uiPriority="39"/>
+    <w:lsdException w:name="toc 2" w:uiPriority="39"/>
+    <w:lsdException w:name="toc 3" w:uiPriority="39"/>
+    <w:lsdException w:name="toc 4" w:uiPriority="39"/>
+    <w:lsdException w:name="toc 5" w:uiPriority="39"/>
+    <w:lsdException w:name="toc 6" w:uiPriority="39"/>
+    <w:lsdException w:name="toc 7" w:uiPriority="39"/>
+    <w:lsdException w:name="toc 8" w:uiPriority="39"/>
+    <w:lsdException w:name="toc 9" w:uiPriority="39"/>
+    <w:lsdException w:name="caption" w:uiPriority="35" w:qFormat="1"/>
+    <w:lsdException w:name="Title" w:semiHidden="0" w:uiPriority="10" w:unhideWhenUsed="0" w:qFormat="1"/>
+    <w:lsdException w:name="Default Paragraph Font" w:uiPriority="1"/>
+    <w:lsdException w:name="Subtitle" w:semiHidden="0" w:uiPriority="11" w:unhideWhenUsed="0" w:qFormat="1"/>
+    <w:lsdException w:name="Strong" w:semiHidden="0" w:uiPriority="22" w:unhideWhenUsed="0" w:qFormat="1"/>
+    <w:lsdException w:name="Emphasis" w:semiHidden="0" w:uiPriority="20" w:unhideWhenUsed="0" w:qFormat="1"/>
+    <w:lsdException w:name="Table Grid" w:semiHidden="0" w:uiPriority="39" w:unhideWhenUsed="0"/>
+    <w:lsdException w:name="Placeholder Text" w:unhideWhenUsed="0"/>
+    <w:lsdException w:name="No Spacing" w:semiHidden="0" w:uiPriority="1" w:unhideWhenUsed="0" w:qFormat="1"/>
+    <w:lsdException w:name="Light Shading" w:semiHidden="0" w:uiPriority="60" w:unhideWhenUsed="0"/>
+    <w:lsdException w:name="Light List" w:semiHidden="0" w:uiPriority="61" w:unhideWhenUsed="0"/>
+    <w:lsdException w:name="Light Grid" w:semiHidden="0" w:uiPriority="62" w:unhideWhenUsed="0"/>
+    <w:lsdException w:name="Medium Shading 1" w:semiHidden="0" w:uiPriority="63" w:unhideWhenUsed="0"/>
+    <w:lsdException w:name="Medium Shading 2" w:semiHidden="0" w:uiPriority="64" w:unhideWhenUsed="0"/>
+    <w:lsdException w:name="Medium List 1" w:semiHidden="0" w:uiPriority="65" w:unhideWhenUsed="0"/>
+    <w:lsdException w:name="Medium List 2" w:semiHidden="0" w:uiPriority="66" w:unhideWhenUsed="0"/>
+    <w:lsdException w:name="Medium Grid 1" w:semiHidden="0" w:uiPriority="67" w:unhideWhenUsed="0"/>
+    <w:lsdException w:name="Medium Grid 2" w:semiHidden="0" w:uiPriority="68" w:unhideWhenUsed="0"/>
+    <w:lsdException w:name="Medium Grid 3" w:semiHidden="0" w:uiPriority="69" w:unhideWhenUsed="0"/>
+    <w:lsdException w:name="Dark List" w:semiHidden="0" w:uiPriority="70" w:unhideWhenUsed="0"/>
+    <w:lsdException w:name="Colorful Shading" w:semiHidden="0" w:uiPriority="71" w:unhideWhenUsed="0"/>
+    <w:lsdException w:name="Colorful List" w:semiHidden="0" w:uiPriority="72" w:unhideWhenUsed="0"/>
+    <w:lsdException w:name="Colorful Grid" w:semiHidden="0" w:uiPriority="73" w:unhideWhenUsed="0"/>
+    <w:lsdException w:name="Light Shading Accent 1" w:semiHidden="0" w:uiPriority="60" w:unhideWhenUsed="0"/>
+    <w:lsdException w:name="Light List Accent 1" w:semiHidden="0" w:uiPriority="61" w:unhideWhenUsed="0"/>
+    <w:lsdException w:name="Light Grid Accent 1" w:semiHidden="0" w:uiPriority="62" w:unhideWhenUsed="0"/>
+    <w:lsdException w:name="Medium Shading 1 Accent 1" w:semiHidden="0" w:uiPriority="63" w:unhideWhenUsed="0"/>
+    <w:lsdException w:name="Medium Shading 2 Accent 1" w:semiHidden="0" w:uiPriority="64" w:unhideWhenUsed="0"/>
+    <w:lsdException w:name="Medium List 1 Accent 1" w:semiHidden="0" w:uiPriority="65" w:unhideWhenUsed="0"/>
+    <w:lsdException w:name="Revision" w:unhideWhenUsed="0"/>
+    <w:lsdException w:name="List Paragraph" w:semiHidden="0" w:uiPriority="34" w:unhideWhenUsed="0" w:qFormat="1"/>
+    <w:lsdException w:name="Quote" w:semiHidden="0" w:uiPriority="29" w:unhideWhenUsed="0" w:qFormat="1"/>
+    <w:lsdException w:name="Intense Quote" w:semiHidden="0" w:uiPriority="30" w:unhideWhenUsed="0" w:qFormat="1"/>
+    <w:lsdException w:name="Medium List 2 Accent 1" w:semiHidden="0" w:uiPriority="66" w:unhideWhenUsed="0"/>
+    <w:lsdException w:name="Medium Grid 1 Accent 1" w:semiHidden="0" w:uiPriority="67" w:unhideWhenUsed="0"/>
+    <w:lsdException w:name="Medium Grid 2 Accent 1" w:semiHidden="0" w:uiPriority="68" w:unhideWhenUsed="0"/>
+    <w:lsdException w:name="Medium Grid 3 Accent 1" w:semiHidden="0" w:uiPriority="69" w:unhideWhenUsed="0"/>
+    <w:lsdException w:name="Dark List Accent 1" w:semiHidden="0" w:uiPriority="70" w:unhideWhenUsed="0"/>
+    <w:lsdException w:name="Colorful Shading Accent 1" w:semiHidden="0" w:uiPriority="71" w:unhideWhenUsed="0"/>
+    <w:lsdException w:name="Colorful List Accent 1" w:semiHidden="0" w:uiPriority="72" w:unhideWhenUsed="0"/>
+    <w:lsdException w:name="Colorful Grid Accent 1" w:semiHidden="0" w:uiPriority="73" w:unhideWhenUsed="0"/>
+    <w:lsdException w:name="Light Shading Accent 2" w:semiHidden="0" w:uiPriority="60" w:unhideWhenUsed="0"/>
+    <w:lsdException w:name="Light List Accent 2" w:semiHidden="0" w:uiPriority="61" w:unhideWhenUsed="0"/>
+    <w:lsdException w:name="Light Grid Accent 2" w:semiHidden="0" w:uiPriority="62" w:unhideWhenUsed="0"/>
+    <w:lsdException w:name="Medium Shading 1 Accent 2" w:semiHidden="0" w:uiPriority="63" w:unhideWhenUsed="0"/>
+    <w:lsdException w:name="Medium Shading 2 Accent 2" w:semiHidden="0" w:uiPriority="64" w:unhideWhenUsed="0"/>
+    <w:lsdException w:name="Medium List 1 Accent 2" w:semiHidden="0" w:uiPriority="65" w:unhideWhenUsed="0"/>
+    <w:lsdException w:name="Medium List 2 Accent 2" w:semiHidden="0" w:uiPriority="66" w:unhideWhenUsed="0"/>
+    <w:lsdException w:name="Medium Grid 1 Accent 2" w:semiHidden="0" w:uiPriority="67" w:unhideWhenUsed="0"/>
+    <w:lsdException w:name="Medium Grid 2 Accent 2" w:semiHidden="0" w:uiPriority="68" w:unhideWhenUsed="0"/>
+    <w:lsdException w:name="Medium Grid 3 Accent 2" w:semiHidden="0" w:uiPriority="69" w:unhideWhenUsed="0"/>
+    <w:lsdException w:name="Dark List Accent 2" w:semiHidden="0" w:uiPriority="70" w:unhideWhenUsed="0"/>
+    <w:lsdException w:name="Colorful Shading Accent 2" w:semiHidden="0" w:uiPriority="71" w:unhideWhenUsed="0"/>
+    <w:lsdException w:name="Colorful List Accent 2" w:semiHidden="0" w:uiPriority="72" w:unhideWhenUsed="0"/>
+    <w:lsdException w:name="Colorful Grid Accent 2" w:semiHidden="0" w:uiPriority="73" w:unhideWhenUsed="0"/>
+    <w:lsdException w:name="Light Shading Accent 3" w:semiHidden="0" w:uiPriority="60" w:unhideWhenUsed="0"/>
+    <w:lsdException w:name="Light List Accent 3" w:semiHidden="0" w:uiPriority="61" w:unhideWhenUsed="0"/>
+    <w:lsdException w:name="Light Grid Accent 3" w:semiHidden="0" w:uiPriority="62" w:unhideWhenUsed="0"/>
+    <w:lsdException w:name="Medium Shading 1 Accent 3" w:semiHidden="0" w:uiPriority="63" w:unhideWhenUsed="0"/>
+    <w:lsdException w:name="Medium Shading 2 Accent 3" w:semiHidden="0" w:uiPriority="64" w:unhideWhenUsed="0"/>
+    <w:lsdException w:name="Medium List 1 Accent 3" w:semiHidden="0" w:uiPriority="65" w:unhideWhenUsed="0"/>
+    <w:lsdException w:name="Medium List 2 Accent 3" w:semiHidden="0" w:uiPriority="66" w:unhideWhenUsed="0"/>
+    <w:lsdException w:name="Medium Grid 1 Accent 3" w:semiHidden="0" w:uiPriority="67" w:unhideWhenUsed="0"/>
+    <w:lsdException w:name="Medium Grid 2 Accent 3" w:semiHidden="0" w:uiPriority="68" w:unhideWhenUsed="0"/>
+    <w:lsdException w:name="Medium Grid 3 Accent 3" w:semiHidden="0" w:uiPriority="69" w:unhideWhenUsed="0"/>
+    <w:lsdException w:name="Dark List Accent 3" w:semiHidden="0" w:uiPriority="70" w:unhideWhenUsed="0"/>
+    <w:lsdException w:name="Colorful Shading Accent 3" w:semiHidden="0" w:uiPriority="71" w:unhideWhenUsed="0"/>
+    <w:lsdException w:name="Colorful List Accent 3" w:semiHidden="0" w:uiPriority="72" w:unhideWhenUsed="0"/>
+    <w:lsdException w:name="Colorful Grid Accent 3" w:semiHidden="0" w:uiPriority="73" w:unhideWhenUsed="0"/>
+    <w:lsdException w:name="Light Shading Accent 4" w:semiHidden="0" w:uiPriority="60" w:unhideWhenUsed="0"/>
+    <w:lsdException w:name="Light List Accent 4" w:semiHidden="0" w:uiPriority="61" w:unhideWhenUsed="0"/>
+    <w:lsdException w:name="Light Grid Accent 4" w:semiHidden="0" w:uiPriority="62" w:unhideWhenUsed="0"/>
+    <w:lsdException w:name="Medium Shading 1 Accent 4" w:semiHidden="0" w:uiPriority="63" w:unhideWhenUsed="0"/>
+    <w:lsdException w:name="Medium Shading 2 Accent 4" w:semiHidden="0" w:uiPriority="64" w:unhideWhenUsed="0"/>
+    <w:lsdException w:name="Medium List 1 Accent 4" w:semiHidden="0" w:uiPriority="65" w:unhideWhenUsed="0"/>
+    <w:lsdException w:name="Medium List 2 Accent 4" w:semiHidden="0" w:uiPriority="66" w:unhideWhenUsed="0"/>
+    <w:lsdException w:name="Medium Grid 1 Accent 4" w:semiHidden="0" w:uiPriority="67" w:unhideWhenUsed="0"/>
+    <w:lsdException w:name="Medium Grid 2 Accent 4" w:semiHidden="0" w:uiPriority="68" w:unhideWhenUsed="0"/>
+    <w:lsdException w:name="Medium Grid 3 Accent 4" w:semiHidden="0" w:uiPriority="69" w:unhideWhenUsed="0"/>
+    <w:lsdException w:name="Dark List Accent 4" w:semiHidden="0" w:uiPriority="70" w:unhideWhenUsed="0"/>
+    <w:lsdException w:name="Colorful Shading Accent 4" w:semiHidden="0" w:uiPriority="71" w:unhideWhenUsed="0"/>
+    <w:lsdException w:name="Colorful List Accent 4" w:semiHidden="0" w:uiPriority="72" w:unhideWhenUsed="0"/>
+    <w:lsdException w:name="Colorful Grid Accent 4" w:semiHidden="0" w:uiPriority="73" w:unhideWhenUsed="0"/>
+    <w:lsdException w:name="Light Shading Accent 5" w:semiHidden="0" w:uiPriority="60" w:unhideWhenUsed="0"/>
+    <w:lsdException w:name="Light List Accent 5" w:semiHidden="0" w:uiPriority="61" w:unhideWhenUsed="0"/>
+    <w:lsdException w:name="Light Grid Accent 5" w:semiHidden="0" w:uiPriority="62" w:unhideWhenUsed="0"/>
+    <w:lsdException w:name="Medium Shading 1 Accent 5" w:semiHidden="0" w:uiPriority="63" w:unhideWhenUsed="0"/>
+    <w:lsdException w:name="Medium Shading 2 Accent 5" w:semiHidden="0" w:uiPriority="64" w:unhideWhenUsed="0"/>
+    <w:lsdException w:name="Medium List 1 Accent 5" w:semiHidden="0" w:uiPriority="65" w:unhideWhenUsed="0"/>
+    <w:lsdException w:name="Medium List 2 Accent 5" w:semiHidden="0" w:uiPriority="66" w:unhideWhenUsed="0"/>
+    <w:lsdException w:name="Medium Grid 1 Accent 5" w:semiHidden="0" w:uiPriority="67" w:unhideWhenUsed="0"/>
+    <w:lsdException w:name="Medium Grid 2 Accent 5" w:semiHidden="0" w:uiPriority="68" w:unhideWhenUsed="0"/>
+    <w:lsdException w:name="Medium Grid 3 Accent 5" w:semiHidden="0" w:uiPriority="69" w:unhideWhenUsed="0"/>
+    <w:lsdException w:name="Dark List Accent 5" w:semiHidden="0" w:uiPriority="70" w:unhideWhenUsed="0"/>
+    <w:lsdException w:name="Colorful Shading Accent 5" w:semiHidden="0" w:uiPriority="71" w:unhideWhenUsed="0"/>
+    <w:lsdException w:name="Colorful List Accent 5" w:semiHidden="0" w:uiPriority="72" w:unhideWhenUsed="0"/>
+    <w:lsdException w:name="Colorful Grid Accent 5" w:semiHidden="0" w:uiPriority="73" w:unhideWhenUsed="0"/>
+    <w:lsdException w:name="Light Shading Accent 6" w:semiHidden="0" w:uiPriority="60" w:unhideWhenUsed="0"/>
+    <w:lsdException w:name="Light List Accent 6" w:semiHidden="0" w:uiPriority="61" w:unhideWhenUsed="0"/>
+    <w:lsdException w:name="Light Grid Accent 6" w:semiHidden="0" w:uiPriority="62" w:unhideWhenUsed="0"/>
+    <w:lsdException w:name="Medium Shading 1 Accent 6" w:semiHidden="0" w:uiPriority="63" w:unhideWhenUsed="0"/>
+    <w:lsdException w:name="Medium Shading 2 Accent 6" w:semiHidden="0" w:uiPriority="64" w:unhideWhenUsed="0"/>
+    <w:lsdException w:name="Medium List 1 Accent 6" w:semiHidden="0" w:uiPriority="65" w:unhideWhenUsed="0"/>
+    <w:lsdException w:name="Medium List 2 Accent 6" w:semiHidden="0" w:uiPriority="66" w:unhideWhenUsed="0"/>
+    <w:lsdException w:name="Medium Grid 1 Accent 6" w:semiHidden="0" w:uiPriority="67" w:unhideWhenUsed="0"/>
+    <w:lsdException w:name="Medium Grid 2 Accent 6" w:semiHidden="0" w:uiPriority="68" w:unhideWhenUsed="0"/>
+    <w:lsdException w:name="Medium Grid 3 Accent 6" w:semiHidden="0" w:uiPriority="69" w:unhideWhenUsed="0"/>
+    <w:lsdException w:name="Dark List Accent 6" w:semiHidden="0" w:uiPriority="70" w:unhideWhenUsed="0"/>
+    <w:lsdException w:name="Colorful Shading Accent 6" w:semiHidden="0" w:uiPriority="71" w:unhideWhenUsed="0"/>
+    <w:lsdException w:name="Colorful List Accent 6" w:semiHidden="0" w:uiPriority="72" w:unhideWhenUsed="0"/>
+    <w:lsdException w:name="Colorful Grid Accent 6" w:semiHidden="0" w:uiPriority="73" w:unhideWhenUsed="0"/>
+    <w:lsdException w:name="Subtle Emphasis" w:semiHidden="0" w:uiPriority="19" w:unhideWhenUsed="0" w:qFormat="1"/>
+    <w:lsdException w:name="Intense Emphasis" w:semiHidden="0" w:uiPriority="21" w:unhideWhenUsed="0" w:qFormat="1"/>
+    <w:lsdException w:name="Subtle Reference" w:semiHidden="0" w:uiPriority="31" w:unhideWhenUsed="0" w:qFormat="1"/>
+    <w:lsdException w:name="Intense Reference" w:semiHidden="0" w:uiPriority="32" w:unhideWhenUsed="0" w:qFormat="1"/>
+    <w:lsdException w:name="Book Title" w:semiHidden="0" w:uiPriority="33" w:unhideWhenUsed="0" w:qFormat="1"/>
+    <w:lsdException w:name="Bibliography" w:uiPriority="37"/>
+    <w:lsdException w:name="TOC Heading" w:uiPriority="39" w:qFormat="1"/>
+  </w:latentStyles>
+  <w:style w:type="paragraph" w:default="1" w:styleId="Normal">
+    <w:name w:val="Normal"/>
+    <w:qFormat/>
+  </w:style>
+  <w:style w:type="character" w:default="1" w:styleId="Fuentedeprrafopredeter">
+    <w:name w:val="Default Paragraph Font"/>
+    <w:uiPriority w:val="1"/>
+    <w:semiHidden/>
+    <w:unhideWhenUsed/>
+  </w:style>
+  <w:style w:type="table" w:default="1" w:styleId="Tablanormal">
+    <w:name w:val="Normal Table"/>
+    <w:uiPriority w:val="99"/>
+    <w:semiHidden/>
+    <w:unhideWhenUsed/>
+    <w:tblPr>
+      <w:tblInd w:w="0" w:type="dxa"/>
+      <w:tblCellMar>
+        <w:top w:w="0" w:type="dxa"/>
+        <w:left w:w="108" w:type="dxa"/>
+        <w:bottom w:w="0" w:type="dxa"/>
+        <w:right w:w="108" w:type="dxa"/>
+      </w:tblCellMar>
+    </w:tblPr>
+  </w:style>
+  <w:style w:type="numbering" w:default="1" w:styleId="Sinlista">
+    <w:name w:val="No List"/>
+    <w:uiPriority w:val="99"/>
+    <w:semiHidden/>
+    <w:unhideWhenUsed/>
+  </w:style>
+  <w:style w:type="paragraph" w:styleId="Encabezado">
+    <w:name w:val="header"/>
+    <w:basedOn w:val="Normal"/>
+    <w:link w:val="EncabezadoCar"/>
+    <w:uiPriority w:val="99"/>
+    <w:unhideWhenUsed/>
+    <w:rsid w:val="0091288A"/>
+    <w:pPr>
+      <w:tabs>
+        <w:tab w:val="center" w:pos="4419"/>
+        <w:tab w:val="right" w:pos="8838"/>
+      </w:tabs>
+      <w:spacing w:after="0" w:line="240" w:lineRule="auto"/>
+    </w:pPr>
+  </w:style>
+  <w:style w:type="character" w:customStyle="1" w:styleId="EncabezadoCar">
+    <w:name w:val="Encabezado Car"/>
+    <w:basedOn w:val="Fuentedeprrafopredeter"/>
+    <w:link w:val="Encabezado"/>
+    <w:uiPriority w:val="99"/>
+    <w:rsid w:val="0091288A"/>
+  </w:style>
+  <w:style w:type="paragraph" w:styleId="Piedepgina">
+    <w:name w:val="footer"/>
+    <w:basedOn w:val="Normal"/>
+    <w:link w:val="PiedepginaCar"/>
+    <w:uiPriority w:val="99"/>
+    <w:unhideWhenUsed/>
+    <w:rsid w:val="0091288A"/>
+    <w:pPr>
+      <w:tabs>
+        <w:tab w:val="center" w:pos="4419"/>
+        <w:tab w:val="right" w:pos="8838"/>
+      </w:tabs>
+      <w:spacing w:after="0" w:line="240" w:lineRule="auto"/>
+    </w:pPr>
+  </w:style>
+  <w:style w:type="character" w:customStyle="1" w:styleId="PiedepginaCar">
+    <w:name w:val="Pie de página Car"/>
+    <w:basedOn w:val="Fuentedeprrafopredeter"/>
+    <w:link w:val="Piedepgina"/>
+    <w:uiPriority w:val="99"/>
+    <w:rsid w:val="0091288A"/>
+  </w:style>
+  <w:style w:type="paragraph" w:styleId="Textodeglobo">
+    <w:name w:val="Balloon Text"/>
+    <w:basedOn w:val="Normal"/>
+    <w:link w:val="TextodegloboCar"/>
+    <w:uiPriority w:val="99"/>
+    <w:semiHidden/>
+    <w:unhideWhenUsed/>
+    <w:rsid w:val="008126A1"/>
+    <w:pPr>
+      <w:spacing w:after="0" w:line="240" w:lineRule="auto"/>
+    </w:pPr>
+    <w:rPr>
+      <w:rFonts w:ascii="Tahoma" w:hAnsi="Tahoma" w:cs="Tahoma"/>
+      <w:sz w:val="16"/>
+      <w:szCs w:val="16"/>
+    </w:rPr>
+  </w:style>
+  <w:style w:type="character" w:customStyle="1" w:styleId="TextodegloboCar">
+    <w:name w:val="Texto de globo Car"/>
+    <w:basedOn w:val="Fuentedeprrafopredeter"/>
+    <w:link w:val="Textodeglobo"/>
+    <w:uiPriority w:val="99"/>
+    <w:semiHidden/>
+    <w:rsid w:val="008126A1"/>
+    <w:rPr>
+      <w:rFonts w:ascii="Tahoma" w:hAnsi="Tahoma" w:cs="Tahoma"/>
+      <w:sz w:val="16"/>
+      <w:szCs w:val="16"/>
+    </w:rPr>
+  </w:style>
+  <w:style w:type="character" w:styleId="Refdecomentario">
+    <w:name w:val="annotation reference"/>
+    <w:basedOn w:val="Fuentedeprrafopredeter"/>
+    <w:uiPriority w:val="99"/>
+    <w:semiHidden/>
+    <w:unhideWhenUsed/>
+    <w:rsid w:val="008126A1"/>
+    <w:rPr>
+      <w:sz w:val="16"/>
+      <w:szCs w:val="16"/>
+    </w:rPr>
+  </w:style>
+  <w:style w:type="paragraph" w:styleId="Textocomentario">
+    <w:name w:val="annotation text"/>
+    <w:basedOn w:val="Normal"/>
+    <w:link w:val="TextocomentarioCar"/>
+    <w:uiPriority w:val="99"/>
+    <w:semiHidden/>
+    <w:unhideWhenUsed/>
+    <w:rsid w:val="008126A1"/>
+    <w:pPr>
+      <w:spacing w:line="240" w:lineRule="auto"/>
+    </w:pPr>
+    <w:rPr>
+      <w:sz w:val="20"/>
+      <w:szCs w:val="20"/>
+    </w:rPr>
+  </w:style>
+  <w:style w:type="character" w:customStyle="1" w:styleId="TextocomentarioCar">
+    <w:name w:val="Texto comentario Car"/>
+    <w:basedOn w:val="Fuentedeprrafopredeter"/>
+    <w:link w:val="Textocomentario"/>
+    <w:uiPriority w:val="99"/>
+    <w:semiHidden/>
+    <w:rsid w:val="008126A1"/>
+    <w:rPr>
+      <w:sz w:val="20"/>
+      <w:szCs w:val="20"/>
+    </w:rPr>
+  </w:style>
+  <w:style w:type="paragraph" w:styleId="Asuntodelcomentario">
+    <w:name w:val="annotation subject"/>
+    <w:basedOn w:val="Textocomentario"/>
+    <w:next w:val="Textocomentario"/>
+    <w:link w:val="AsuntodelcomentarioCar"/>
+    <w:uiPriority w:val="99"/>
+    <w:semiHidden/>
+    <w:unhideWhenUsed/>
+    <w:rsid w:val="008126A1"/>
+    <w:rPr>
+      <w:b/>
+      <w:bCs/>
+    </w:rPr>
+  </w:style>
+  <w:style w:type="character" w:customStyle="1" w:styleId="AsuntodelcomentarioCar">
+    <w:name w:val="Asunto del comentario Car"/>
+    <w:basedOn w:val="TextocomentarioCar"/>
+    <w:link w:val="Asuntodelcomentario"/>
+    <w:uiPriority w:val="99"/>
+    <w:semiHidden/>
+    <w:rsid w:val="008126A1"/>
+    <w:rPr>
+      <w:b/>
+      <w:bCs/>
+      <w:sz w:val="20"/>
+      <w:szCs w:val="20"/>
+    </w:rPr>
   </w:style>
 </w:styles>
 </file>
@@ -2860,8 +3210,20 @@
   <a:extraClrSchemeLst/>
   <a:extLst>
     <a:ext uri="{05A4C25C-085E-4340-85A3-A5531E510DB2}">
-      <thm15:themeFamily xmlns:thm15="http://schemas.microsoft.com/office/thememl/2012/main" name="Office Theme" id="{62F939B6-93AF-4DB8-9C6B-D6C7DFDC589F}" vid="{4A3C46E8-61CC-4603-A589-7422A47A8E4A}"/>
+      <thm15:themeFamily xmlns:thm15="http://schemas.microsoft.com/office/thememl/2012/main" xmlns="" name="Office Theme" id="{62F939B6-93AF-4DB8-9C6B-D6C7DFDC589F}" vid="{4A3C46E8-61CC-4603-A589-7422A47A8E4A}"/>
     </a:ext>
   </a:extLst>
 </a:theme>
+</file>
+
+<file path=customXml/item1.xml><?xml version="1.0" encoding="utf-8"?>
+<b:Sources xmlns:b="http://schemas.openxmlformats.org/officeDocument/2006/bibliography" xmlns="http://schemas.openxmlformats.org/officeDocument/2006/bibliography" SelectedStyle="\APA.XSL" StyleName="APA"/>
+</file>
+
+<file path=customXml/itemProps1.xml><?xml version="1.0" encoding="utf-8"?>
+<ds:datastoreItem xmlns:ds="http://schemas.openxmlformats.org/officeDocument/2006/customXml" ds:itemID="{70C9CC38-9035-477F-AB6C-F71F1D68E892}">
+  <ds:schemaRefs>
+    <ds:schemaRef ds:uri="http://schemas.openxmlformats.org/officeDocument/2006/bibliography"/>
+  </ds:schemaRefs>
+</ds:datastoreItem>
 </file>
</xml_diff>

<commit_message>
Subí Manual de Usuario CE
</commit_message>
<xml_diff>
--- a/Documentación/Manuales de Usuario/Manual de Usuario SIGERA_Consltas.docx
+++ b/Documentación/Manuales de Usuario/Manual de Usuario SIGERA_Consltas.docx
@@ -1,6 +1,6 @@
 
 <file path=word/document.xml><?xml version="1.0" encoding="utf-8"?>
-<w:document xmlns:wpc="http://schemas.microsoft.com/office/word/2010/wordprocessingCanvas" xmlns:mc="http://schemas.openxmlformats.org/markup-compatibility/2006" xmlns:o="urn:schemas-microsoft-com:office:office" xmlns:r="http://schemas.openxmlformats.org/officeDocument/2006/relationships" xmlns:m="http://schemas.openxmlformats.org/officeDocument/2006/math" xmlns:v="urn:schemas-microsoft-com:vml" xmlns:wp14="http://schemas.microsoft.com/office/word/2010/wordprocessingDrawing" xmlns:wp="http://schemas.openxmlformats.org/drawingml/2006/wordprocessingDrawing" xmlns:w10="urn:schemas-microsoft-com:office:word" xmlns:w="http://schemas.openxmlformats.org/wordprocessingml/2006/main" xmlns:w14="http://schemas.microsoft.com/office/word/2010/wordml" xmlns:wpg="http://schemas.microsoft.com/office/word/2010/wordprocessingGroup" xmlns:wpi="http://schemas.microsoft.com/office/word/2010/wordprocessingInk" xmlns:wne="http://schemas.microsoft.com/office/word/2006/wordml" xmlns:wps="http://schemas.microsoft.com/office/word/2010/wordprocessingShape" mc:Ignorable="w14 wp14">
+<w:document xmlns:wpc="http://schemas.microsoft.com/office/word/2010/wordprocessingCanvas" xmlns:cx="http://schemas.microsoft.com/office/drawing/2014/chartex" xmlns:cx1="http://schemas.microsoft.com/office/drawing/2015/9/8/chartex" xmlns:cx2="http://schemas.microsoft.com/office/drawing/2015/10/21/chartex" xmlns:cx3="http://schemas.microsoft.com/office/drawing/2016/5/9/chartex" xmlns:cx4="http://schemas.microsoft.com/office/drawing/2016/5/10/chartex" xmlns:cx5="http://schemas.microsoft.com/office/drawing/2016/5/11/chartex" xmlns:cx6="http://schemas.microsoft.com/office/drawing/2016/5/12/chartex" xmlns:cx7="http://schemas.microsoft.com/office/drawing/2016/5/13/chartex" xmlns:cx8="http://schemas.microsoft.com/office/drawing/2016/5/14/chartex" xmlns:mc="http://schemas.openxmlformats.org/markup-compatibility/2006" xmlns:aink="http://schemas.microsoft.com/office/drawing/2016/ink" xmlns:am3d="http://schemas.microsoft.com/office/drawing/2017/model3d" xmlns:o="urn:schemas-microsoft-com:office:office" xmlns:r="http://schemas.openxmlformats.org/officeDocument/2006/relationships" xmlns:m="http://schemas.openxmlformats.org/officeDocument/2006/math" xmlns:v="urn:schemas-microsoft-com:vml" xmlns:wp14="http://schemas.microsoft.com/office/word/2010/wordprocessingDrawing" xmlns:wp="http://schemas.openxmlformats.org/drawingml/2006/wordprocessingDrawing" xmlns:w10="urn:schemas-microsoft-com:office:word" xmlns:w="http://schemas.openxmlformats.org/wordprocessingml/2006/main" xmlns:w14="http://schemas.microsoft.com/office/word/2010/wordml" xmlns:w15="http://schemas.microsoft.com/office/word/2012/wordml" xmlns:w16cid="http://schemas.microsoft.com/office/word/2016/wordml/cid" xmlns:w16se="http://schemas.microsoft.com/office/word/2015/wordml/symex" xmlns:wpg="http://schemas.microsoft.com/office/word/2010/wordprocessingGroup" xmlns:wpi="http://schemas.microsoft.com/office/word/2010/wordprocessingInk" xmlns:wne="http://schemas.microsoft.com/office/word/2006/wordml" xmlns:wps="http://schemas.microsoft.com/office/word/2010/wordprocessingShape" mc:Ignorable="w14 w15 w16se w16cid wp14">
   <w:body>
     <w:p>
       <w:pPr>
@@ -9,42 +9,350 @@
           <w:sz w:val="24"/>
         </w:rPr>
       </w:pPr>
-      <w:commentRangeStart w:id="0"/>
-      <w:r>
-        <w:rPr>
-          <w:rFonts w:ascii="Arial" w:hAnsi="Arial" w:cs="Arial"/>
-          <w:sz w:val="24"/>
-        </w:rPr>
-        <w:t xml:space="preserve">Para manipular el sistema de SIGERA_CONSULTAS se deben seguir los siguientes </w:t>
-      </w:r>
-      <w:commentRangeStart w:id="1"/>
-      <w:r>
-        <w:rPr>
-          <w:rFonts w:ascii="Arial" w:hAnsi="Arial" w:cs="Arial"/>
-          <w:sz w:val="24"/>
-        </w:rPr>
-        <w:t>pasos</w:t>
-      </w:r>
-      <w:commentRangeEnd w:id="1"/>
-      <w:r>
-        <w:rPr>
-          <w:rStyle w:val="Refdecomentario"/>
-        </w:rPr>
-        <w:commentReference w:id="1"/>
-      </w:r>
-      <w:r>
-        <w:rPr>
-          <w:rFonts w:ascii="Arial" w:hAnsi="Arial" w:cs="Arial"/>
-          <w:sz w:val="24"/>
-        </w:rPr>
-        <w:t>:</w:t>
-      </w:r>
-      <w:commentRangeEnd w:id="0"/>
-      <w:r>
-        <w:rPr>
-          <w:rStyle w:val="Refdecomentario"/>
-        </w:rPr>
-        <w:commentReference w:id="0"/>
+      <w:bookmarkStart w:id="0" w:name="_GoBack"/>
+      <w:bookmarkEnd w:id="0"/>
+      <w:r>
+        <w:rPr>
+          <w:noProof/>
+        </w:rPr>
+        <w:drawing>
+          <wp:anchor distT="0" distB="0" distL="114300" distR="114300" simplePos="0" relativeHeight="251662848" behindDoc="0" locked="0" layoutInCell="1" allowOverlap="1" wp14:anchorId="701DBA97">
+            <wp:simplePos x="0" y="0"/>
+            <wp:positionH relativeFrom="margin">
+              <wp:posOffset>1426845</wp:posOffset>
+            </wp:positionH>
+            <wp:positionV relativeFrom="margin">
+              <wp:posOffset>5405755</wp:posOffset>
+            </wp:positionV>
+            <wp:extent cx="2750185" cy="2712720"/>
+            <wp:effectExtent l="0" t="0" r="0" b="0"/>
+            <wp:wrapSquare wrapText="bothSides"/>
+            <wp:docPr id="22" name="Imagen 22"/>
+            <wp:cNvGraphicFramePr>
+              <a:graphicFrameLocks xmlns:a="http://schemas.openxmlformats.org/drawingml/2006/main" noChangeAspect="1"/>
+            </wp:cNvGraphicFramePr>
+            <a:graphic xmlns:a="http://schemas.openxmlformats.org/drawingml/2006/main">
+              <a:graphicData uri="http://schemas.openxmlformats.org/drawingml/2006/picture">
+                <pic:pic xmlns:pic="http://schemas.openxmlformats.org/drawingml/2006/picture">
+                  <pic:nvPicPr>
+                    <pic:cNvPr id="0" name="Picture 1"/>
+                    <pic:cNvPicPr>
+                      <a:picLocks noChangeAspect="1" noChangeArrowheads="1"/>
+                    </pic:cNvPicPr>
+                  </pic:nvPicPr>
+                  <pic:blipFill>
+                    <a:blip r:embed="rId7">
+                      <a:extLst>
+                        <a:ext uri="{28A0092B-C50C-407E-A947-70E740481C1C}">
+                          <a14:useLocalDpi xmlns:a14="http://schemas.microsoft.com/office/drawing/2010/main" val="0"/>
+                        </a:ext>
+                      </a:extLst>
+                    </a:blip>
+                    <a:srcRect/>
+                    <a:stretch>
+                      <a:fillRect/>
+                    </a:stretch>
+                  </pic:blipFill>
+                  <pic:spPr bwMode="auto">
+                    <a:xfrm>
+                      <a:off x="0" y="0"/>
+                      <a:ext cx="2750185" cy="2712720"/>
+                    </a:xfrm>
+                    <a:prstGeom prst="rect">
+                      <a:avLst/>
+                    </a:prstGeom>
+                    <a:noFill/>
+                    <a:ln>
+                      <a:noFill/>
+                    </a:ln>
+                  </pic:spPr>
+                </pic:pic>
+              </a:graphicData>
+            </a:graphic>
+            <wp14:sizeRelH relativeFrom="margin">
+              <wp14:pctWidth>0</wp14:pctWidth>
+            </wp14:sizeRelH>
+            <wp14:sizeRelV relativeFrom="margin">
+              <wp14:pctHeight>0</wp14:pctHeight>
+            </wp14:sizeRelV>
+          </wp:anchor>
+        </w:drawing>
+      </w:r>
+      <w:r>
+        <w:rPr>
+          <w:noProof/>
+        </w:rPr>
+        <mc:AlternateContent>
+          <mc:Choice Requires="wps">
+            <w:drawing>
+              <wp:anchor distT="0" distB="0" distL="114300" distR="114300" simplePos="0" relativeHeight="251658752" behindDoc="0" locked="0" layoutInCell="1" allowOverlap="1" wp14:anchorId="74436800" wp14:editId="58F9CA99">
+                <wp:simplePos x="0" y="0"/>
+                <wp:positionH relativeFrom="column">
+                  <wp:posOffset>-556260</wp:posOffset>
+                </wp:positionH>
+                <wp:positionV relativeFrom="paragraph">
+                  <wp:posOffset>1329055</wp:posOffset>
+                </wp:positionV>
+                <wp:extent cx="6724650" cy="1828800"/>
+                <wp:effectExtent l="0" t="0" r="0" b="0"/>
+                <wp:wrapNone/>
+                <wp:docPr id="21" name="Cuadro de texto 21"/>
+                <wp:cNvGraphicFramePr/>
+                <a:graphic xmlns:a="http://schemas.openxmlformats.org/drawingml/2006/main">
+                  <a:graphicData uri="http://schemas.microsoft.com/office/word/2010/wordprocessingShape">
+                    <wps:wsp>
+                      <wps:cNvSpPr txBox="1"/>
+                      <wps:spPr>
+                        <a:xfrm>
+                          <a:off x="0" y="0"/>
+                          <a:ext cx="6724650" cy="1828800"/>
+                        </a:xfrm>
+                        <a:prstGeom prst="rect">
+                          <a:avLst/>
+                        </a:prstGeom>
+                        <a:noFill/>
+                        <a:ln>
+                          <a:noFill/>
+                        </a:ln>
+                      </wps:spPr>
+                      <wps:txbx>
+                        <w:txbxContent>
+                          <w:p>
+                            <w:pPr>
+                              <w:jc w:val="center"/>
+                              <w:rPr>
+                                <w:b/>
+                                <w:noProof/>
+                                <w:color w:val="5B9BD5" w:themeColor="accent5"/>
+                                <w:sz w:val="144"/>
+                                <w:szCs w:val="72"/>
+                                <w14:shadow w14:blurRad="12700" w14:dist="38100" w14:dir="2700000" w14:sx="100000" w14:sy="100000" w14:kx="0" w14:ky="0" w14:algn="tl">
+                                  <w14:schemeClr w14:val="accent5">
+                                    <w14:lumMod w14:val="60000"/>
+                                    <w14:lumOff w14:val="40000"/>
+                                  </w14:schemeClr>
+                                </w14:shadow>
+                                <w14:textOutline w14:w="9525" w14:cap="flat" w14:cmpd="sng" w14:algn="ctr">
+                                  <w14:solidFill>
+                                    <w14:schemeClr w14:val="bg1"/>
+                                  </w14:solidFill>
+                                  <w14:prstDash w14:val="solid"/>
+                                  <w14:round/>
+                                </w14:textOutline>
+                              </w:rPr>
+                            </w:pPr>
+                            <w:r>
+                              <w:rPr>
+                                <w:b/>
+                                <w:noProof/>
+                                <w:color w:val="5B9BD5" w:themeColor="accent5"/>
+                                <w:sz w:val="144"/>
+                                <w:szCs w:val="72"/>
+                                <w14:shadow w14:blurRad="12700" w14:dist="38100" w14:dir="2700000" w14:sx="100000" w14:sy="100000" w14:kx="0" w14:ky="0" w14:algn="tl">
+                                  <w14:schemeClr w14:val="accent5">
+                                    <w14:lumMod w14:val="60000"/>
+                                    <w14:lumOff w14:val="40000"/>
+                                  </w14:schemeClr>
+                                </w14:shadow>
+                                <w14:textOutline w14:w="9525" w14:cap="flat" w14:cmpd="sng" w14:algn="ctr">
+                                  <w14:solidFill>
+                                    <w14:schemeClr w14:val="bg1"/>
+                                  </w14:solidFill>
+                                  <w14:prstDash w14:val="solid"/>
+                                  <w14:round/>
+                                </w14:textOutline>
+                              </w:rPr>
+                              <w:t>Manual de Usuario SIGERA</w:t>
+                            </w:r>
+                            <w:r>
+                              <w:rPr>
+                                <w:b/>
+                                <w:noProof/>
+                                <w:color w:val="5B9BD5" w:themeColor="accent5"/>
+                                <w:sz w:val="144"/>
+                                <w:szCs w:val="72"/>
+                                <w14:shadow w14:blurRad="12700" w14:dist="38100" w14:dir="2700000" w14:sx="100000" w14:sy="100000" w14:kx="0" w14:ky="0" w14:algn="tl">
+                                  <w14:schemeClr w14:val="accent5">
+                                    <w14:lumMod w14:val="60000"/>
+                                    <w14:lumOff w14:val="40000"/>
+                                  </w14:schemeClr>
+                                </w14:shadow>
+                                <w14:textOutline w14:w="9525" w14:cap="flat" w14:cmpd="sng" w14:algn="ctr">
+                                  <w14:solidFill>
+                                    <w14:schemeClr w14:val="bg1"/>
+                                  </w14:solidFill>
+                                  <w14:prstDash w14:val="solid"/>
+                                  <w14:round/>
+                                </w14:textOutline>
+                              </w:rPr>
+                              <w:t xml:space="preserve"> </w:t>
+                            </w:r>
+                            <w:r>
+                              <w:rPr>
+                                <w:b/>
+                                <w:noProof/>
+                                <w:color w:val="5B9BD5" w:themeColor="accent5"/>
+                                <w:sz w:val="144"/>
+                                <w:szCs w:val="72"/>
+                                <w14:shadow w14:blurRad="12700" w14:dist="38100" w14:dir="2700000" w14:sx="100000" w14:sy="100000" w14:kx="0" w14:ky="0" w14:algn="tl">
+                                  <w14:schemeClr w14:val="accent5">
+                                    <w14:lumMod w14:val="60000"/>
+                                    <w14:lumOff w14:val="40000"/>
+                                  </w14:schemeClr>
+                                </w14:shadow>
+                                <w14:textOutline w14:w="9525" w14:cap="flat" w14:cmpd="sng" w14:algn="ctr">
+                                  <w14:solidFill>
+                                    <w14:schemeClr w14:val="bg1"/>
+                                  </w14:solidFill>
+                                  <w14:prstDash w14:val="solid"/>
+                                  <w14:round/>
+                                </w14:textOutline>
+                              </w:rPr>
+                              <w:t>CONSULTAS</w:t>
+                            </w:r>
+                          </w:p>
+                        </w:txbxContent>
+                      </wps:txbx>
+                      <wps:bodyPr rot="0" spcFirstLastPara="0" vertOverflow="overflow" horzOverflow="overflow" vert="horz" wrap="square" lIns="91440" tIns="45720" rIns="91440" bIns="45720" numCol="1" spcCol="0" rtlCol="0" fromWordArt="0" anchor="t" anchorCtr="0" forceAA="0" compatLnSpc="1">
+                        <a:prstTxWarp prst="textNoShape">
+                          <a:avLst/>
+                        </a:prstTxWarp>
+                        <a:spAutoFit/>
+                      </wps:bodyPr>
+                    </wps:wsp>
+                  </a:graphicData>
+                </a:graphic>
+                <wp14:sizeRelH relativeFrom="margin">
+                  <wp14:pctWidth>0</wp14:pctWidth>
+                </wp14:sizeRelH>
+              </wp:anchor>
+            </w:drawing>
+          </mc:Choice>
+          <mc:Fallback>
+            <w:pict>
+              <v:shapetype w14:anchorId="74436800" id="_x0000_t202" coordsize="21600,21600" o:spt="202" path="m,l,21600r21600,l21600,xe">
+                <v:stroke joinstyle="miter"/>
+                <v:path gradientshapeok="t" o:connecttype="rect"/>
+              </v:shapetype>
+              <v:shape id="Cuadro de texto 21" o:spid="_x0000_s1026" type="#_x0000_t202" style="position:absolute;margin-left:-43.8pt;margin-top:104.65pt;width:529.5pt;height:2in;z-index:251658752;visibility:visible;mso-wrap-style:square;mso-width-percent:0;mso-wrap-distance-left:9pt;mso-wrap-distance-top:0;mso-wrap-distance-right:9pt;mso-wrap-distance-bottom:0;mso-position-horizontal:absolute;mso-position-horizontal-relative:text;mso-position-vertical:absolute;mso-position-vertical-relative:text;mso-width-percent:0;mso-width-relative:margin;v-text-anchor:top" o:gfxdata="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" filled="f" stroked="f">
+                <v:fill o:detectmouseclick="t"/>
+                <v:textbox style="mso-fit-shape-to-text:t">
+                  <w:txbxContent>
+                    <w:p>
+                      <w:pPr>
+                        <w:jc w:val="center"/>
+                        <w:rPr>
+                          <w:b/>
+                          <w:noProof/>
+                          <w:color w:val="5B9BD5" w:themeColor="accent5"/>
+                          <w:sz w:val="144"/>
+                          <w:szCs w:val="72"/>
+                          <w14:shadow w14:blurRad="12700" w14:dist="38100" w14:dir="2700000" w14:sx="100000" w14:sy="100000" w14:kx="0" w14:ky="0" w14:algn="tl">
+                            <w14:schemeClr w14:val="accent5">
+                              <w14:lumMod w14:val="60000"/>
+                              <w14:lumOff w14:val="40000"/>
+                            </w14:schemeClr>
+                          </w14:shadow>
+                          <w14:textOutline w14:w="9525" w14:cap="flat" w14:cmpd="sng" w14:algn="ctr">
+                            <w14:solidFill>
+                              <w14:schemeClr w14:val="bg1"/>
+                            </w14:solidFill>
+                            <w14:prstDash w14:val="solid"/>
+                            <w14:round/>
+                          </w14:textOutline>
+                        </w:rPr>
+                      </w:pPr>
+                      <w:r>
+                        <w:rPr>
+                          <w:b/>
+                          <w:noProof/>
+                          <w:color w:val="5B9BD5" w:themeColor="accent5"/>
+                          <w:sz w:val="144"/>
+                          <w:szCs w:val="72"/>
+                          <w14:shadow w14:blurRad="12700" w14:dist="38100" w14:dir="2700000" w14:sx="100000" w14:sy="100000" w14:kx="0" w14:ky="0" w14:algn="tl">
+                            <w14:schemeClr w14:val="accent5">
+                              <w14:lumMod w14:val="60000"/>
+                              <w14:lumOff w14:val="40000"/>
+                            </w14:schemeClr>
+                          </w14:shadow>
+                          <w14:textOutline w14:w="9525" w14:cap="flat" w14:cmpd="sng" w14:algn="ctr">
+                            <w14:solidFill>
+                              <w14:schemeClr w14:val="bg1"/>
+                            </w14:solidFill>
+                            <w14:prstDash w14:val="solid"/>
+                            <w14:round/>
+                          </w14:textOutline>
+                        </w:rPr>
+                        <w:t>Manual de Usuario SIGERA</w:t>
+                      </w:r>
+                      <w:r>
+                        <w:rPr>
+                          <w:b/>
+                          <w:noProof/>
+                          <w:color w:val="5B9BD5" w:themeColor="accent5"/>
+                          <w:sz w:val="144"/>
+                          <w:szCs w:val="72"/>
+                          <w14:shadow w14:blurRad="12700" w14:dist="38100" w14:dir="2700000" w14:sx="100000" w14:sy="100000" w14:kx="0" w14:ky="0" w14:algn="tl">
+                            <w14:schemeClr w14:val="accent5">
+                              <w14:lumMod w14:val="60000"/>
+                              <w14:lumOff w14:val="40000"/>
+                            </w14:schemeClr>
+                          </w14:shadow>
+                          <w14:textOutline w14:w="9525" w14:cap="flat" w14:cmpd="sng" w14:algn="ctr">
+                            <w14:solidFill>
+                              <w14:schemeClr w14:val="bg1"/>
+                            </w14:solidFill>
+                            <w14:prstDash w14:val="solid"/>
+                            <w14:round/>
+                          </w14:textOutline>
+                        </w:rPr>
+                        <w:t xml:space="preserve"> </w:t>
+                      </w:r>
+                      <w:r>
+                        <w:rPr>
+                          <w:b/>
+                          <w:noProof/>
+                          <w:color w:val="5B9BD5" w:themeColor="accent5"/>
+                          <w:sz w:val="144"/>
+                          <w:szCs w:val="72"/>
+                          <w14:shadow w14:blurRad="12700" w14:dist="38100" w14:dir="2700000" w14:sx="100000" w14:sy="100000" w14:kx="0" w14:ky="0" w14:algn="tl">
+                            <w14:schemeClr w14:val="accent5">
+                              <w14:lumMod w14:val="60000"/>
+                              <w14:lumOff w14:val="40000"/>
+                            </w14:schemeClr>
+                          </w14:shadow>
+                          <w14:textOutline w14:w="9525" w14:cap="flat" w14:cmpd="sng" w14:algn="ctr">
+                            <w14:solidFill>
+                              <w14:schemeClr w14:val="bg1"/>
+                            </w14:solidFill>
+                            <w14:prstDash w14:val="solid"/>
+                            <w14:round/>
+                          </w14:textOutline>
+                        </w:rPr>
+                        <w:t>CONSULTAS</w:t>
+                      </w:r>
+                    </w:p>
+                  </w:txbxContent>
+                </v:textbox>
+              </v:shape>
+            </w:pict>
+          </mc:Fallback>
+        </mc:AlternateContent>
+      </w:r>
+      <w:r>
+        <w:rPr>
+          <w:rFonts w:ascii="Arial" w:hAnsi="Arial" w:cs="Arial"/>
+          <w:sz w:val="24"/>
+        </w:rPr>
+        <w:br w:type="page"/>
+      </w:r>
+      <w:r>
+        <w:rPr>
+          <w:rFonts w:ascii="Arial" w:hAnsi="Arial" w:cs="Arial"/>
+          <w:sz w:val="24"/>
+        </w:rPr>
+        <w:lastRenderedPageBreak/>
+        <w:t>Para manipular el sistema de SIGERA_CONSULTAS se deben seguir los siguientes pasos:</w:t>
       </w:r>
     </w:p>
     <w:p>
@@ -148,7 +456,7 @@
                     <pic:cNvPicPr/>
                   </pic:nvPicPr>
                   <pic:blipFill rotWithShape="1">
-                    <a:blip r:embed="rId9">
+                    <a:blip r:embed="rId8">
                       <a:extLst>
                         <a:ext uri="{28A0092B-C50C-407E-A947-70E740481C1C}">
                           <a14:useLocalDpi xmlns:a14="http://schemas.microsoft.com/office/drawing/2010/main" val="0"/>
@@ -378,21 +686,14 @@
               </wp:anchor>
             </w:drawing>
           </mc:Choice>
-          <mc:Fallback xmlns:w16se="http://schemas.microsoft.com/office/word/2015/wordml/symex" xmlns:w16cid="http://schemas.microsoft.com/office/word/2016/wordml/cid" xmlns:w15="http://schemas.microsoft.com/office/word/2012/wordml" xmlns:am3d="http://schemas.microsoft.com/office/drawing/2017/model3d" xmlns:aink="http://schemas.microsoft.com/office/drawing/2016/ink" xmlns:cx8="http://schemas.microsoft.com/office/drawing/2016/5/14/chartex" xmlns:cx7="http://schemas.microsoft.com/office/drawing/2016/5/13/chartex" xmlns:cx6="http://schemas.microsoft.com/office/drawing/2016/5/12/chartex" xmlns:cx5="http://schemas.microsoft.com/office/drawing/2016/5/11/chartex" xmlns:cx4="http://schemas.microsoft.com/office/drawing/2016/5/10/chartex" xmlns:cx3="http://schemas.microsoft.com/office/drawing/2016/5/9/chartex" xmlns:cx2="http://schemas.microsoft.com/office/drawing/2015/10/21/chartex" xmlns:cx1="http://schemas.microsoft.com/office/drawing/2015/9/8/chartex" xmlns:cx="http://schemas.microsoft.com/office/drawing/2014/chartex">
+          <mc:Fallback>
             <w:pict>
-              <v:shapetype w14:anchorId="284CBBD5" id="_x0000_t202" coordsize="21600,21600" o:spt="202" path="m,l,21600r21600,l21600,xe">
-                <v:stroke joinstyle="miter"/>
-                <v:path gradientshapeok="t" o:connecttype="rect"/>
-              </v:shapetype>
-              <v:shape id="Cuadro de texto 2" o:spid="_x0000_s1026" type="#_x0000_t202" style="position:absolute;margin-left:521.25pt;margin-top:228.85pt;width:78.75pt;height:36pt;z-index:251678720;visibility:visible;mso-wrap-style:square;mso-width-percent:0;mso-height-percent:0;mso-wrap-distance-left:9pt;mso-wrap-distance-top:3.6pt;mso-wrap-distance-right:9pt;mso-wrap-distance-bottom:3.6pt;mso-position-horizontal:absolute;mso-position-horizontal-relative:page;mso-position-vertical:absolute;mso-position-vertical-relative:text;mso-width-percent:0;mso-height-percent:0;mso-width-relative:margin;mso-height-relative:margin;v-text-anchor:top" o:gfxdata="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" strokecolor="#0070c0">
+              <v:shape w14:anchorId="284CBBD5" id="Cuadro de texto 2" o:spid="_x0000_s1027" type="#_x0000_t202" style="position:absolute;margin-left:521.25pt;margin-top:228.85pt;width:78.75pt;height:36pt;z-index:251678720;visibility:visible;mso-wrap-style:square;mso-width-percent:0;mso-height-percent:0;mso-wrap-distance-left:9pt;mso-wrap-distance-top:3.6pt;mso-wrap-distance-right:9pt;mso-wrap-distance-bottom:3.6pt;mso-position-horizontal:absolute;mso-position-horizontal-relative:page;mso-position-vertical:absolute;mso-position-vertical-relative:text;mso-width-percent:0;mso-height-percent:0;mso-width-relative:margin;mso-height-relative:margin;v-text-anchor:top" o:gfxdata="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" strokecolor="#0070c0">
                 <v:textbox>
                   <w:txbxContent>
                     <w:p>
                       <w:r>
-                        <w:t xml:space="preserve">Botón para </w:t>
-                      </w:r>
-                      <w:r>
-                        <w:t>cerrar sesión.</w:t>
+                        <w:t>Botón para cerrar sesión.</w:t>
                       </w:r>
                     </w:p>
                   </w:txbxContent>
@@ -478,17 +779,14 @@
               </wp:anchor>
             </w:drawing>
           </mc:Choice>
-          <mc:Fallback xmlns:w16se="http://schemas.microsoft.com/office/word/2015/wordml/symex" xmlns:w16cid="http://schemas.microsoft.com/office/word/2016/wordml/cid" xmlns:w15="http://schemas.microsoft.com/office/word/2012/wordml" xmlns:am3d="http://schemas.microsoft.com/office/drawing/2017/model3d" xmlns:aink="http://schemas.microsoft.com/office/drawing/2016/ink" xmlns:cx8="http://schemas.microsoft.com/office/drawing/2016/5/14/chartex" xmlns:cx7="http://schemas.microsoft.com/office/drawing/2016/5/13/chartex" xmlns:cx6="http://schemas.microsoft.com/office/drawing/2016/5/12/chartex" xmlns:cx5="http://schemas.microsoft.com/office/drawing/2016/5/11/chartex" xmlns:cx4="http://schemas.microsoft.com/office/drawing/2016/5/10/chartex" xmlns:cx3="http://schemas.microsoft.com/office/drawing/2016/5/9/chartex" xmlns:cx2="http://schemas.microsoft.com/office/drawing/2015/10/21/chartex" xmlns:cx1="http://schemas.microsoft.com/office/drawing/2015/9/8/chartex" xmlns:cx="http://schemas.microsoft.com/office/drawing/2014/chartex">
+          <mc:Fallback>
             <w:pict>
-              <v:shape w14:anchorId="4F43AA17" id="_x0000_s1027" type="#_x0000_t202" style="position:absolute;margin-left:521.25pt;margin-top:138.1pt;width:82.5pt;height:57pt;z-index:251676672;visibility:visible;mso-wrap-style:square;mso-width-percent:0;mso-height-percent:0;mso-wrap-distance-left:9pt;mso-wrap-distance-top:3.6pt;mso-wrap-distance-right:9pt;mso-wrap-distance-bottom:3.6pt;mso-position-horizontal:absolute;mso-position-horizontal-relative:page;mso-position-vertical:absolute;mso-position-vertical-relative:text;mso-width-percent:0;mso-height-percent:0;mso-width-relative:margin;mso-height-relative:margin;v-text-anchor:top" o:gfxdata="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" strokecolor="#0070c0">
+              <v:shape w14:anchorId="4F43AA17" id="_x0000_s1028" type="#_x0000_t202" style="position:absolute;margin-left:521.25pt;margin-top:138.1pt;width:82.5pt;height:57pt;z-index:251676672;visibility:visible;mso-wrap-style:square;mso-width-percent:0;mso-height-percent:0;mso-wrap-distance-left:9pt;mso-wrap-distance-top:3.6pt;mso-wrap-distance-right:9pt;mso-wrap-distance-bottom:3.6pt;mso-position-horizontal:absolute;mso-position-horizontal-relative:page;mso-position-vertical:absolute;mso-position-vertical-relative:text;mso-width-percent:0;mso-height-percent:0;mso-width-relative:margin;mso-height-relative:margin;v-text-anchor:top" o:gfxdata="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" strokecolor="#0070c0">
                 <v:textbox>
                   <w:txbxContent>
                     <w:p>
                       <w:r>
-                        <w:t xml:space="preserve">Botón </w:t>
-                      </w:r>
-                      <w:r>
-                        <w:t>para ir a ventana de configuración.</w:t>
+                        <w:t>Botón para ir a ventana de configuración.</w:t>
                       </w:r>
                     </w:p>
                   </w:txbxContent>
@@ -574,9 +872,9 @@
               </wp:anchor>
             </w:drawing>
           </mc:Choice>
-          <mc:Fallback xmlns:w16se="http://schemas.microsoft.com/office/word/2015/wordml/symex" xmlns:w16cid="http://schemas.microsoft.com/office/word/2016/wordml/cid" xmlns:w15="http://schemas.microsoft.com/office/word/2012/wordml" xmlns:am3d="http://schemas.microsoft.com/office/drawing/2017/model3d" xmlns:aink="http://schemas.microsoft.com/office/drawing/2016/ink" xmlns:cx8="http://schemas.microsoft.com/office/drawing/2016/5/14/chartex" xmlns:cx7="http://schemas.microsoft.com/office/drawing/2016/5/13/chartex" xmlns:cx6="http://schemas.microsoft.com/office/drawing/2016/5/12/chartex" xmlns:cx5="http://schemas.microsoft.com/office/drawing/2016/5/11/chartex" xmlns:cx4="http://schemas.microsoft.com/office/drawing/2016/5/10/chartex" xmlns:cx3="http://schemas.microsoft.com/office/drawing/2016/5/9/chartex" xmlns:cx2="http://schemas.microsoft.com/office/drawing/2015/10/21/chartex" xmlns:cx1="http://schemas.microsoft.com/office/drawing/2015/9/8/chartex" xmlns:cx="http://schemas.microsoft.com/office/drawing/2014/chartex">
+          <mc:Fallback>
             <w:pict>
-              <v:shape w14:anchorId="23A72462" id="_x0000_s1028" type="#_x0000_t202" style="position:absolute;margin-left:0;margin-top:22.35pt;width:76.5pt;height:51.75pt;z-index:251674624;visibility:visible;mso-wrap-style:square;mso-width-percent:0;mso-height-percent:0;mso-wrap-distance-left:9pt;mso-wrap-distance-top:3.6pt;mso-wrap-distance-right:9pt;mso-wrap-distance-bottom:3.6pt;mso-position-horizontal:left;mso-position-horizontal-relative:right-margin-area;mso-position-vertical:absolute;mso-position-vertical-relative:text;mso-width-percent:0;mso-height-percent:0;mso-width-relative:margin;mso-height-relative:margin;v-text-anchor:top" o:gfxdata="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" strokecolor="#0070c0">
+              <v:shape w14:anchorId="23A72462" id="_x0000_s1029" type="#_x0000_t202" style="position:absolute;margin-left:0;margin-top:22.35pt;width:76.5pt;height:51.75pt;z-index:251674624;visibility:visible;mso-wrap-style:square;mso-width-percent:0;mso-height-percent:0;mso-wrap-distance-left:9pt;mso-wrap-distance-top:3.6pt;mso-wrap-distance-right:9pt;mso-wrap-distance-bottom:3.6pt;mso-position-horizontal:left;mso-position-horizontal-relative:right-margin-area;mso-position-vertical:absolute;mso-position-vertical-relative:text;mso-width-percent:0;mso-height-percent:0;mso-width-relative:margin;mso-height-relative:margin;v-text-anchor:top" o:gfxdata="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" strokecolor="#0070c0">
                 <v:textbox>
                   <w:txbxContent>
                     <w:p>
@@ -667,9 +965,9 @@
               </wp:anchor>
             </w:drawing>
           </mc:Choice>
-          <mc:Fallback xmlns:w16se="http://schemas.microsoft.com/office/word/2015/wordml/symex" xmlns:w16cid="http://schemas.microsoft.com/office/word/2016/wordml/cid" xmlns:w15="http://schemas.microsoft.com/office/word/2012/wordml" xmlns:am3d="http://schemas.microsoft.com/office/drawing/2017/model3d" xmlns:aink="http://schemas.microsoft.com/office/drawing/2016/ink" xmlns:cx8="http://schemas.microsoft.com/office/drawing/2016/5/14/chartex" xmlns:cx7="http://schemas.microsoft.com/office/drawing/2016/5/13/chartex" xmlns:cx6="http://schemas.microsoft.com/office/drawing/2016/5/12/chartex" xmlns:cx5="http://schemas.microsoft.com/office/drawing/2016/5/11/chartex" xmlns:cx4="http://schemas.microsoft.com/office/drawing/2016/5/10/chartex" xmlns:cx3="http://schemas.microsoft.com/office/drawing/2016/5/9/chartex" xmlns:cx2="http://schemas.microsoft.com/office/drawing/2015/10/21/chartex" xmlns:cx1="http://schemas.microsoft.com/office/drawing/2015/9/8/chartex" xmlns:cx="http://schemas.microsoft.com/office/drawing/2014/chartex">
+          <mc:Fallback>
             <w:pict>
-              <v:shape w14:anchorId="4AEE71CB" id="_x0000_s1029" type="#_x0000_t202" style="position:absolute;margin-left:19.05pt;margin-top:158.85pt;width:65.25pt;height:63pt;z-index:251672576;visibility:visible;mso-wrap-style:square;mso-width-percent:0;mso-height-percent:0;mso-wrap-distance-left:9pt;mso-wrap-distance-top:3.6pt;mso-wrap-distance-right:9pt;mso-wrap-distance-bottom:3.6pt;mso-position-horizontal:absolute;mso-position-horizontal-relative:page;mso-position-vertical:absolute;mso-position-vertical-relative:text;mso-width-percent:0;mso-height-percent:0;mso-width-relative:margin;mso-height-relative:margin;v-text-anchor:top" o:gfxdata="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" strokecolor="#0070c0">
+              <v:shape w14:anchorId="4AEE71CB" id="_x0000_s1030" type="#_x0000_t202" style="position:absolute;margin-left:19.05pt;margin-top:158.85pt;width:65.25pt;height:63pt;z-index:251672576;visibility:visible;mso-wrap-style:square;mso-width-percent:0;mso-height-percent:0;mso-wrap-distance-left:9pt;mso-wrap-distance-top:3.6pt;mso-wrap-distance-right:9pt;mso-wrap-distance-bottom:3.6pt;mso-position-horizontal:absolute;mso-position-horizontal-relative:page;mso-position-vertical:absolute;mso-position-vertical-relative:text;mso-width-percent:0;mso-height-percent:0;mso-width-relative:margin;mso-height-relative:margin;v-text-anchor:top" o:gfxdata="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" strokecolor="#0070c0">
                 <v:textbox>
                   <w:txbxContent>
                     <w:p>
@@ -760,9 +1058,9 @@
               </wp:anchor>
             </w:drawing>
           </mc:Choice>
-          <mc:Fallback xmlns:w16se="http://schemas.microsoft.com/office/word/2015/wordml/symex" xmlns:w16cid="http://schemas.microsoft.com/office/word/2016/wordml/cid" xmlns:w15="http://schemas.microsoft.com/office/word/2012/wordml" xmlns:am3d="http://schemas.microsoft.com/office/drawing/2017/model3d" xmlns:aink="http://schemas.microsoft.com/office/drawing/2016/ink" xmlns:cx8="http://schemas.microsoft.com/office/drawing/2016/5/14/chartex" xmlns:cx7="http://schemas.microsoft.com/office/drawing/2016/5/13/chartex" xmlns:cx6="http://schemas.microsoft.com/office/drawing/2016/5/12/chartex" xmlns:cx5="http://schemas.microsoft.com/office/drawing/2016/5/11/chartex" xmlns:cx4="http://schemas.microsoft.com/office/drawing/2016/5/10/chartex" xmlns:cx3="http://schemas.microsoft.com/office/drawing/2016/5/9/chartex" xmlns:cx2="http://schemas.microsoft.com/office/drawing/2015/10/21/chartex" xmlns:cx1="http://schemas.microsoft.com/office/drawing/2015/9/8/chartex" xmlns:cx="http://schemas.microsoft.com/office/drawing/2014/chartex">
+          <mc:Fallback>
             <w:pict>
-              <v:shape id="_x0000_s1030" type="#_x0000_t202" style="position:absolute;margin-left:6pt;margin-top:54.85pt;width:65.25pt;height:63pt;z-index:251670528;visibility:visible;mso-wrap-style:square;mso-width-percent:0;mso-height-percent:0;mso-wrap-distance-left:9pt;mso-wrap-distance-top:3.6pt;mso-wrap-distance-right:9pt;mso-wrap-distance-bottom:3.6pt;mso-position-horizontal:absolute;mso-position-horizontal-relative:page;mso-position-vertical:absolute;mso-position-vertical-relative:text;mso-width-percent:0;mso-height-percent:0;mso-width-relative:margin;mso-height-relative:margin;v-text-anchor:top" o:gfxdata="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" strokecolor="#0070c0">
+              <v:shape id="_x0000_s1031" type="#_x0000_t202" style="position:absolute;margin-left:6pt;margin-top:54.85pt;width:65.25pt;height:63pt;z-index:251670528;visibility:visible;mso-wrap-style:square;mso-width-percent:0;mso-height-percent:0;mso-wrap-distance-left:9pt;mso-wrap-distance-top:3.6pt;mso-wrap-distance-right:9pt;mso-wrap-distance-bottom:3.6pt;mso-position-horizontal:absolute;mso-position-horizontal-relative:page;mso-position-vertical:absolute;mso-position-vertical-relative:text;mso-width-percent:0;mso-height-percent:0;mso-width-relative:margin;mso-height-relative:margin;v-text-anchor:top" o:gfxdata="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" strokecolor="#0070c0">
                 <v:textbox>
                   <w:txbxContent>
                     <w:p>
@@ -838,9 +1136,9 @@
               </wp:anchor>
             </w:drawing>
           </mc:Choice>
-          <mc:Fallback xmlns:w16se="http://schemas.microsoft.com/office/word/2015/wordml/symex" xmlns:w16cid="http://schemas.microsoft.com/office/word/2016/wordml/cid" xmlns:w15="http://schemas.microsoft.com/office/word/2012/wordml" xmlns:am3d="http://schemas.microsoft.com/office/drawing/2017/model3d" xmlns:aink="http://schemas.microsoft.com/office/drawing/2016/ink" xmlns:cx8="http://schemas.microsoft.com/office/drawing/2016/5/14/chartex" xmlns:cx7="http://schemas.microsoft.com/office/drawing/2016/5/13/chartex" xmlns:cx6="http://schemas.microsoft.com/office/drawing/2016/5/12/chartex" xmlns:cx5="http://schemas.microsoft.com/office/drawing/2016/5/11/chartex" xmlns:cx4="http://schemas.microsoft.com/office/drawing/2016/5/10/chartex" xmlns:cx3="http://schemas.microsoft.com/office/drawing/2016/5/9/chartex" xmlns:cx2="http://schemas.microsoft.com/office/drawing/2015/10/21/chartex" xmlns:cx1="http://schemas.microsoft.com/office/drawing/2015/9/8/chartex" xmlns:cx="http://schemas.microsoft.com/office/drawing/2014/chartex">
+          <mc:Fallback>
             <w:pict>
-              <v:shapetype w14:anchorId="6DF8DE03" id="_x0000_t32" coordsize="21600,21600" o:spt="32" o:oned="t" path="m,l21600,21600e" filled="f">
+              <v:shapetype w14:anchorId="3A38807C" id="_x0000_t32" coordsize="21600,21600" o:spt="32" o:oned="t" path="m,l21600,21600e" filled="f">
                 <v:path arrowok="t" fillok="f" o:connecttype="none"/>
                 <o:lock v:ext="edit" shapetype="t"/>
               </v:shapetype>
@@ -917,9 +1215,9 @@
               </wp:anchor>
             </w:drawing>
           </mc:Choice>
-          <mc:Fallback xmlns:w16se="http://schemas.microsoft.com/office/word/2015/wordml/symex" xmlns:w16cid="http://schemas.microsoft.com/office/word/2016/wordml/cid" xmlns:w15="http://schemas.microsoft.com/office/word/2012/wordml" xmlns:am3d="http://schemas.microsoft.com/office/drawing/2017/model3d" xmlns:aink="http://schemas.microsoft.com/office/drawing/2016/ink" xmlns:cx8="http://schemas.microsoft.com/office/drawing/2016/5/14/chartex" xmlns:cx7="http://schemas.microsoft.com/office/drawing/2016/5/13/chartex" xmlns:cx6="http://schemas.microsoft.com/office/drawing/2016/5/12/chartex" xmlns:cx5="http://schemas.microsoft.com/office/drawing/2016/5/11/chartex" xmlns:cx4="http://schemas.microsoft.com/office/drawing/2016/5/10/chartex" xmlns:cx3="http://schemas.microsoft.com/office/drawing/2016/5/9/chartex" xmlns:cx2="http://schemas.microsoft.com/office/drawing/2015/10/21/chartex" xmlns:cx1="http://schemas.microsoft.com/office/drawing/2015/9/8/chartex" xmlns:cx="http://schemas.microsoft.com/office/drawing/2014/chartex">
+          <mc:Fallback>
             <w:pict>
-              <v:shape w14:anchorId="63C6FCF9" id="Conector recto de flecha 7" o:spid="_x0000_s1026" type="#_x0000_t32" style="position:absolute;margin-left:373.5pt;margin-top:234.75pt;width:57.75pt;height:6.2pt;z-index:251666432;visibility:visible;mso-wrap-style:square;mso-width-percent:0;mso-height-percent:0;mso-wrap-distance-left:9pt;mso-wrap-distance-top:0;mso-wrap-distance-right:9pt;mso-wrap-distance-bottom:0;mso-position-horizontal:absolute;mso-position-horizontal-relative:text;mso-position-vertical:absolute;mso-position-vertical-relative:text;mso-width-percent:0;mso-height-percent:0;mso-width-relative:margin;mso-height-relative:margin" o:gfxdata="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" strokecolor="#4472c4 [3204]" strokeweight=".5pt">
+              <v:shape w14:anchorId="0BEAC3DD" id="Conector recto de flecha 7" o:spid="_x0000_s1026" type="#_x0000_t32" style="position:absolute;margin-left:373.5pt;margin-top:234.75pt;width:57.75pt;height:6.2pt;z-index:251666432;visibility:visible;mso-wrap-style:square;mso-width-percent:0;mso-height-percent:0;mso-wrap-distance-left:9pt;mso-wrap-distance-top:0;mso-wrap-distance-right:9pt;mso-wrap-distance-bottom:0;mso-position-horizontal:absolute;mso-position-horizontal-relative:text;mso-position-vertical:absolute;mso-position-vertical-relative:text;mso-width-percent:0;mso-height-percent:0;mso-width-relative:margin;mso-height-relative:margin" o:gfxdata="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" strokecolor="#4472c4 [3204]" strokeweight=".5pt">
                 <v:stroke endarrow="block" joinstyle="miter"/>
               </v:shape>
             </w:pict>
@@ -986,9 +1284,9 @@
               </wp:anchor>
             </w:drawing>
           </mc:Choice>
-          <mc:Fallback xmlns:w16se="http://schemas.microsoft.com/office/word/2015/wordml/symex" xmlns:w16cid="http://schemas.microsoft.com/office/word/2016/wordml/cid" xmlns:w15="http://schemas.microsoft.com/office/word/2012/wordml" xmlns:am3d="http://schemas.microsoft.com/office/drawing/2017/model3d" xmlns:aink="http://schemas.microsoft.com/office/drawing/2016/ink" xmlns:cx8="http://schemas.microsoft.com/office/drawing/2016/5/14/chartex" xmlns:cx7="http://schemas.microsoft.com/office/drawing/2016/5/13/chartex" xmlns:cx6="http://schemas.microsoft.com/office/drawing/2016/5/12/chartex" xmlns:cx5="http://schemas.microsoft.com/office/drawing/2016/5/11/chartex" xmlns:cx4="http://schemas.microsoft.com/office/drawing/2016/5/10/chartex" xmlns:cx3="http://schemas.microsoft.com/office/drawing/2016/5/9/chartex" xmlns:cx2="http://schemas.microsoft.com/office/drawing/2015/10/21/chartex" xmlns:cx1="http://schemas.microsoft.com/office/drawing/2015/9/8/chartex" xmlns:cx="http://schemas.microsoft.com/office/drawing/2014/chartex">
+          <mc:Fallback>
             <w:pict>
-              <v:shape w14:anchorId="725F40D1" id="Conector recto de flecha 8" o:spid="_x0000_s1026" type="#_x0000_t32" style="position:absolute;margin-left:5.25pt;margin-top:161.25pt;width:87pt;height:18pt;flip:x;z-index:251668480;visibility:visible;mso-wrap-style:square;mso-wrap-distance-left:9pt;mso-wrap-distance-top:0;mso-wrap-distance-right:9pt;mso-wrap-distance-bottom:0;mso-position-horizontal:absolute;mso-position-horizontal-relative:text;mso-position-vertical:absolute;mso-position-vertical-relative:text" o:gfxdata="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" strokecolor="#4472c4 [3204]" strokeweight=".5pt">
+              <v:shape w14:anchorId="29E1A0F8" id="Conector recto de flecha 8" o:spid="_x0000_s1026" type="#_x0000_t32" style="position:absolute;margin-left:5.25pt;margin-top:161.25pt;width:87pt;height:18pt;flip:x;z-index:251668480;visibility:visible;mso-wrap-style:square;mso-wrap-distance-left:9pt;mso-wrap-distance-top:0;mso-wrap-distance-right:9pt;mso-wrap-distance-bottom:0;mso-position-horizontal:absolute;mso-position-horizontal-relative:text;mso-position-vertical:absolute;mso-position-vertical-relative:text" o:gfxdata="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" strokecolor="#4472c4 [3204]" strokeweight=".5pt">
                 <v:stroke endarrow="block" joinstyle="miter"/>
               </v:shape>
             </w:pict>
@@ -1061,9 +1359,9 @@
               </wp:anchor>
             </w:drawing>
           </mc:Choice>
-          <mc:Fallback xmlns:w16se="http://schemas.microsoft.com/office/word/2015/wordml/symex" xmlns:w16cid="http://schemas.microsoft.com/office/word/2016/wordml/cid" xmlns:w15="http://schemas.microsoft.com/office/word/2012/wordml" xmlns:am3d="http://schemas.microsoft.com/office/drawing/2017/model3d" xmlns:aink="http://schemas.microsoft.com/office/drawing/2016/ink" xmlns:cx8="http://schemas.microsoft.com/office/drawing/2016/5/14/chartex" xmlns:cx7="http://schemas.microsoft.com/office/drawing/2016/5/13/chartex" xmlns:cx6="http://schemas.microsoft.com/office/drawing/2016/5/12/chartex" xmlns:cx5="http://schemas.microsoft.com/office/drawing/2016/5/11/chartex" xmlns:cx4="http://schemas.microsoft.com/office/drawing/2016/5/10/chartex" xmlns:cx3="http://schemas.microsoft.com/office/drawing/2016/5/9/chartex" xmlns:cx2="http://schemas.microsoft.com/office/drawing/2015/10/21/chartex" xmlns:cx1="http://schemas.microsoft.com/office/drawing/2015/9/8/chartex" xmlns:cx="http://schemas.microsoft.com/office/drawing/2014/chartex">
+          <mc:Fallback>
             <w:pict>
-              <v:shape w14:anchorId="350EC40F" id="Conector recto de flecha 6" o:spid="_x0000_s1026" type="#_x0000_t32" style="position:absolute;margin-left:373.95pt;margin-top:158.15pt;width:57.75pt;height:6.2pt;z-index:251664384;visibility:visible;mso-wrap-style:square;mso-width-percent:0;mso-height-percent:0;mso-wrap-distance-left:9pt;mso-wrap-distance-top:0;mso-wrap-distance-right:9pt;mso-wrap-distance-bottom:0;mso-position-horizontal:absolute;mso-position-horizontal-relative:text;mso-position-vertical:absolute;mso-position-vertical-relative:text;mso-width-percent:0;mso-height-percent:0;mso-width-relative:margin;mso-height-relative:margin" o:gfxdata="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" strokecolor="#4472c4 [3204]" strokeweight=".5pt">
+              <v:shape w14:anchorId="1D187A9D" id="Conector recto de flecha 6" o:spid="_x0000_s1026" type="#_x0000_t32" style="position:absolute;margin-left:373.95pt;margin-top:158.15pt;width:57.75pt;height:6.2pt;z-index:251664384;visibility:visible;mso-wrap-style:square;mso-width-percent:0;mso-height-percent:0;mso-wrap-distance-left:9pt;mso-wrap-distance-top:0;mso-wrap-distance-right:9pt;mso-wrap-distance-bottom:0;mso-position-horizontal:absolute;mso-position-horizontal-relative:text;mso-position-vertical:absolute;mso-position-vertical-relative:text;mso-width-percent:0;mso-height-percent:0;mso-width-relative:margin;mso-height-relative:margin" o:gfxdata="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" strokecolor="#4472c4 [3204]" strokeweight=".5pt">
                 <v:stroke endarrow="block" joinstyle="miter"/>
               </v:shape>
             </w:pict>
@@ -1136,9 +1434,9 @@
               </wp:anchor>
             </w:drawing>
           </mc:Choice>
-          <mc:Fallback xmlns:w16se="http://schemas.microsoft.com/office/word/2015/wordml/symex" xmlns:w16cid="http://schemas.microsoft.com/office/word/2016/wordml/cid" xmlns:w15="http://schemas.microsoft.com/office/word/2012/wordml" xmlns:am3d="http://schemas.microsoft.com/office/drawing/2017/model3d" xmlns:aink="http://schemas.microsoft.com/office/drawing/2016/ink" xmlns:cx8="http://schemas.microsoft.com/office/drawing/2016/5/14/chartex" xmlns:cx7="http://schemas.microsoft.com/office/drawing/2016/5/13/chartex" xmlns:cx6="http://schemas.microsoft.com/office/drawing/2016/5/12/chartex" xmlns:cx5="http://schemas.microsoft.com/office/drawing/2016/5/11/chartex" xmlns:cx4="http://schemas.microsoft.com/office/drawing/2016/5/10/chartex" xmlns:cx3="http://schemas.microsoft.com/office/drawing/2016/5/9/chartex" xmlns:cx2="http://schemas.microsoft.com/office/drawing/2015/10/21/chartex" xmlns:cx1="http://schemas.microsoft.com/office/drawing/2015/9/8/chartex" xmlns:cx="http://schemas.microsoft.com/office/drawing/2014/chartex">
+          <mc:Fallback>
             <w:pict>
-              <v:shape w14:anchorId="0073E6E6" id="Conector recto de flecha 5" o:spid="_x0000_s1026" type="#_x0000_t32" style="position:absolute;margin-left:345.45pt;margin-top:55.6pt;width:85.5pt;height:26.25pt;flip:y;z-index:251662336;visibility:visible;mso-wrap-style:square;mso-width-percent:0;mso-height-percent:0;mso-wrap-distance-left:9pt;mso-wrap-distance-top:0;mso-wrap-distance-right:9pt;mso-wrap-distance-bottom:0;mso-position-horizontal:absolute;mso-position-horizontal-relative:text;mso-position-vertical:absolute;mso-position-vertical-relative:text;mso-width-percent:0;mso-height-percent:0;mso-width-relative:margin;mso-height-relative:margin" o:gfxdata="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" strokecolor="#4472c4 [3204]" strokeweight=".5pt">
+              <v:shape w14:anchorId="0E88A9F3" id="Conector recto de flecha 5" o:spid="_x0000_s1026" type="#_x0000_t32" style="position:absolute;margin-left:345.45pt;margin-top:55.6pt;width:85.5pt;height:26.25pt;flip:y;z-index:251662336;visibility:visible;mso-wrap-style:square;mso-width-percent:0;mso-height-percent:0;mso-wrap-distance-left:9pt;mso-wrap-distance-top:0;mso-wrap-distance-right:9pt;mso-wrap-distance-bottom:0;mso-position-horizontal:absolute;mso-position-horizontal-relative:text;mso-position-vertical:absolute;mso-position-vertical-relative:text;mso-width-percent:0;mso-height-percent:0;mso-width-relative:margin;mso-height-relative:margin" o:gfxdata="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" strokecolor="#4472c4 [3204]" strokeweight=".5pt">
                 <v:stroke endarrow="block" joinstyle="miter"/>
               </v:shape>
             </w:pict>
@@ -1184,7 +1482,7 @@
                     <pic:cNvPicPr/>
                   </pic:nvPicPr>
                   <pic:blipFill rotWithShape="1">
-                    <a:blip r:embed="rId10">
+                    <a:blip r:embed="rId9">
                       <a:extLst>
                         <a:ext uri="{28A0092B-C50C-407E-A947-70E740481C1C}">
                           <a14:useLocalDpi xmlns:a14="http://schemas.microsoft.com/office/drawing/2010/main" val="0"/>
@@ -1360,7 +1658,7 @@
                     <pic:cNvPicPr/>
                   </pic:nvPicPr>
                   <pic:blipFill rotWithShape="1">
-                    <a:blip r:embed="rId11">
+                    <a:blip r:embed="rId10">
                       <a:extLst>
                         <a:ext uri="{28A0092B-C50C-407E-A947-70E740481C1C}">
                           <a14:useLocalDpi xmlns:a14="http://schemas.microsoft.com/office/drawing/2010/main" val="0"/>
@@ -1491,9 +1789,9 @@
               </wp:anchor>
             </w:drawing>
           </mc:Choice>
-          <mc:Fallback xmlns:w16se="http://schemas.microsoft.com/office/word/2015/wordml/symex" xmlns:w16cid="http://schemas.microsoft.com/office/word/2016/wordml/cid" xmlns:w15="http://schemas.microsoft.com/office/word/2012/wordml" xmlns:am3d="http://schemas.microsoft.com/office/drawing/2017/model3d" xmlns:aink="http://schemas.microsoft.com/office/drawing/2016/ink" xmlns:cx8="http://schemas.microsoft.com/office/drawing/2016/5/14/chartex" xmlns:cx7="http://schemas.microsoft.com/office/drawing/2016/5/13/chartex" xmlns:cx6="http://schemas.microsoft.com/office/drawing/2016/5/12/chartex" xmlns:cx5="http://schemas.microsoft.com/office/drawing/2016/5/11/chartex" xmlns:cx4="http://schemas.microsoft.com/office/drawing/2016/5/10/chartex" xmlns:cx3="http://schemas.microsoft.com/office/drawing/2016/5/9/chartex" xmlns:cx2="http://schemas.microsoft.com/office/drawing/2015/10/21/chartex" xmlns:cx1="http://schemas.microsoft.com/office/drawing/2015/9/8/chartex" xmlns:cx="http://schemas.microsoft.com/office/drawing/2014/chartex">
+          <mc:Fallback>
             <w:pict>
-              <v:shape w14:anchorId="7F281EBA" id="Conector recto de flecha 16" o:spid="_x0000_s1026" type="#_x0000_t32" style="position:absolute;margin-left:368.7pt;margin-top:90.2pt;width:39.75pt;height:11.25pt;flip:x y;z-index:251680768;visibility:visible;mso-wrap-style:square;mso-width-percent:0;mso-height-percent:0;mso-wrap-distance-left:9pt;mso-wrap-distance-top:0;mso-wrap-distance-right:9pt;mso-wrap-distance-bottom:0;mso-position-horizontal:absolute;mso-position-horizontal-relative:text;mso-position-vertical:absolute;mso-position-vertical-relative:text;mso-width-percent:0;mso-height-percent:0;mso-width-relative:margin;mso-height-relative:margin" o:gfxdata="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" strokecolor="red" strokeweight="1.5pt">
+              <v:shape w14:anchorId="13EC673B" id="Conector recto de flecha 16" o:spid="_x0000_s1026" type="#_x0000_t32" style="position:absolute;margin-left:368.7pt;margin-top:90.2pt;width:39.75pt;height:11.25pt;flip:x y;z-index:251680768;visibility:visible;mso-wrap-style:square;mso-width-percent:0;mso-height-percent:0;mso-wrap-distance-left:9pt;mso-wrap-distance-top:0;mso-wrap-distance-right:9pt;mso-wrap-distance-bottom:0;mso-position-horizontal:absolute;mso-position-horizontal-relative:text;mso-position-vertical:absolute;mso-position-vertical-relative:text;mso-width-percent:0;mso-height-percent:0;mso-width-relative:margin;mso-height-relative:margin" o:gfxdata="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" strokecolor="red" strokeweight="1.5pt">
                 <v:stroke endarrow="block" joinstyle="miter"/>
               </v:shape>
             </w:pict>
@@ -1521,7 +1819,7 @@
                     <pic:cNvPicPr/>
                   </pic:nvPicPr>
                   <pic:blipFill rotWithShape="1">
-                    <a:blip r:embed="rId12"/>
+                    <a:blip r:embed="rId11"/>
                     <a:srcRect r="26850" b="7929"/>
                     <a:stretch/>
                   </pic:blipFill>
@@ -1600,7 +1898,7 @@
                     <pic:cNvPicPr/>
                   </pic:nvPicPr>
                   <pic:blipFill rotWithShape="1">
-                    <a:blip r:embed="rId13"/>
+                    <a:blip r:embed="rId12"/>
                     <a:srcRect r="27359" b="5816"/>
                     <a:stretch/>
                   </pic:blipFill>
@@ -1678,7 +1976,7 @@
                     <pic:cNvPicPr/>
                   </pic:nvPicPr>
                   <pic:blipFill rotWithShape="1">
-                    <a:blip r:embed="rId14">
+                    <a:blip r:embed="rId13">
                       <a:extLst>
                         <a:ext uri="{28A0092B-C50C-407E-A947-70E740481C1C}">
                           <a14:useLocalDpi xmlns:a14="http://schemas.microsoft.com/office/drawing/2010/main" val="0"/>
@@ -1729,8 +2027,6 @@
         <w:t xml:space="preserve"> en el botón rojo y estaremos de vuelta en la ventana principal que es la de login.</w:t>
       </w:r>
     </w:p>
-    <w:bookmarkStart w:id="2" w:name="_GoBack"/>
-    <w:bookmarkEnd w:id="2"/>
     <w:p>
       <w:r>
         <w:rPr>
@@ -1799,9 +2095,9 @@
               </wp:anchor>
             </w:drawing>
           </mc:Choice>
-          <mc:Fallback xmlns:w16se="http://schemas.microsoft.com/office/word/2015/wordml/symex" xmlns:w16cid="http://schemas.microsoft.com/office/word/2016/wordml/cid" xmlns:w15="http://schemas.microsoft.com/office/word/2012/wordml" xmlns:am3d="http://schemas.microsoft.com/office/drawing/2017/model3d" xmlns:aink="http://schemas.microsoft.com/office/drawing/2016/ink" xmlns:cx8="http://schemas.microsoft.com/office/drawing/2016/5/14/chartex" xmlns:cx7="http://schemas.microsoft.com/office/drawing/2016/5/13/chartex" xmlns:cx6="http://schemas.microsoft.com/office/drawing/2016/5/12/chartex" xmlns:cx5="http://schemas.microsoft.com/office/drawing/2016/5/11/chartex" xmlns:cx4="http://schemas.microsoft.com/office/drawing/2016/5/10/chartex" xmlns:cx3="http://schemas.microsoft.com/office/drawing/2016/5/9/chartex" xmlns:cx2="http://schemas.microsoft.com/office/drawing/2015/10/21/chartex" xmlns:cx1="http://schemas.microsoft.com/office/drawing/2015/9/8/chartex" xmlns:cx="http://schemas.microsoft.com/office/drawing/2014/chartex">
+          <mc:Fallback>
             <w:pict>
-              <v:shape w14:anchorId="592F11D1" id="Conector recto de flecha 20" o:spid="_x0000_s1026" type="#_x0000_t32" style="position:absolute;margin-left:396.75pt;margin-top:271.95pt;width:39.75pt;height:11.25pt;flip:x y;z-index:251683840;visibility:visible;mso-wrap-style:square;mso-width-percent:0;mso-height-percent:0;mso-wrap-distance-left:9pt;mso-wrap-distance-top:0;mso-wrap-distance-right:9pt;mso-wrap-distance-bottom:0;mso-position-horizontal:absolute;mso-position-horizontal-relative:text;mso-position-vertical:absolute;mso-position-vertical-relative:text;mso-width-percent:0;mso-height-percent:0;mso-width-relative:margin;mso-height-relative:margin" o:gfxdata="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" strokecolor="red" strokeweight="1.5pt">
+              <v:shape w14:anchorId="2AEDB76C" id="Conector recto de flecha 20" o:spid="_x0000_s1026" type="#_x0000_t32" style="position:absolute;margin-left:396.75pt;margin-top:271.95pt;width:39.75pt;height:11.25pt;flip:x y;z-index:251683840;visibility:visible;mso-wrap-style:square;mso-width-percent:0;mso-height-percent:0;mso-wrap-distance-left:9pt;mso-wrap-distance-top:0;mso-wrap-distance-right:9pt;mso-wrap-distance-bottom:0;mso-position-horizontal:absolute;mso-position-horizontal-relative:text;mso-position-vertical:absolute;mso-position-vertical-relative:text;mso-width-percent:0;mso-height-percent:0;mso-width-relative:margin;mso-height-relative:margin" o:gfxdata="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" strokecolor="red" strokeweight="1.5pt">
                 <v:stroke endarrow="block" joinstyle="miter"/>
               </v:shape>
             </w:pict>
@@ -1829,7 +2125,7 @@
                     <pic:cNvPicPr/>
                   </pic:nvPicPr>
                   <pic:blipFill rotWithShape="1">
-                    <a:blip r:embed="rId15"/>
+                    <a:blip r:embed="rId14"/>
                     <a:srcRect r="26680" b="7023"/>
                     <a:stretch/>
                   </pic:blipFill>
@@ -1858,7 +2154,12 @@
       </w:r>
     </w:p>
     <w:sectPr>
+      <w:headerReference w:type="even" r:id="rId15"/>
       <w:headerReference w:type="default" r:id="rId16"/>
+      <w:footerReference w:type="even" r:id="rId17"/>
+      <w:footerReference w:type="default" r:id="rId18"/>
+      <w:headerReference w:type="first" r:id="rId19"/>
+      <w:footerReference w:type="first" r:id="rId20"/>
       <w:pgSz w:w="12240" w:h="15840"/>
       <w:pgMar w:top="1417" w:right="1701" w:bottom="1417" w:left="1701" w:header="708" w:footer="708" w:gutter="0"/>
       <w:cols w:space="708"/>
@@ -1868,123 +2169,8 @@
 </w:document>
 </file>
 
-<file path=word/comments.xml><?xml version="1.0" encoding="utf-8"?>
-<w:comments xmlns:wpc="http://schemas.microsoft.com/office/word/2010/wordprocessingCanvas" xmlns:mc="http://schemas.openxmlformats.org/markup-compatibility/2006" xmlns:o="urn:schemas-microsoft-com:office:office" xmlns:r="http://schemas.openxmlformats.org/officeDocument/2006/relationships" xmlns:m="http://schemas.openxmlformats.org/officeDocument/2006/math" xmlns:v="urn:schemas-microsoft-com:vml" xmlns:wp14="http://schemas.microsoft.com/office/word/2010/wordprocessingDrawing" xmlns:wp="http://schemas.openxmlformats.org/drawingml/2006/wordprocessingDrawing" xmlns:w10="urn:schemas-microsoft-com:office:word" xmlns:w="http://schemas.openxmlformats.org/wordprocessingml/2006/main" xmlns:w14="http://schemas.microsoft.com/office/word/2010/wordml" xmlns:wpg="http://schemas.microsoft.com/office/word/2010/wordprocessingGroup" xmlns:wpi="http://schemas.microsoft.com/office/word/2010/wordprocessingInk" xmlns:wne="http://schemas.microsoft.com/office/word/2006/wordml" xmlns:wps="http://schemas.microsoft.com/office/word/2010/wordprocessingShape" mc:Ignorable="w14 wp14">
-  <w:comment w:id="1" w:author="Alejandro" w:date="2018-12-02T13:45:00Z" w:initials="A">
-    <w:p>
-      <w:pPr>
-        <w:pStyle w:val="Textocomentario"/>
-      </w:pPr>
-      <w:r>
-        <w:rPr>
-          <w:rStyle w:val="Refdecomentario"/>
-        </w:rPr>
-        <w:annotationRef/>
-      </w:r>
-      <w:r>
-        <w:t>Ejemplo de tabla de contenido.</w:t>
-      </w:r>
-    </w:p>
-    <w:p>
-      <w:pPr>
-        <w:pStyle w:val="Textocomentario"/>
-      </w:pPr>
-      <w:r>
-        <w:t>SIGERA CONTROL ESCOLAR.</w:t>
-      </w:r>
-    </w:p>
-    <w:p>
-      <w:pPr>
-        <w:pStyle w:val="Textocomentario"/>
-        <w:ind w:firstLine="708"/>
-      </w:pPr>
-      <w:r>
-        <w:t xml:space="preserve">              ALTA DE ALUMNOS---------------------</w:t>
-      </w:r>
-    </w:p>
-    <w:p>
-      <w:pPr>
-        <w:pStyle w:val="Textocomentario"/>
-      </w:pPr>
-      <w:r>
-        <w:t xml:space="preserve">               CONSULTAS----------------------</w:t>
-      </w:r>
-    </w:p>
-    <w:p>
-      <w:pPr>
-        <w:pStyle w:val="Textocomentario"/>
-      </w:pPr>
-      <w:r>
-        <w:t xml:space="preserve">              ALTA DE USUARIOS ------------</w:t>
-      </w:r>
-    </w:p>
-    <w:p>
-      <w:pPr>
-        <w:pStyle w:val="Textocomentario"/>
-      </w:pPr>
-      <w:r>
-        <w:t xml:space="preserve">             MODIFICACIÓN ------------------</w:t>
-      </w:r>
-    </w:p>
-    <w:p>
-      <w:pPr>
-        <w:pStyle w:val="Textocomentario"/>
-      </w:pPr>
-      <w:r>
-        <w:t>SIGERA CONSUTAS</w:t>
-      </w:r>
-    </w:p>
-    <w:p>
-      <w:pPr>
-        <w:pStyle w:val="Textocomentario"/>
-      </w:pPr>
-      <w:r>
-        <w:t xml:space="preserve">               INICIO DE SESIÓN ----------------</w:t>
-      </w:r>
-    </w:p>
-    <w:p>
-      <w:pPr>
-        <w:pStyle w:val="Textocomentario"/>
-      </w:pPr>
-      <w:r>
-        <w:t xml:space="preserve">              CONFIGURACION DE CONSULTAS –</w:t>
-      </w:r>
-    </w:p>
-    <w:p>
-      <w:pPr>
-        <w:pStyle w:val="Textocomentario"/>
-      </w:pPr>
-    </w:p>
-    <w:p>
-      <w:pPr>
-        <w:pStyle w:val="Textocomentario"/>
-      </w:pPr>
-      <w:r>
-        <w:t>ETC…</w:t>
-      </w:r>
-    </w:p>
-  </w:comment>
-  <w:comment w:id="0" w:author="Alejandro" w:date="2018-12-02T13:46:00Z" w:initials="A">
-    <w:p>
-      <w:pPr>
-        <w:pStyle w:val="Textocomentario"/>
-      </w:pPr>
-      <w:r>
-        <w:rPr>
-          <w:rStyle w:val="Refdecomentario"/>
-        </w:rPr>
-        <w:annotationRef/>
-      </w:r>
-      <w:r>
-        <w:t>Incluir portada, tabla de contenido , y logotipo de sistema.</w:t>
-      </w:r>
-    </w:p>
-  </w:comment>
-</w:comments>
-</file>
-
 <file path=word/endnotes.xml><?xml version="1.0" encoding="utf-8"?>
-<w:endnotes xmlns:wpc="http://schemas.microsoft.com/office/word/2010/wordprocessingCanvas" xmlns:mc="http://schemas.openxmlformats.org/markup-compatibility/2006" xmlns:o="urn:schemas-microsoft-com:office:office" xmlns:r="http://schemas.openxmlformats.org/officeDocument/2006/relationships" xmlns:m="http://schemas.openxmlformats.org/officeDocument/2006/math" xmlns:v="urn:schemas-microsoft-com:vml" xmlns:wp14="http://schemas.microsoft.com/office/word/2010/wordprocessingDrawing" xmlns:wp="http://schemas.openxmlformats.org/drawingml/2006/wordprocessingDrawing" xmlns:w10="urn:schemas-microsoft-com:office:word" xmlns:w="http://schemas.openxmlformats.org/wordprocessingml/2006/main" xmlns:w14="http://schemas.microsoft.com/office/word/2010/wordml" xmlns:wpg="http://schemas.microsoft.com/office/word/2010/wordprocessingGroup" xmlns:wpi="http://schemas.microsoft.com/office/word/2010/wordprocessingInk" xmlns:wne="http://schemas.microsoft.com/office/word/2006/wordml" xmlns:wps="http://schemas.microsoft.com/office/word/2010/wordprocessingShape" mc:Ignorable="w14 wp14">
+<w:endnotes xmlns:wpc="http://schemas.microsoft.com/office/word/2010/wordprocessingCanvas" xmlns:cx="http://schemas.microsoft.com/office/drawing/2014/chartex" xmlns:cx1="http://schemas.microsoft.com/office/drawing/2015/9/8/chartex" xmlns:cx2="http://schemas.microsoft.com/office/drawing/2015/10/21/chartex" xmlns:cx3="http://schemas.microsoft.com/office/drawing/2016/5/9/chartex" xmlns:cx4="http://schemas.microsoft.com/office/drawing/2016/5/10/chartex" xmlns:cx5="http://schemas.microsoft.com/office/drawing/2016/5/11/chartex" xmlns:cx6="http://schemas.microsoft.com/office/drawing/2016/5/12/chartex" xmlns:cx7="http://schemas.microsoft.com/office/drawing/2016/5/13/chartex" xmlns:cx8="http://schemas.microsoft.com/office/drawing/2016/5/14/chartex" xmlns:mc="http://schemas.openxmlformats.org/markup-compatibility/2006" xmlns:aink="http://schemas.microsoft.com/office/drawing/2016/ink" xmlns:am3d="http://schemas.microsoft.com/office/drawing/2017/model3d" xmlns:o="urn:schemas-microsoft-com:office:office" xmlns:r="http://schemas.openxmlformats.org/officeDocument/2006/relationships" xmlns:m="http://schemas.openxmlformats.org/officeDocument/2006/math" xmlns:v="urn:schemas-microsoft-com:vml" xmlns:wp14="http://schemas.microsoft.com/office/word/2010/wordprocessingDrawing" xmlns:wp="http://schemas.openxmlformats.org/drawingml/2006/wordprocessingDrawing" xmlns:w10="urn:schemas-microsoft-com:office:word" xmlns:w="http://schemas.openxmlformats.org/wordprocessingml/2006/main" xmlns:w14="http://schemas.microsoft.com/office/word/2010/wordml" xmlns:w15="http://schemas.microsoft.com/office/word/2012/wordml" xmlns:w16cid="http://schemas.microsoft.com/office/word/2016/wordml/cid" xmlns:w16se="http://schemas.microsoft.com/office/word/2015/wordml/symex" xmlns:wpg="http://schemas.microsoft.com/office/word/2010/wordprocessingGroup" xmlns:wpi="http://schemas.microsoft.com/office/word/2010/wordprocessingInk" xmlns:wne="http://schemas.microsoft.com/office/word/2006/wordml" xmlns:wps="http://schemas.microsoft.com/office/word/2010/wordprocessingShape" mc:Ignorable="w14 w15 w16se w16cid wp14">
   <w:endnote w:type="separator" w:id="-1">
     <w:p>
       <w:pPr>
@@ -2008,8 +2194,38 @@
 </w:endnotes>
 </file>
 
+<file path=word/footer1.xml><?xml version="1.0" encoding="utf-8"?>
+<w:ftr xmlns:wpc="http://schemas.microsoft.com/office/word/2010/wordprocessingCanvas" xmlns:cx="http://schemas.microsoft.com/office/drawing/2014/chartex" xmlns:cx1="http://schemas.microsoft.com/office/drawing/2015/9/8/chartex" xmlns:cx2="http://schemas.microsoft.com/office/drawing/2015/10/21/chartex" xmlns:cx3="http://schemas.microsoft.com/office/drawing/2016/5/9/chartex" xmlns:cx4="http://schemas.microsoft.com/office/drawing/2016/5/10/chartex" xmlns:cx5="http://schemas.microsoft.com/office/drawing/2016/5/11/chartex" xmlns:cx6="http://schemas.microsoft.com/office/drawing/2016/5/12/chartex" xmlns:cx7="http://schemas.microsoft.com/office/drawing/2016/5/13/chartex" xmlns:cx8="http://schemas.microsoft.com/office/drawing/2016/5/14/chartex" xmlns:mc="http://schemas.openxmlformats.org/markup-compatibility/2006" xmlns:aink="http://schemas.microsoft.com/office/drawing/2016/ink" xmlns:am3d="http://schemas.microsoft.com/office/drawing/2017/model3d" xmlns:o="urn:schemas-microsoft-com:office:office" xmlns:r="http://schemas.openxmlformats.org/officeDocument/2006/relationships" xmlns:m="http://schemas.openxmlformats.org/officeDocument/2006/math" xmlns:v="urn:schemas-microsoft-com:vml" xmlns:wp14="http://schemas.microsoft.com/office/word/2010/wordprocessingDrawing" xmlns:wp="http://schemas.openxmlformats.org/drawingml/2006/wordprocessingDrawing" xmlns:w10="urn:schemas-microsoft-com:office:word" xmlns:w="http://schemas.openxmlformats.org/wordprocessingml/2006/main" xmlns:w14="http://schemas.microsoft.com/office/word/2010/wordml" xmlns:w15="http://schemas.microsoft.com/office/word/2012/wordml" xmlns:w16cid="http://schemas.microsoft.com/office/word/2016/wordml/cid" xmlns:w16se="http://schemas.microsoft.com/office/word/2015/wordml/symex" xmlns:wpg="http://schemas.microsoft.com/office/word/2010/wordprocessingGroup" xmlns:wpi="http://schemas.microsoft.com/office/word/2010/wordprocessingInk" xmlns:wne="http://schemas.microsoft.com/office/word/2006/wordml" xmlns:wps="http://schemas.microsoft.com/office/word/2010/wordprocessingShape" mc:Ignorable="w14 w15 w16se w16cid wp14">
+  <w:p>
+    <w:pPr>
+      <w:pStyle w:val="Piedepgina"/>
+    </w:pPr>
+  </w:p>
+</w:ftr>
+</file>
+
+<file path=word/footer2.xml><?xml version="1.0" encoding="utf-8"?>
+<w:ftr xmlns:wpc="http://schemas.microsoft.com/office/word/2010/wordprocessingCanvas" xmlns:cx="http://schemas.microsoft.com/office/drawing/2014/chartex" xmlns:cx1="http://schemas.microsoft.com/office/drawing/2015/9/8/chartex" xmlns:cx2="http://schemas.microsoft.com/office/drawing/2015/10/21/chartex" xmlns:cx3="http://schemas.microsoft.com/office/drawing/2016/5/9/chartex" xmlns:cx4="http://schemas.microsoft.com/office/drawing/2016/5/10/chartex" xmlns:cx5="http://schemas.microsoft.com/office/drawing/2016/5/11/chartex" xmlns:cx6="http://schemas.microsoft.com/office/drawing/2016/5/12/chartex" xmlns:cx7="http://schemas.microsoft.com/office/drawing/2016/5/13/chartex" xmlns:cx8="http://schemas.microsoft.com/office/drawing/2016/5/14/chartex" xmlns:mc="http://schemas.openxmlformats.org/markup-compatibility/2006" xmlns:aink="http://schemas.microsoft.com/office/drawing/2016/ink" xmlns:am3d="http://schemas.microsoft.com/office/drawing/2017/model3d" xmlns:o="urn:schemas-microsoft-com:office:office" xmlns:r="http://schemas.openxmlformats.org/officeDocument/2006/relationships" xmlns:m="http://schemas.openxmlformats.org/officeDocument/2006/math" xmlns:v="urn:schemas-microsoft-com:vml" xmlns:wp14="http://schemas.microsoft.com/office/word/2010/wordprocessingDrawing" xmlns:wp="http://schemas.openxmlformats.org/drawingml/2006/wordprocessingDrawing" xmlns:w10="urn:schemas-microsoft-com:office:word" xmlns:w="http://schemas.openxmlformats.org/wordprocessingml/2006/main" xmlns:w14="http://schemas.microsoft.com/office/word/2010/wordml" xmlns:w15="http://schemas.microsoft.com/office/word/2012/wordml" xmlns:w16cid="http://schemas.microsoft.com/office/word/2016/wordml/cid" xmlns:w16se="http://schemas.microsoft.com/office/word/2015/wordml/symex" xmlns:wpg="http://schemas.microsoft.com/office/word/2010/wordprocessingGroup" xmlns:wpi="http://schemas.microsoft.com/office/word/2010/wordprocessingInk" xmlns:wne="http://schemas.microsoft.com/office/word/2006/wordml" xmlns:wps="http://schemas.microsoft.com/office/word/2010/wordprocessingShape" mc:Ignorable="w14 w15 w16se w16cid wp14">
+  <w:p>
+    <w:pPr>
+      <w:pStyle w:val="Piedepgina"/>
+    </w:pPr>
+  </w:p>
+</w:ftr>
+</file>
+
+<file path=word/footer3.xml><?xml version="1.0" encoding="utf-8"?>
+<w:ftr xmlns:wpc="http://schemas.microsoft.com/office/word/2010/wordprocessingCanvas" xmlns:cx="http://schemas.microsoft.com/office/drawing/2014/chartex" xmlns:cx1="http://schemas.microsoft.com/office/drawing/2015/9/8/chartex" xmlns:cx2="http://schemas.microsoft.com/office/drawing/2015/10/21/chartex" xmlns:cx3="http://schemas.microsoft.com/office/drawing/2016/5/9/chartex" xmlns:cx4="http://schemas.microsoft.com/office/drawing/2016/5/10/chartex" xmlns:cx5="http://schemas.microsoft.com/office/drawing/2016/5/11/chartex" xmlns:cx6="http://schemas.microsoft.com/office/drawing/2016/5/12/chartex" xmlns:cx7="http://schemas.microsoft.com/office/drawing/2016/5/13/chartex" xmlns:cx8="http://schemas.microsoft.com/office/drawing/2016/5/14/chartex" xmlns:mc="http://schemas.openxmlformats.org/markup-compatibility/2006" xmlns:aink="http://schemas.microsoft.com/office/drawing/2016/ink" xmlns:am3d="http://schemas.microsoft.com/office/drawing/2017/model3d" xmlns:o="urn:schemas-microsoft-com:office:office" xmlns:r="http://schemas.openxmlformats.org/officeDocument/2006/relationships" xmlns:m="http://schemas.openxmlformats.org/officeDocument/2006/math" xmlns:v="urn:schemas-microsoft-com:vml" xmlns:wp14="http://schemas.microsoft.com/office/word/2010/wordprocessingDrawing" xmlns:wp="http://schemas.openxmlformats.org/drawingml/2006/wordprocessingDrawing" xmlns:w10="urn:schemas-microsoft-com:office:word" xmlns:w="http://schemas.openxmlformats.org/wordprocessingml/2006/main" xmlns:w14="http://schemas.microsoft.com/office/word/2010/wordml" xmlns:w15="http://schemas.microsoft.com/office/word/2012/wordml" xmlns:w16cid="http://schemas.microsoft.com/office/word/2016/wordml/cid" xmlns:w16se="http://schemas.microsoft.com/office/word/2015/wordml/symex" xmlns:wpg="http://schemas.microsoft.com/office/word/2010/wordprocessingGroup" xmlns:wpi="http://schemas.microsoft.com/office/word/2010/wordprocessingInk" xmlns:wne="http://schemas.microsoft.com/office/word/2006/wordml" xmlns:wps="http://schemas.microsoft.com/office/word/2010/wordprocessingShape" mc:Ignorable="w14 w15 w16se w16cid wp14">
+  <w:p>
+    <w:pPr>
+      <w:pStyle w:val="Piedepgina"/>
+    </w:pPr>
+  </w:p>
+</w:ftr>
+</file>
+
 <file path=word/footnotes.xml><?xml version="1.0" encoding="utf-8"?>
-<w:footnotes xmlns:wpc="http://schemas.microsoft.com/office/word/2010/wordprocessingCanvas" xmlns:mc="http://schemas.openxmlformats.org/markup-compatibility/2006" xmlns:o="urn:schemas-microsoft-com:office:office" xmlns:r="http://schemas.openxmlformats.org/officeDocument/2006/relationships" xmlns:m="http://schemas.openxmlformats.org/officeDocument/2006/math" xmlns:v="urn:schemas-microsoft-com:vml" xmlns:wp14="http://schemas.microsoft.com/office/word/2010/wordprocessingDrawing" xmlns:wp="http://schemas.openxmlformats.org/drawingml/2006/wordprocessingDrawing" xmlns:w10="urn:schemas-microsoft-com:office:word" xmlns:w="http://schemas.openxmlformats.org/wordprocessingml/2006/main" xmlns:w14="http://schemas.microsoft.com/office/word/2010/wordml" xmlns:wpg="http://schemas.microsoft.com/office/word/2010/wordprocessingGroup" xmlns:wpi="http://schemas.microsoft.com/office/word/2010/wordprocessingInk" xmlns:wne="http://schemas.microsoft.com/office/word/2006/wordml" xmlns:wps="http://schemas.microsoft.com/office/word/2010/wordprocessingShape" mc:Ignorable="w14 wp14">
+<w:footnotes xmlns:wpc="http://schemas.microsoft.com/office/word/2010/wordprocessingCanvas" xmlns:cx="http://schemas.microsoft.com/office/drawing/2014/chartex" xmlns:cx1="http://schemas.microsoft.com/office/drawing/2015/9/8/chartex" xmlns:cx2="http://schemas.microsoft.com/office/drawing/2015/10/21/chartex" xmlns:cx3="http://schemas.microsoft.com/office/drawing/2016/5/9/chartex" xmlns:cx4="http://schemas.microsoft.com/office/drawing/2016/5/10/chartex" xmlns:cx5="http://schemas.microsoft.com/office/drawing/2016/5/11/chartex" xmlns:cx6="http://schemas.microsoft.com/office/drawing/2016/5/12/chartex" xmlns:cx7="http://schemas.microsoft.com/office/drawing/2016/5/13/chartex" xmlns:cx8="http://schemas.microsoft.com/office/drawing/2016/5/14/chartex" xmlns:mc="http://schemas.openxmlformats.org/markup-compatibility/2006" xmlns:aink="http://schemas.microsoft.com/office/drawing/2016/ink" xmlns:am3d="http://schemas.microsoft.com/office/drawing/2017/model3d" xmlns:o="urn:schemas-microsoft-com:office:office" xmlns:r="http://schemas.openxmlformats.org/officeDocument/2006/relationships" xmlns:m="http://schemas.openxmlformats.org/officeDocument/2006/math" xmlns:v="urn:schemas-microsoft-com:vml" xmlns:wp14="http://schemas.microsoft.com/office/word/2010/wordprocessingDrawing" xmlns:wp="http://schemas.openxmlformats.org/drawingml/2006/wordprocessingDrawing" xmlns:w10="urn:schemas-microsoft-com:office:word" xmlns:w="http://schemas.openxmlformats.org/wordprocessingml/2006/main" xmlns:w14="http://schemas.microsoft.com/office/word/2010/wordml" xmlns:w15="http://schemas.microsoft.com/office/word/2012/wordml" xmlns:w16cid="http://schemas.microsoft.com/office/word/2016/wordml/cid" xmlns:w16se="http://schemas.microsoft.com/office/word/2015/wordml/symex" xmlns:wpg="http://schemas.microsoft.com/office/word/2010/wordprocessingGroup" xmlns:wpi="http://schemas.microsoft.com/office/word/2010/wordprocessingInk" xmlns:wne="http://schemas.microsoft.com/office/word/2006/wordml" xmlns:wps="http://schemas.microsoft.com/office/word/2010/wordprocessingShape" mc:Ignorable="w14 w15 w16se w16cid wp14">
   <w:footnote w:type="separator" w:id="-1">
     <w:p>
       <w:pPr>
@@ -2034,11 +2250,80 @@
 </file>
 
 <file path=word/header1.xml><?xml version="1.0" encoding="utf-8"?>
-<w:hdr xmlns:wpc="http://schemas.microsoft.com/office/word/2010/wordprocessingCanvas" xmlns:mc="http://schemas.openxmlformats.org/markup-compatibility/2006" xmlns:o="urn:schemas-microsoft-com:office:office" xmlns:r="http://schemas.openxmlformats.org/officeDocument/2006/relationships" xmlns:m="http://schemas.openxmlformats.org/officeDocument/2006/math" xmlns:v="urn:schemas-microsoft-com:vml" xmlns:wp14="http://schemas.microsoft.com/office/word/2010/wordprocessingDrawing" xmlns:wp="http://schemas.openxmlformats.org/drawingml/2006/wordprocessingDrawing" xmlns:w10="urn:schemas-microsoft-com:office:word" xmlns:w="http://schemas.openxmlformats.org/wordprocessingml/2006/main" xmlns:w14="http://schemas.microsoft.com/office/word/2010/wordml" xmlns:wpg="http://schemas.microsoft.com/office/word/2010/wordprocessingGroup" xmlns:wpi="http://schemas.microsoft.com/office/word/2010/wordprocessingInk" xmlns:wne="http://schemas.microsoft.com/office/word/2006/wordml" xmlns:wps="http://schemas.microsoft.com/office/word/2010/wordprocessingShape" mc:Ignorable="w14 wp14">
+<w:hdr xmlns:wpc="http://schemas.microsoft.com/office/word/2010/wordprocessingCanvas" xmlns:cx="http://schemas.microsoft.com/office/drawing/2014/chartex" xmlns:cx1="http://schemas.microsoft.com/office/drawing/2015/9/8/chartex" xmlns:cx2="http://schemas.microsoft.com/office/drawing/2015/10/21/chartex" xmlns:cx3="http://schemas.microsoft.com/office/drawing/2016/5/9/chartex" xmlns:cx4="http://schemas.microsoft.com/office/drawing/2016/5/10/chartex" xmlns:cx5="http://schemas.microsoft.com/office/drawing/2016/5/11/chartex" xmlns:cx6="http://schemas.microsoft.com/office/drawing/2016/5/12/chartex" xmlns:cx7="http://schemas.microsoft.com/office/drawing/2016/5/13/chartex" xmlns:cx8="http://schemas.microsoft.com/office/drawing/2016/5/14/chartex" xmlns:mc="http://schemas.openxmlformats.org/markup-compatibility/2006" xmlns:aink="http://schemas.microsoft.com/office/drawing/2016/ink" xmlns:am3d="http://schemas.microsoft.com/office/drawing/2017/model3d" xmlns:o="urn:schemas-microsoft-com:office:office" xmlns:r="http://schemas.openxmlformats.org/officeDocument/2006/relationships" xmlns:m="http://schemas.openxmlformats.org/officeDocument/2006/math" xmlns:v="urn:schemas-microsoft-com:vml" xmlns:wp14="http://schemas.microsoft.com/office/word/2010/wordprocessingDrawing" xmlns:wp="http://schemas.openxmlformats.org/drawingml/2006/wordprocessingDrawing" xmlns:w10="urn:schemas-microsoft-com:office:word" xmlns:w="http://schemas.openxmlformats.org/wordprocessingml/2006/main" xmlns:w14="http://schemas.microsoft.com/office/word/2010/wordml" xmlns:w15="http://schemas.microsoft.com/office/word/2012/wordml" xmlns:w16cid="http://schemas.microsoft.com/office/word/2016/wordml/cid" xmlns:w16se="http://schemas.microsoft.com/office/word/2015/wordml/symex" xmlns:wpg="http://schemas.microsoft.com/office/word/2010/wordprocessingGroup" xmlns:wpi="http://schemas.microsoft.com/office/word/2010/wordprocessingInk" xmlns:wne="http://schemas.microsoft.com/office/word/2006/wordml" xmlns:wps="http://schemas.microsoft.com/office/word/2010/wordprocessingShape" mc:Ignorable="w14 w15 w16se w16cid wp14">
   <w:p>
     <w:pPr>
       <w:pStyle w:val="Encabezado"/>
     </w:pPr>
+    <w:r>
+      <w:rPr>
+        <w:noProof/>
+      </w:rPr>
+      <w:pict>
+        <v:shapetype id="_x0000_t75" coordsize="21600,21600" o:spt="75" o:preferrelative="t" path="m@4@5l@4@11@9@11@9@5xe" filled="f" stroked="f">
+          <v:stroke joinstyle="miter"/>
+          <v:formulas>
+            <v:f eqn="if lineDrawn pixelLineWidth 0"/>
+            <v:f eqn="sum @0 1 0"/>
+            <v:f eqn="sum 0 0 @1"/>
+            <v:f eqn="prod @2 1 2"/>
+            <v:f eqn="prod @3 21600 pixelWidth"/>
+            <v:f eqn="prod @3 21600 pixelHeight"/>
+            <v:f eqn="sum @0 0 1"/>
+            <v:f eqn="prod @6 1 2"/>
+            <v:f eqn="prod @7 21600 pixelWidth"/>
+            <v:f eqn="sum @8 21600 0"/>
+            <v:f eqn="prod @7 21600 pixelHeight"/>
+            <v:f eqn="sum @10 21600 0"/>
+          </v:formulas>
+          <v:path o:extrusionok="f" gradientshapeok="t" o:connecttype="rect"/>
+          <o:lock v:ext="edit" aspectratio="t"/>
+        </v:shapetype>
+        <v:shape id="WordPictureWatermark1949182579" o:spid="_x0000_s2050" type="#_x0000_t75" style="position:absolute;margin-left:0;margin-top:0;width:900.15pt;height:675.05pt;z-index:-251654144;mso-position-horizontal:center;mso-position-horizontal-relative:margin;mso-position-vertical:center;mso-position-vertical-relative:margin" o:allowincell="f">
+          <v:imagedata r:id="rId1" o:title="Logo" gain="19661f" blacklevel="22938f"/>
+        </v:shape>
+      </w:pict>
+    </w:r>
+  </w:p>
+</w:hdr>
+</file>
+
+<file path=word/header2.xml><?xml version="1.0" encoding="utf-8"?>
+<w:hdr xmlns:wpc="http://schemas.microsoft.com/office/word/2010/wordprocessingCanvas" xmlns:cx="http://schemas.microsoft.com/office/drawing/2014/chartex" xmlns:cx1="http://schemas.microsoft.com/office/drawing/2015/9/8/chartex" xmlns:cx2="http://schemas.microsoft.com/office/drawing/2015/10/21/chartex" xmlns:cx3="http://schemas.microsoft.com/office/drawing/2016/5/9/chartex" xmlns:cx4="http://schemas.microsoft.com/office/drawing/2016/5/10/chartex" xmlns:cx5="http://schemas.microsoft.com/office/drawing/2016/5/11/chartex" xmlns:cx6="http://schemas.microsoft.com/office/drawing/2016/5/12/chartex" xmlns:cx7="http://schemas.microsoft.com/office/drawing/2016/5/13/chartex" xmlns:cx8="http://schemas.microsoft.com/office/drawing/2016/5/14/chartex" xmlns:mc="http://schemas.openxmlformats.org/markup-compatibility/2006" xmlns:aink="http://schemas.microsoft.com/office/drawing/2016/ink" xmlns:am3d="http://schemas.microsoft.com/office/drawing/2017/model3d" xmlns:o="urn:schemas-microsoft-com:office:office" xmlns:r="http://schemas.openxmlformats.org/officeDocument/2006/relationships" xmlns:m="http://schemas.openxmlformats.org/officeDocument/2006/math" xmlns:v="urn:schemas-microsoft-com:vml" xmlns:wp14="http://schemas.microsoft.com/office/word/2010/wordprocessingDrawing" xmlns:wp="http://schemas.openxmlformats.org/drawingml/2006/wordprocessingDrawing" xmlns:w10="urn:schemas-microsoft-com:office:word" xmlns:w="http://schemas.openxmlformats.org/wordprocessingml/2006/main" xmlns:w14="http://schemas.microsoft.com/office/word/2010/wordml" xmlns:w15="http://schemas.microsoft.com/office/word/2012/wordml" xmlns:w16cid="http://schemas.microsoft.com/office/word/2016/wordml/cid" xmlns:w16se="http://schemas.microsoft.com/office/word/2015/wordml/symex" xmlns:wpg="http://schemas.microsoft.com/office/word/2010/wordprocessingGroup" xmlns:wpi="http://schemas.microsoft.com/office/word/2010/wordprocessingInk" xmlns:wne="http://schemas.microsoft.com/office/word/2006/wordml" xmlns:wps="http://schemas.microsoft.com/office/word/2010/wordprocessingShape" mc:Ignorable="w14 w15 w16se w16cid wp14">
+  <w:p>
+    <w:pPr>
+      <w:pStyle w:val="Encabezado"/>
+    </w:pPr>
+    <w:r>
+      <w:rPr>
+        <w:noProof/>
+        <w:lang w:eastAsia="es-MX"/>
+      </w:rPr>
+      <w:pict>
+        <v:shapetype id="_x0000_t75" coordsize="21600,21600" o:spt="75" o:preferrelative="t" path="m@4@5l@4@11@9@11@9@5xe" filled="f" stroked="f">
+          <v:stroke joinstyle="miter"/>
+          <v:formulas>
+            <v:f eqn="if lineDrawn pixelLineWidth 0"/>
+            <v:f eqn="sum @0 1 0"/>
+            <v:f eqn="sum 0 0 @1"/>
+            <v:f eqn="prod @2 1 2"/>
+            <v:f eqn="prod @3 21600 pixelWidth"/>
+            <v:f eqn="prod @3 21600 pixelHeight"/>
+            <v:f eqn="sum @0 0 1"/>
+            <v:f eqn="prod @6 1 2"/>
+            <v:f eqn="prod @7 21600 pixelWidth"/>
+            <v:f eqn="sum @8 21600 0"/>
+            <v:f eqn="prod @7 21600 pixelHeight"/>
+            <v:f eqn="sum @10 21600 0"/>
+          </v:formulas>
+          <v:path o:extrusionok="f" gradientshapeok="t" o:connecttype="rect"/>
+          <o:lock v:ext="edit" aspectratio="t"/>
+        </v:shapetype>
+        <v:shape id="WordPictureWatermark1949182580" o:spid="_x0000_s2051" type="#_x0000_t75" style="position:absolute;margin-left:0;margin-top:0;width:900.15pt;height:675.05pt;z-index:-251653120;mso-position-horizontal:center;mso-position-horizontal-relative:margin;mso-position-vertical:center;mso-position-vertical-relative:margin" o:allowincell="f">
+          <v:imagedata r:id="rId1" o:title="Logo" gain="19661f" blacklevel="22938f"/>
+        </v:shape>
+      </w:pict>
+    </w:r>
     <w:r>
       <w:rPr>
         <w:noProof/>
@@ -2150,9 +2435,9 @@
             </wp:anchor>
           </w:drawing>
         </mc:Choice>
-        <mc:Fallback xmlns:w16se="http://schemas.microsoft.com/office/word/2015/wordml/symex" xmlns:w16cid="http://schemas.microsoft.com/office/word/2016/wordml/cid" xmlns:w15="http://schemas.microsoft.com/office/word/2012/wordml" xmlns:am3d="http://schemas.microsoft.com/office/drawing/2017/model3d" xmlns:aink="http://schemas.microsoft.com/office/drawing/2016/ink" xmlns:cx8="http://schemas.microsoft.com/office/drawing/2016/5/14/chartex" xmlns:cx7="http://schemas.microsoft.com/office/drawing/2016/5/13/chartex" xmlns:cx6="http://schemas.microsoft.com/office/drawing/2016/5/12/chartex" xmlns:cx5="http://schemas.microsoft.com/office/drawing/2016/5/11/chartex" xmlns:cx4="http://schemas.microsoft.com/office/drawing/2016/5/10/chartex" xmlns:cx3="http://schemas.microsoft.com/office/drawing/2016/5/9/chartex" xmlns:cx2="http://schemas.microsoft.com/office/drawing/2015/10/21/chartex" xmlns:cx1="http://schemas.microsoft.com/office/drawing/2015/9/8/chartex" xmlns:cx="http://schemas.microsoft.com/office/drawing/2014/chartex">
+        <mc:Fallback>
           <w:pict>
-            <v:rect id="Rectángulo 197" o:spid="_x0000_s1031" style="position:absolute;margin-left:-57.3pt;margin-top:36pt;width:441pt;height:21.25pt;z-index:-251657216;visibility:visible;mso-wrap-style:square;mso-width-percent:0;mso-height-percent:27;mso-wrap-distance-left:9.35pt;mso-wrap-distance-top:0;mso-wrap-distance-right:9.35pt;mso-wrap-distance-bottom:0;mso-position-horizontal:absolute;mso-position-horizontal-relative:margin;mso-position-vertical:absolute;mso-position-vertical-relative:page;mso-width-percent:0;mso-height-percent:27;mso-width-relative:margin;mso-height-relative:page;v-text-anchor:middle" o:gfxdata="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" o:allowoverlap="f" fillcolor="#4472c4 [3204]" stroked="f" strokeweight="1pt">
+            <v:rect id="Rectángulo 197" o:spid="_x0000_s1032" style="position:absolute;margin-left:-57.3pt;margin-top:36pt;width:441pt;height:21.25pt;z-index:-251657216;visibility:visible;mso-wrap-style:square;mso-width-percent:0;mso-height-percent:27;mso-wrap-distance-left:9.35pt;mso-wrap-distance-top:0;mso-wrap-distance-right:9.35pt;mso-wrap-distance-bottom:0;mso-position-horizontal:absolute;mso-position-horizontal-relative:margin;mso-position-vertical:absolute;mso-position-vertical-relative:page;mso-width-percent:0;mso-height-percent:27;mso-width-relative:margin;mso-height-relative:page;v-text-anchor:middle" o:gfxdata="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" o:allowoverlap="f" fillcolor="#4472c4 [3204]" stroked="f" strokeweight="1pt">
               <v:textbox style="mso-fit-shape-to-text:t">
                 <w:txbxContent>
                   <w:sdt>
@@ -2167,6 +2452,7 @@
                       <w:dataBinding w:prefixMappings="xmlns:ns0='http://purl.org/dc/elements/1.1/' xmlns:ns1='http://schemas.openxmlformats.org/package/2006/metadata/core-properties' " w:xpath="/ns1:coreProperties[1]/ns0:title[1]" w:storeItemID="{6C3C8BC8-F283-45AE-878A-BAB7291924A1}"/>
                       <w:text/>
                     </w:sdtPr>
+                    <w:sdtEndPr/>
                     <w:sdtContent>
                       <w:p>
                         <w:pPr>
@@ -2222,7 +2508,7 @@
                   <pic:cNvPicPr/>
                 </pic:nvPicPr>
                 <pic:blipFill>
-                  <a:blip r:embed="rId1">
+                  <a:blip r:embed="rId2">
                     <a:extLst>
                       <a:ext uri="{28A0092B-C50C-407E-A947-70E740481C1C}">
                         <a14:useLocalDpi xmlns:a14="http://schemas.microsoft.com/office/drawing/2010/main" val="0"/>
@@ -2257,8 +2543,47 @@
 </w:hdr>
 </file>
 
+<file path=word/header3.xml><?xml version="1.0" encoding="utf-8"?>
+<w:hdr xmlns:wpc="http://schemas.microsoft.com/office/word/2010/wordprocessingCanvas" xmlns:cx="http://schemas.microsoft.com/office/drawing/2014/chartex" xmlns:cx1="http://schemas.microsoft.com/office/drawing/2015/9/8/chartex" xmlns:cx2="http://schemas.microsoft.com/office/drawing/2015/10/21/chartex" xmlns:cx3="http://schemas.microsoft.com/office/drawing/2016/5/9/chartex" xmlns:cx4="http://schemas.microsoft.com/office/drawing/2016/5/10/chartex" xmlns:cx5="http://schemas.microsoft.com/office/drawing/2016/5/11/chartex" xmlns:cx6="http://schemas.microsoft.com/office/drawing/2016/5/12/chartex" xmlns:cx7="http://schemas.microsoft.com/office/drawing/2016/5/13/chartex" xmlns:cx8="http://schemas.microsoft.com/office/drawing/2016/5/14/chartex" xmlns:mc="http://schemas.openxmlformats.org/markup-compatibility/2006" xmlns:aink="http://schemas.microsoft.com/office/drawing/2016/ink" xmlns:am3d="http://schemas.microsoft.com/office/drawing/2017/model3d" xmlns:o="urn:schemas-microsoft-com:office:office" xmlns:r="http://schemas.openxmlformats.org/officeDocument/2006/relationships" xmlns:m="http://schemas.openxmlformats.org/officeDocument/2006/math" xmlns:v="urn:schemas-microsoft-com:vml" xmlns:wp14="http://schemas.microsoft.com/office/word/2010/wordprocessingDrawing" xmlns:wp="http://schemas.openxmlformats.org/drawingml/2006/wordprocessingDrawing" xmlns:w10="urn:schemas-microsoft-com:office:word" xmlns:w="http://schemas.openxmlformats.org/wordprocessingml/2006/main" xmlns:w14="http://schemas.microsoft.com/office/word/2010/wordml" xmlns:w15="http://schemas.microsoft.com/office/word/2012/wordml" xmlns:w16cid="http://schemas.microsoft.com/office/word/2016/wordml/cid" xmlns:w16se="http://schemas.microsoft.com/office/word/2015/wordml/symex" xmlns:wpg="http://schemas.microsoft.com/office/word/2010/wordprocessingGroup" xmlns:wpi="http://schemas.microsoft.com/office/word/2010/wordprocessingInk" xmlns:wne="http://schemas.microsoft.com/office/word/2006/wordml" xmlns:wps="http://schemas.microsoft.com/office/word/2010/wordprocessingShape" mc:Ignorable="w14 w15 w16se w16cid wp14">
+  <w:p>
+    <w:pPr>
+      <w:pStyle w:val="Encabezado"/>
+    </w:pPr>
+    <w:r>
+      <w:rPr>
+        <w:noProof/>
+      </w:rPr>
+      <w:pict>
+        <v:shapetype id="_x0000_t75" coordsize="21600,21600" o:spt="75" o:preferrelative="t" path="m@4@5l@4@11@9@11@9@5xe" filled="f" stroked="f">
+          <v:stroke joinstyle="miter"/>
+          <v:formulas>
+            <v:f eqn="if lineDrawn pixelLineWidth 0"/>
+            <v:f eqn="sum @0 1 0"/>
+            <v:f eqn="sum 0 0 @1"/>
+            <v:f eqn="prod @2 1 2"/>
+            <v:f eqn="prod @3 21600 pixelWidth"/>
+            <v:f eqn="prod @3 21600 pixelHeight"/>
+            <v:f eqn="sum @0 0 1"/>
+            <v:f eqn="prod @6 1 2"/>
+            <v:f eqn="prod @7 21600 pixelWidth"/>
+            <v:f eqn="sum @8 21600 0"/>
+            <v:f eqn="prod @7 21600 pixelHeight"/>
+            <v:f eqn="sum @10 21600 0"/>
+          </v:formulas>
+          <v:path o:extrusionok="f" gradientshapeok="t" o:connecttype="rect"/>
+          <o:lock v:ext="edit" aspectratio="t"/>
+        </v:shapetype>
+        <v:shape id="WordPictureWatermark1949182578" o:spid="_x0000_s2049" type="#_x0000_t75" style="position:absolute;margin-left:0;margin-top:0;width:900.15pt;height:675.05pt;z-index:-251655168;mso-position-horizontal:center;mso-position-horizontal-relative:margin;mso-position-vertical:center;mso-position-vertical-relative:margin" o:allowincell="f">
+          <v:imagedata r:id="rId1" o:title="Logo" gain="19661f" blacklevel="22938f"/>
+        </v:shape>
+      </w:pict>
+    </w:r>
+  </w:p>
+</w:hdr>
+</file>
+
 <file path=word/styles.xml><?xml version="1.0" encoding="utf-8"?>
-<w:styles xmlns:mc="http://schemas.openxmlformats.org/markup-compatibility/2006" xmlns:r="http://schemas.openxmlformats.org/officeDocument/2006/relationships" xmlns:w="http://schemas.openxmlformats.org/wordprocessingml/2006/main" xmlns:w14="http://schemas.microsoft.com/office/word/2010/wordml" mc:Ignorable="w14">
+<w:styles xmlns:mc="http://schemas.openxmlformats.org/markup-compatibility/2006" xmlns:r="http://schemas.openxmlformats.org/officeDocument/2006/relationships" xmlns:w="http://schemas.openxmlformats.org/wordprocessingml/2006/main" xmlns:w14="http://schemas.microsoft.com/office/word/2010/wordml" xmlns:w15="http://schemas.microsoft.com/office/word/2012/wordml" xmlns:w16cid="http://schemas.microsoft.com/office/word/2016/wordml/cid" xmlns:w16se="http://schemas.microsoft.com/office/word/2015/wordml/symex" mc:Ignorable="w14 w15 w16se w16cid">
   <w:docDefaults>
     <w:rPrDefault>
       <w:rPr>
@@ -2274,476 +2599,382 @@
       </w:pPr>
     </w:pPrDefault>
   </w:docDefaults>
-  <w:latentStyles w:defLockedState="0" w:defUIPriority="99" w:defSemiHidden="1" w:defUnhideWhenUsed="1" w:defQFormat="0" w:count="267">
-    <w:lsdException w:name="Normal" w:semiHidden="0" w:uiPriority="0" w:unhideWhenUsed="0" w:qFormat="1"/>
-    <w:lsdException w:name="heading 1" w:semiHidden="0" w:uiPriority="9" w:unhideWhenUsed="0" w:qFormat="1"/>
-    <w:lsdException w:name="heading 2" w:uiPriority="9" w:qFormat="1"/>
-    <w:lsdException w:name="heading 3" w:uiPriority="9" w:qFormat="1"/>
-    <w:lsdException w:name="heading 4" w:uiPriority="9" w:qFormat="1"/>
-    <w:lsdException w:name="heading 5" w:uiPriority="9" w:qFormat="1"/>
-    <w:lsdException w:name="heading 6" w:uiPriority="9" w:qFormat="1"/>
-    <w:lsdException w:name="heading 7" w:uiPriority="9" w:qFormat="1"/>
-    <w:lsdException w:name="heading 8" w:uiPriority="9" w:qFormat="1"/>
-    <w:lsdException w:name="heading 9" w:uiPriority="9" w:qFormat="1"/>
-    <w:lsdException w:name="toc 1" w:uiPriority="39"/>
-    <w:lsdException w:name="toc 2" w:uiPriority="39"/>
-    <w:lsdException w:name="toc 3" w:uiPriority="39"/>
-    <w:lsdException w:name="toc 4" w:uiPriority="39"/>
-    <w:lsdException w:name="toc 5" w:uiPriority="39"/>
-    <w:lsdException w:name="toc 6" w:uiPriority="39"/>
-    <w:lsdException w:name="toc 7" w:uiPriority="39"/>
-    <w:lsdException w:name="toc 8" w:uiPriority="39"/>
-    <w:lsdException w:name="toc 9" w:uiPriority="39"/>
-    <w:lsdException w:name="caption" w:uiPriority="35" w:qFormat="1"/>
-    <w:lsdException w:name="Title" w:semiHidden="0" w:uiPriority="10" w:unhideWhenUsed="0" w:qFormat="1"/>
-    <w:lsdException w:name="Default Paragraph Font" w:uiPriority="1"/>
-    <w:lsdException w:name="Subtitle" w:semiHidden="0" w:uiPriority="11" w:unhideWhenUsed="0" w:qFormat="1"/>
-    <w:lsdException w:name="Strong" w:semiHidden="0" w:uiPriority="22" w:unhideWhenUsed="0" w:qFormat="1"/>
-    <w:lsdException w:name="Emphasis" w:semiHidden="0" w:uiPriority="20" w:unhideWhenUsed="0" w:qFormat="1"/>
-    <w:lsdException w:name="Table Grid" w:semiHidden="0" w:uiPriority="39" w:unhideWhenUsed="0"/>
-    <w:lsdException w:name="Placeholder Text" w:unhideWhenUsed="0"/>
-    <w:lsdException w:name="No Spacing" w:semiHidden="0" w:uiPriority="1" w:unhideWhenUsed="0" w:qFormat="1"/>
-    <w:lsdException w:name="Light Shading" w:semiHidden="0" w:uiPriority="60" w:unhideWhenUsed="0"/>
-    <w:lsdException w:name="Light List" w:semiHidden="0" w:uiPriority="61" w:unhideWhenUsed="0"/>
-    <w:lsdException w:name="Light Grid" w:semiHidden="0" w:uiPriority="62" w:unhideWhenUsed="0"/>
-    <w:lsdException w:name="Medium Shading 1" w:semiHidden="0" w:uiPriority="63" w:unhideWhenUsed="0"/>
-    <w:lsdException w:name="Medium Shading 2" w:semiHidden="0" w:uiPriority="64" w:unhideWhenUsed="0"/>
-    <w:lsdException w:name="Medium List 1" w:semiHidden="0" w:uiPriority="65" w:unhideWhenUsed="0"/>
-    <w:lsdException w:name="Medium List 2" w:semiHidden="0" w:uiPriority="66" w:unhideWhenUsed="0"/>
-    <w:lsdException w:name="Medium Grid 1" w:semiHidden="0" w:uiPriority="67" w:unhideWhenUsed="0"/>
-    <w:lsdException w:name="Medium Grid 2" w:semiHidden="0" w:uiPriority="68" w:unhideWhenUsed="0"/>
-    <w:lsdException w:name="Medium Grid 3" w:semiHidden="0" w:uiPriority="69" w:unhideWhenUsed="0"/>
-    <w:lsdException w:name="Dark List" w:semiHidden="0" w:uiPriority="70" w:unhideWhenUsed="0"/>
-    <w:lsdException w:name="Colorful Shading" w:semiHidden="0" w:uiPriority="71" w:unhideWhenUsed="0"/>
-    <w:lsdException w:name="Colorful List" w:semiHidden="0" w:uiPriority="72" w:unhideWhenUsed="0"/>
-    <w:lsdException w:name="Colorful Grid" w:semiHidden="0" w:uiPriority="73" w:unhideWhenUsed="0"/>
-    <w:lsdException w:name="Light Shading Accent 1" w:semiHidden="0" w:uiPriority="60" w:unhideWhenUsed="0"/>
-    <w:lsdException w:name="Light List Accent 1" w:semiHidden="0" w:uiPriority="61" w:unhideWhenUsed="0"/>
-    <w:lsdException w:name="Light Grid Accent 1" w:semiHidden="0" w:uiPriority="62" w:unhideWhenUsed="0"/>
-    <w:lsdException w:name="Medium Shading 1 Accent 1" w:semiHidden="0" w:uiPriority="63" w:unhideWhenUsed="0"/>
-    <w:lsdException w:name="Medium Shading 2 Accent 1" w:semiHidden="0" w:uiPriority="64" w:unhideWhenUsed="0"/>
-    <w:lsdException w:name="Medium List 1 Accent 1" w:semiHidden="0" w:uiPriority="65" w:unhideWhenUsed="0"/>
-    <w:lsdException w:name="Revision" w:unhideWhenUsed="0"/>
-    <w:lsdException w:name="List Paragraph" w:semiHidden="0" w:uiPriority="34" w:unhideWhenUsed="0" w:qFormat="1"/>
-    <w:lsdException w:name="Quote" w:semiHidden="0" w:uiPriority="29" w:unhideWhenUsed="0" w:qFormat="1"/>
-    <w:lsdException w:name="Intense Quote" w:semiHidden="0" w:uiPriority="30" w:unhideWhenUsed="0" w:qFormat="1"/>
-    <w:lsdException w:name="Medium List 2 Accent 1" w:semiHidden="0" w:uiPriority="66" w:unhideWhenUsed="0"/>
-    <w:lsdException w:name="Medium Grid 1 Accent 1" w:semiHidden="0" w:uiPriority="67" w:unhideWhenUsed="0"/>
-    <w:lsdException w:name="Medium Grid 2 Accent 1" w:semiHidden="0" w:uiPriority="68" w:unhideWhenUsed="0"/>
-    <w:lsdException w:name="Medium Grid 3 Accent 1" w:semiHidden="0" w:uiPriority="69" w:unhideWhenUsed="0"/>
-    <w:lsdException w:name="Dark List Accent 1" w:semiHidden="0" w:uiPriority="70" w:unhideWhenUsed="0"/>
-    <w:lsdException w:name="Colorful Shading Accent 1" w:semiHidden="0" w:uiPriority="71" w:unhideWhenUsed="0"/>
-    <w:lsdException w:name="Colorful List Accent 1" w:semiHidden="0" w:uiPriority="72" w:unhideWhenUsed="0"/>
-    <w:lsdException w:name="Colorful Grid Accent 1" w:semiHidden="0" w:uiPriority="73" w:unhideWhenUsed="0"/>
-    <w:lsdException w:name="Light Shading Accent 2" w:semiHidden="0" w:uiPriority="60" w:unhideWhenUsed="0"/>
-    <w:lsdException w:name="Light List Accent 2" w:semiHidden="0" w:uiPriority="61" w:unhideWhenUsed="0"/>
-    <w:lsdException w:name="Light Grid Accent 2" w:semiHidden="0" w:uiPriority="62" w:unhideWhenUsed="0"/>
-    <w:lsdException w:name="Medium Shading 1 Accent 2" w:semiHidden="0" w:uiPriority="63" w:unhideWhenUsed="0"/>
-    <w:lsdException w:name="Medium Shading 2 Accent 2" w:semiHidden="0" w:uiPriority="64" w:unhideWhenUsed="0"/>
-    <w:lsdException w:name="Medium List 1 Accent 2" w:semiHidden="0" w:uiPriority="65" w:unhideWhenUsed="0"/>
-    <w:lsdException w:name="Medium List 2 Accent 2" w:semiHidden="0" w:uiPriority="66" w:unhideWhenUsed="0"/>
-    <w:lsdException w:name="Medium Grid 1 Accent 2" w:semiHidden="0" w:uiPriority="67" w:unhideWhenUsed="0"/>
-    <w:lsdException w:name="Medium Grid 2 Accent 2" w:semiHidden="0" w:uiPriority="68" w:unhideWhenUsed="0"/>
-    <w:lsdException w:name="Medium Grid 3 Accent 2" w:semiHidden="0" w:uiPriority="69" w:unhideWhenUsed="0"/>
-    <w:lsdException w:name="Dark List Accent 2" w:semiHidden="0" w:uiPriority="70" w:unhideWhenUsed="0"/>
-    <w:lsdException w:name="Colorful Shading Accent 2" w:semiHidden="0" w:uiPriority="71" w:unhideWhenUsed="0"/>
-    <w:lsdException w:name="Colorful List Accent 2" w:semiHidden="0" w:uiPriority="72" w:unhideWhenUsed="0"/>
-    <w:lsdException w:name="Colorful Grid Accent 2" w:semiHidden="0" w:uiPriority="73" w:unhideWhenUsed="0"/>
-    <w:lsdException w:name="Light Shading Accent 3" w:semiHidden="0" w:uiPriority="60" w:unhideWhenUsed="0"/>
-    <w:lsdException w:name="Light List Accent 3" w:semiHidden="0" w:uiPriority="61" w:unhideWhenUsed="0"/>
-    <w:lsdException w:name="Light Grid Accent 3" w:semiHidden="0" w:uiPriority="62" w:unhideWhenUsed="0"/>
-    <w:lsdException w:name="Medium Shading 1 Accent 3" w:semiHidden="0" w:uiPriority="63" w:unhideWhenUsed="0"/>
-    <w:lsdException w:name="Medium Shading 2 Accent 3" w:semiHidden="0" w:uiPriority="64" w:unhideWhenUsed="0"/>
-    <w:lsdException w:name="Medium List 1 Accent 3" w:semiHidden="0" w:uiPriority="65" w:unhideWhenUsed="0"/>
-    <w:lsdException w:name="Medium List 2 Accent 3" w:semiHidden="0" w:uiPriority="66" w:unhideWhenUsed="0"/>
-    <w:lsdException w:name="Medium Grid 1 Accent 3" w:semiHidden="0" w:uiPriority="67" w:unhideWhenUsed="0"/>
-    <w:lsdException w:name="Medium Grid 2 Accent 3" w:semiHidden="0" w:uiPriority="68" w:unhideWhenUsed="0"/>
-    <w:lsdException w:name="Medium Grid 3 Accent 3" w:semiHidden="0" w:uiPriority="69" w:unhideWhenUsed="0"/>
-    <w:lsdException w:name="Dark List Accent 3" w:semiHidden="0" w:uiPriority="70" w:unhideWhenUsed="0"/>
-    <w:lsdException w:name="Colorful Shading Accent 3" w:semiHidden="0" w:uiPriority="71" w:unhideWhenUsed="0"/>
-    <w:lsdException w:name="Colorful List Accent 3" w:semiHidden="0" w:uiPriority="72" w:unhideWhenUsed="0"/>
-    <w:lsdException w:name="Colorful Grid Accent 3" w:semiHidden="0" w:uiPriority="73" w:unhideWhenUsed="0"/>
-    <w:lsdException w:name="Light Shading Accent 4" w:semiHidden="0" w:uiPriority="60" w:unhideWhenUsed="0"/>
-    <w:lsdException w:name="Light List Accent 4" w:semiHidden="0" w:uiPriority="61" w:unhideWhenUsed="0"/>
-    <w:lsdException w:name="Light Grid Accent 4" w:semiHidden="0" w:uiPriority="62" w:unhideWhenUsed="0"/>
-    <w:lsdException w:name="Medium Shading 1 Accent 4" w:semiHidden="0" w:uiPriority="63" w:unhideWhenUsed="0"/>
-    <w:lsdException w:name="Medium Shading 2 Accent 4" w:semiHidden="0" w:uiPriority="64" w:unhideWhenUsed="0"/>
-    <w:lsdException w:name="Medium List 1 Accent 4" w:semiHidden="0" w:uiPriority="65" w:unhideWhenUsed="0"/>
-    <w:lsdException w:name="Medium List 2 Accent 4" w:semiHidden="0" w:uiPriority="66" w:unhideWhenUsed="0"/>
-    <w:lsdException w:name="Medium Grid 1 Accent 4" w:semiHidden="0" w:uiPriority="67" w:unhideWhenUsed="0"/>
-    <w:lsdException w:name="Medium Grid 2 Accent 4" w:semiHidden="0" w:uiPriority="68" w:unhideWhenUsed="0"/>
-    <w:lsdException w:name="Medium Grid 3 Accent 4" w:semiHidden="0" w:uiPriority="69" w:unhideWhenUsed="0"/>
-    <w:lsdException w:name="Dark List Accent 4" w:semiHidden="0" w:uiPriority="70" w:unhideWhenUsed="0"/>
-    <w:lsdException w:name="Colorful Shading Accent 4" w:semiHidden="0" w:uiPriority="71" w:unhideWhenUsed="0"/>
-    <w:lsdException w:name="Colorful List Accent 4" w:semiHidden="0" w:uiPriority="72" w:unhideWhenUsed="0"/>
-    <w:lsdException w:name="Colorful Grid Accent 4" w:semiHidden="0" w:uiPriority="73" w:unhideWhenUsed="0"/>
-    <w:lsdException w:name="Light Shading Accent 5" w:semiHidden="0" w:uiPriority="60" w:unhideWhenUsed="0"/>
-    <w:lsdException w:name="Light List Accent 5" w:semiHidden="0" w:uiPriority="61" w:unhideWhenUsed="0"/>
-    <w:lsdException w:name="Light Grid Accent 5" w:semiHidden="0" w:uiPriority="62" w:unhideWhenUsed="0"/>
-    <w:lsdException w:name="Medium Shading 1 Accent 5" w:semiHidden="0" w:uiPriority="63" w:unhideWhenUsed="0"/>
-    <w:lsdException w:name="Medium Shading 2 Accent 5" w:semiHidden="0" w:uiPriority="64" w:unhideWhenUsed="0"/>
-    <w:lsdException w:name="Medium List 1 Accent 5" w:semiHidden="0" w:uiPriority="65" w:unhideWhenUsed="0"/>
-    <w:lsdException w:name="Medium List 2 Accent 5" w:semiHidden="0" w:uiPriority="66" w:unhideWhenUsed="0"/>
-    <w:lsdException w:name="Medium Grid 1 Accent 5" w:semiHidden="0" w:uiPriority="67" w:unhideWhenUsed="0"/>
-    <w:lsdException w:name="Medium Grid 2 Accent 5" w:semiHidden="0" w:uiPriority="68" w:unhideWhenUsed="0"/>
-    <w:lsdException w:name="Medium Grid 3 Accent 5" w:semiHidden="0" w:uiPriority="69" w:unhideWhenUsed="0"/>
-    <w:lsdException w:name="Dark List Accent 5" w:semiHidden="0" w:uiPriority="70" w:unhideWhenUsed="0"/>
-    <w:lsdException w:name="Colorful Shading Accent 5" w:semiHidden="0" w:uiPriority="71" w:unhideWhenUsed="0"/>
-    <w:lsdException w:name="Colorful List Accent 5" w:semiHidden="0" w:uiPriority="72" w:unhideWhenUsed="0"/>
-    <w:lsdException w:name="Colorful Grid Accent 5" w:semiHidden="0" w:uiPriority="73" w:unhideWhenUsed="0"/>
-    <w:lsdException w:name="Light Shading Accent 6" w:semiHidden="0" w:uiPriority="60" w:unhideWhenUsed="0"/>
-    <w:lsdException w:name="Light List Accent 6" w:semiHidden="0" w:uiPriority="61" w:unhideWhenUsed="0"/>
-    <w:lsdException w:name="Light Grid Accent 6" w:semiHidden="0" w:uiPriority="62" w:unhideWhenUsed="0"/>
-    <w:lsdException w:name="Medium Shading 1 Accent 6" w:semiHidden="0" w:uiPriority="63" w:unhideWhenUsed="0"/>
-    <w:lsdException w:name="Medium Shading 2 Accent 6" w:semiHidden="0" w:uiPriority="64" w:unhideWhenUsed="0"/>
-    <w:lsdException w:name="Medium List 1 Accent 6" w:semiHidden="0" w:uiPriority="65" w:unhideWhenUsed="0"/>
-    <w:lsdException w:name="Medium List 2 Accent 6" w:semiHidden="0" w:uiPriority="66" w:unhideWhenUsed="0"/>
-    <w:lsdException w:name="Medium Grid 1 Accent 6" w:semiHidden="0" w:uiPriority="67" w:unhideWhenUsed="0"/>
-    <w:lsdException w:name="Medium Grid 2 Accent 6" w:semiHidden="0" w:uiPriority="68" w:unhideWhenUsed="0"/>
-    <w:lsdException w:name="Medium Grid 3 Accent 6" w:semiHidden="0" w:uiPriority="69" w:unhideWhenUsed="0"/>
-    <w:lsdException w:name="Dark List Accent 6" w:semiHidden="0" w:uiPriority="70" w:unhideWhenUsed="0"/>
-    <w:lsdException w:name="Colorful Shading Accent 6" w:semiHidden="0" w:uiPriority="71" w:unhideWhenUsed="0"/>
-    <w:lsdException w:name="Colorful List Accent 6" w:semiHidden="0" w:uiPriority="72" w:unhideWhenUsed="0"/>
-    <w:lsdException w:name="Colorful Grid Accent 6" w:semiHidden="0" w:uiPriority="73" w:unhideWhenUsed="0"/>
-    <w:lsdException w:name="Subtle Emphasis" w:semiHidden="0" w:uiPriority="19" w:unhideWhenUsed="0" w:qFormat="1"/>
-    <w:lsdException w:name="Intense Emphasis" w:semiHidden="0" w:uiPriority="21" w:unhideWhenUsed="0" w:qFormat="1"/>
-    <w:lsdException w:name="Subtle Reference" w:semiHidden="0" w:uiPriority="31" w:unhideWhenUsed="0" w:qFormat="1"/>
-    <w:lsdException w:name="Intense Reference" w:semiHidden="0" w:uiPriority="32" w:unhideWhenUsed="0" w:qFormat="1"/>
-    <w:lsdException w:name="Book Title" w:semiHidden="0" w:uiPriority="33" w:unhideWhenUsed="0" w:qFormat="1"/>
-    <w:lsdException w:name="Bibliography" w:uiPriority="37"/>
-    <w:lsdException w:name="TOC Heading" w:uiPriority="39" w:qFormat="1"/>
-  </w:latentStyles>
-  <w:style w:type="paragraph" w:default="1" w:styleId="Normal">
-    <w:name w:val="Normal"/>
-    <w:qFormat/>
-  </w:style>
-  <w:style w:type="character" w:default="1" w:styleId="Fuentedeprrafopredeter">
-    <w:name w:val="Default Paragraph Font"/>
-    <w:uiPriority w:val="1"/>
-    <w:semiHidden/>
-    <w:unhideWhenUsed/>
-  </w:style>
-  <w:style w:type="table" w:default="1" w:styleId="Tablanormal">
-    <w:name w:val="Normal Table"/>
-    <w:uiPriority w:val="99"/>
-    <w:semiHidden/>
-    <w:unhideWhenUsed/>
-    <w:tblPr>
-      <w:tblInd w:w="0" w:type="dxa"/>
-      <w:tblCellMar>
-        <w:top w:w="0" w:type="dxa"/>
-        <w:left w:w="108" w:type="dxa"/>
-        <w:bottom w:w="0" w:type="dxa"/>
-        <w:right w:w="108" w:type="dxa"/>
-      </w:tblCellMar>
-    </w:tblPr>
-  </w:style>
-  <w:style w:type="numbering" w:default="1" w:styleId="Sinlista">
-    <w:name w:val="No List"/>
-    <w:uiPriority w:val="99"/>
-    <w:semiHidden/>
-    <w:unhideWhenUsed/>
-  </w:style>
-  <w:style w:type="paragraph" w:styleId="Encabezado">
-    <w:name w:val="header"/>
-    <w:basedOn w:val="Normal"/>
-    <w:link w:val="EncabezadoCar"/>
-    <w:uiPriority w:val="99"/>
-    <w:unhideWhenUsed/>
-    <w:rsid w:val="0091288A"/>
-    <w:pPr>
-      <w:tabs>
-        <w:tab w:val="center" w:pos="4419"/>
-        <w:tab w:val="right" w:pos="8838"/>
-      </w:tabs>
-      <w:spacing w:after="0" w:line="240" w:lineRule="auto"/>
-    </w:pPr>
-  </w:style>
-  <w:style w:type="character" w:customStyle="1" w:styleId="EncabezadoCar">
-    <w:name w:val="Encabezado Car"/>
-    <w:basedOn w:val="Fuentedeprrafopredeter"/>
-    <w:link w:val="Encabezado"/>
-    <w:uiPriority w:val="99"/>
-    <w:rsid w:val="0091288A"/>
-  </w:style>
-  <w:style w:type="paragraph" w:styleId="Piedepgina">
-    <w:name w:val="footer"/>
-    <w:basedOn w:val="Normal"/>
-    <w:link w:val="PiedepginaCar"/>
-    <w:uiPriority w:val="99"/>
-    <w:unhideWhenUsed/>
-    <w:rsid w:val="0091288A"/>
-    <w:pPr>
-      <w:tabs>
-        <w:tab w:val="center" w:pos="4419"/>
-        <w:tab w:val="right" w:pos="8838"/>
-      </w:tabs>
-      <w:spacing w:after="0" w:line="240" w:lineRule="auto"/>
-    </w:pPr>
-  </w:style>
-  <w:style w:type="character" w:customStyle="1" w:styleId="PiedepginaCar">
-    <w:name w:val="Pie de página Car"/>
-    <w:basedOn w:val="Fuentedeprrafopredeter"/>
-    <w:link w:val="Piedepgina"/>
-    <w:uiPriority w:val="99"/>
-    <w:rsid w:val="0091288A"/>
-  </w:style>
-  <w:style w:type="paragraph" w:styleId="Textodeglobo">
-    <w:name w:val="Balloon Text"/>
-    <w:basedOn w:val="Normal"/>
-    <w:link w:val="TextodegloboCar"/>
-    <w:uiPriority w:val="99"/>
-    <w:semiHidden/>
-    <w:unhideWhenUsed/>
-    <w:rsid w:val="008126A1"/>
-    <w:pPr>
-      <w:spacing w:after="0" w:line="240" w:lineRule="auto"/>
-    </w:pPr>
-    <w:rPr>
-      <w:rFonts w:ascii="Tahoma" w:hAnsi="Tahoma" w:cs="Tahoma"/>
-      <w:sz w:val="16"/>
-      <w:szCs w:val="16"/>
-    </w:rPr>
-  </w:style>
-  <w:style w:type="character" w:customStyle="1" w:styleId="TextodegloboCar">
-    <w:name w:val="Texto de globo Car"/>
-    <w:basedOn w:val="Fuentedeprrafopredeter"/>
-    <w:link w:val="Textodeglobo"/>
-    <w:uiPriority w:val="99"/>
-    <w:semiHidden/>
-    <w:rsid w:val="008126A1"/>
-    <w:rPr>
-      <w:rFonts w:ascii="Tahoma" w:hAnsi="Tahoma" w:cs="Tahoma"/>
-      <w:sz w:val="16"/>
-      <w:szCs w:val="16"/>
-    </w:rPr>
-  </w:style>
-  <w:style w:type="character" w:styleId="Refdecomentario">
-    <w:name w:val="annotation reference"/>
-    <w:basedOn w:val="Fuentedeprrafopredeter"/>
-    <w:uiPriority w:val="99"/>
-    <w:semiHidden/>
-    <w:unhideWhenUsed/>
-    <w:rsid w:val="008126A1"/>
-    <w:rPr>
-      <w:sz w:val="16"/>
-      <w:szCs w:val="16"/>
-    </w:rPr>
-  </w:style>
-  <w:style w:type="paragraph" w:styleId="Textocomentario">
-    <w:name w:val="annotation text"/>
-    <w:basedOn w:val="Normal"/>
-    <w:link w:val="TextocomentarioCar"/>
-    <w:uiPriority w:val="99"/>
-    <w:semiHidden/>
-    <w:unhideWhenUsed/>
-    <w:rsid w:val="008126A1"/>
-    <w:pPr>
-      <w:spacing w:line="240" w:lineRule="auto"/>
-    </w:pPr>
-    <w:rPr>
-      <w:sz w:val="20"/>
-      <w:szCs w:val="20"/>
-    </w:rPr>
-  </w:style>
-  <w:style w:type="character" w:customStyle="1" w:styleId="TextocomentarioCar">
-    <w:name w:val="Texto comentario Car"/>
-    <w:basedOn w:val="Fuentedeprrafopredeter"/>
-    <w:link w:val="Textocomentario"/>
-    <w:uiPriority w:val="99"/>
-    <w:semiHidden/>
-    <w:rsid w:val="008126A1"/>
-    <w:rPr>
-      <w:sz w:val="20"/>
-      <w:szCs w:val="20"/>
-    </w:rPr>
-  </w:style>
-  <w:style w:type="paragraph" w:styleId="Asuntodelcomentario">
-    <w:name w:val="annotation subject"/>
-    <w:basedOn w:val="Textocomentario"/>
-    <w:next w:val="Textocomentario"/>
-    <w:link w:val="AsuntodelcomentarioCar"/>
-    <w:uiPriority w:val="99"/>
-    <w:semiHidden/>
-    <w:unhideWhenUsed/>
-    <w:rsid w:val="008126A1"/>
-    <w:rPr>
-      <w:b/>
-      <w:bCs/>
-    </w:rPr>
-  </w:style>
-  <w:style w:type="character" w:customStyle="1" w:styleId="AsuntodelcomentarioCar">
-    <w:name w:val="Asunto del comentario Car"/>
-    <w:basedOn w:val="TextocomentarioCar"/>
-    <w:link w:val="Asuntodelcomentario"/>
-    <w:uiPriority w:val="99"/>
-    <w:semiHidden/>
-    <w:rsid w:val="008126A1"/>
-    <w:rPr>
-      <w:b/>
-      <w:bCs/>
-      <w:sz w:val="20"/>
-      <w:szCs w:val="20"/>
-    </w:rPr>
-  </w:style>
-</w:styles>
-</file>
-
-<file path=word/stylesWithEffects.xml><?xml version="1.0" encoding="utf-8"?>
-<w:styles xmlns:wpc="http://schemas.microsoft.com/office/word/2010/wordprocessingCanvas" xmlns:mc="http://schemas.openxmlformats.org/markup-compatibility/2006" xmlns:o="urn:schemas-microsoft-com:office:office" xmlns:r="http://schemas.openxmlformats.org/officeDocument/2006/relationships" xmlns:m="http://schemas.openxmlformats.org/officeDocument/2006/math" xmlns:v="urn:schemas-microsoft-com:vml" xmlns:wp14="http://schemas.microsoft.com/office/word/2010/wordprocessingDrawing" xmlns:wp="http://schemas.openxmlformats.org/drawingml/2006/wordprocessingDrawing" xmlns:w10="urn:schemas-microsoft-com:office:word" xmlns:w="http://schemas.openxmlformats.org/wordprocessingml/2006/main" xmlns:w14="http://schemas.microsoft.com/office/word/2010/wordml" xmlns:wpg="http://schemas.microsoft.com/office/word/2010/wordprocessingGroup" xmlns:wpi="http://schemas.microsoft.com/office/word/2010/wordprocessingInk" xmlns:wne="http://schemas.microsoft.com/office/word/2006/wordml" xmlns:wps="http://schemas.microsoft.com/office/word/2010/wordprocessingShape" mc:Ignorable="w14 wp14">
-  <w:docDefaults>
-    <w:rPrDefault>
-      <w:rPr>
-        <w:rFonts w:asciiTheme="minorHAnsi" w:eastAsiaTheme="minorHAnsi" w:hAnsiTheme="minorHAnsi" w:cstheme="minorBidi"/>
-        <w:sz w:val="22"/>
-        <w:szCs w:val="22"/>
-        <w:lang w:val="es-MX" w:eastAsia="en-US" w:bidi="ar-SA"/>
-      </w:rPr>
-    </w:rPrDefault>
-    <w:pPrDefault>
-      <w:pPr>
-        <w:spacing w:after="160" w:line="259" w:lineRule="auto"/>
-      </w:pPr>
-    </w:pPrDefault>
-  </w:docDefaults>
-  <w:latentStyles w:defLockedState="0" w:defUIPriority="99" w:defSemiHidden="1" w:defUnhideWhenUsed="1" w:defQFormat="0" w:count="267">
-    <w:lsdException w:name="Normal" w:semiHidden="0" w:uiPriority="0" w:unhideWhenUsed="0" w:qFormat="1"/>
-    <w:lsdException w:name="heading 1" w:semiHidden="0" w:uiPriority="9" w:unhideWhenUsed="0" w:qFormat="1"/>
-    <w:lsdException w:name="heading 2" w:uiPriority="9" w:qFormat="1"/>
-    <w:lsdException w:name="heading 3" w:uiPriority="9" w:qFormat="1"/>
-    <w:lsdException w:name="heading 4" w:uiPriority="9" w:qFormat="1"/>
-    <w:lsdException w:name="heading 5" w:uiPriority="9" w:qFormat="1"/>
-    <w:lsdException w:name="heading 6" w:uiPriority="9" w:qFormat="1"/>
-    <w:lsdException w:name="heading 7" w:uiPriority="9" w:qFormat="1"/>
-    <w:lsdException w:name="heading 8" w:uiPriority="9" w:qFormat="1"/>
-    <w:lsdException w:name="heading 9" w:uiPriority="9" w:qFormat="1"/>
-    <w:lsdException w:name="toc 1" w:uiPriority="39"/>
-    <w:lsdException w:name="toc 2" w:uiPriority="39"/>
-    <w:lsdException w:name="toc 3" w:uiPriority="39"/>
-    <w:lsdException w:name="toc 4" w:uiPriority="39"/>
-    <w:lsdException w:name="toc 5" w:uiPriority="39"/>
-    <w:lsdException w:name="toc 6" w:uiPriority="39"/>
-    <w:lsdException w:name="toc 7" w:uiPriority="39"/>
-    <w:lsdException w:name="toc 8" w:uiPriority="39"/>
-    <w:lsdException w:name="toc 9" w:uiPriority="39"/>
-    <w:lsdException w:name="caption" w:uiPriority="35" w:qFormat="1"/>
-    <w:lsdException w:name="Title" w:semiHidden="0" w:uiPriority="10" w:unhideWhenUsed="0" w:qFormat="1"/>
-    <w:lsdException w:name="Default Paragraph Font" w:uiPriority="1"/>
-    <w:lsdException w:name="Subtitle" w:semiHidden="0" w:uiPriority="11" w:unhideWhenUsed="0" w:qFormat="1"/>
-    <w:lsdException w:name="Strong" w:semiHidden="0" w:uiPriority="22" w:unhideWhenUsed="0" w:qFormat="1"/>
-    <w:lsdException w:name="Emphasis" w:semiHidden="0" w:uiPriority="20" w:unhideWhenUsed="0" w:qFormat="1"/>
-    <w:lsdException w:name="Table Grid" w:semiHidden="0" w:uiPriority="39" w:unhideWhenUsed="0"/>
-    <w:lsdException w:name="Placeholder Text" w:unhideWhenUsed="0"/>
-    <w:lsdException w:name="No Spacing" w:semiHidden="0" w:uiPriority="1" w:unhideWhenUsed="0" w:qFormat="1"/>
-    <w:lsdException w:name="Light Shading" w:semiHidden="0" w:uiPriority="60" w:unhideWhenUsed="0"/>
-    <w:lsdException w:name="Light List" w:semiHidden="0" w:uiPriority="61" w:unhideWhenUsed="0"/>
-    <w:lsdException w:name="Light Grid" w:semiHidden="0" w:uiPriority="62" w:unhideWhenUsed="0"/>
-    <w:lsdException w:name="Medium Shading 1" w:semiHidden="0" w:uiPriority="63" w:unhideWhenUsed="0"/>
-    <w:lsdException w:name="Medium Shading 2" w:semiHidden="0" w:uiPriority="64" w:unhideWhenUsed="0"/>
-    <w:lsdException w:name="Medium List 1" w:semiHidden="0" w:uiPriority="65" w:unhideWhenUsed="0"/>
-    <w:lsdException w:name="Medium List 2" w:semiHidden="0" w:uiPriority="66" w:unhideWhenUsed="0"/>
-    <w:lsdException w:name="Medium Grid 1" w:semiHidden="0" w:uiPriority="67" w:unhideWhenUsed="0"/>
-    <w:lsdException w:name="Medium Grid 2" w:semiHidden="0" w:uiPriority="68" w:unhideWhenUsed="0"/>
-    <w:lsdException w:name="Medium Grid 3" w:semiHidden="0" w:uiPriority="69" w:unhideWhenUsed="0"/>
-    <w:lsdException w:name="Dark List" w:semiHidden="0" w:uiPriority="70" w:unhideWhenUsed="0"/>
-    <w:lsdException w:name="Colorful Shading" w:semiHidden="0" w:uiPriority="71" w:unhideWhenUsed="0"/>
-    <w:lsdException w:name="Colorful List" w:semiHidden="0" w:uiPriority="72" w:unhideWhenUsed="0"/>
-    <w:lsdException w:name="Colorful Grid" w:semiHidden="0" w:uiPriority="73" w:unhideWhenUsed="0"/>
-    <w:lsdException w:name="Light Shading Accent 1" w:semiHidden="0" w:uiPriority="60" w:unhideWhenUsed="0"/>
-    <w:lsdException w:name="Light List Accent 1" w:semiHidden="0" w:uiPriority="61" w:unhideWhenUsed="0"/>
-    <w:lsdException w:name="Light Grid Accent 1" w:semiHidden="0" w:uiPriority="62" w:unhideWhenUsed="0"/>
-    <w:lsdException w:name="Medium Shading 1 Accent 1" w:semiHidden="0" w:uiPriority="63" w:unhideWhenUsed="0"/>
-    <w:lsdException w:name="Medium Shading 2 Accent 1" w:semiHidden="0" w:uiPriority="64" w:unhideWhenUsed="0"/>
-    <w:lsdException w:name="Medium List 1 Accent 1" w:semiHidden="0" w:uiPriority="65" w:unhideWhenUsed="0"/>
-    <w:lsdException w:name="Revision" w:unhideWhenUsed="0"/>
-    <w:lsdException w:name="List Paragraph" w:semiHidden="0" w:uiPriority="34" w:unhideWhenUsed="0" w:qFormat="1"/>
-    <w:lsdException w:name="Quote" w:semiHidden="0" w:uiPriority="29" w:unhideWhenUsed="0" w:qFormat="1"/>
-    <w:lsdException w:name="Intense Quote" w:semiHidden="0" w:uiPriority="30" w:unhideWhenUsed="0" w:qFormat="1"/>
-    <w:lsdException w:name="Medium List 2 Accent 1" w:semiHidden="0" w:uiPriority="66" w:unhideWhenUsed="0"/>
-    <w:lsdException w:name="Medium Grid 1 Accent 1" w:semiHidden="0" w:uiPriority="67" w:unhideWhenUsed="0"/>
-    <w:lsdException w:name="Medium Grid 2 Accent 1" w:semiHidden="0" w:uiPriority="68" w:unhideWhenUsed="0"/>
-    <w:lsdException w:name="Medium Grid 3 Accent 1" w:semiHidden="0" w:uiPriority="69" w:unhideWhenUsed="0"/>
-    <w:lsdException w:name="Dark List Accent 1" w:semiHidden="0" w:uiPriority="70" w:unhideWhenUsed="0"/>
-    <w:lsdException w:name="Colorful Shading Accent 1" w:semiHidden="0" w:uiPriority="71" w:unhideWhenUsed="0"/>
-    <w:lsdException w:name="Colorful List Accent 1" w:semiHidden="0" w:uiPriority="72" w:unhideWhenUsed="0"/>
-    <w:lsdException w:name="Colorful Grid Accent 1" w:semiHidden="0" w:uiPriority="73" w:unhideWhenUsed="0"/>
-    <w:lsdException w:name="Light Shading Accent 2" w:semiHidden="0" w:uiPriority="60" w:unhideWhenUsed="0"/>
-    <w:lsdException w:name="Light List Accent 2" w:semiHidden="0" w:uiPriority="61" w:unhideWhenUsed="0"/>
-    <w:lsdException w:name="Light Grid Accent 2" w:semiHidden="0" w:uiPriority="62" w:unhideWhenUsed="0"/>
-    <w:lsdException w:name="Medium Shading 1 Accent 2" w:semiHidden="0" w:uiPriority="63" w:unhideWhenUsed="0"/>
-    <w:lsdException w:name="Medium Shading 2 Accent 2" w:semiHidden="0" w:uiPriority="64" w:unhideWhenUsed="0"/>
-    <w:lsdException w:name="Medium List 1 Accent 2" w:semiHidden="0" w:uiPriority="65" w:unhideWhenUsed="0"/>
-    <w:lsdException w:name="Medium List 2 Accent 2" w:semiHidden="0" w:uiPriority="66" w:unhideWhenUsed="0"/>
-    <w:lsdException w:name="Medium Grid 1 Accent 2" w:semiHidden="0" w:uiPriority="67" w:unhideWhenUsed="0"/>
-    <w:lsdException w:name="Medium Grid 2 Accent 2" w:semiHidden="0" w:uiPriority="68" w:unhideWhenUsed="0"/>
-    <w:lsdException w:name="Medium Grid 3 Accent 2" w:semiHidden="0" w:uiPriority="69" w:unhideWhenUsed="0"/>
-    <w:lsdException w:name="Dark List Accent 2" w:semiHidden="0" w:uiPriority="70" w:unhideWhenUsed="0"/>
-    <w:lsdException w:name="Colorful Shading Accent 2" w:semiHidden="0" w:uiPriority="71" w:unhideWhenUsed="0"/>
-    <w:lsdException w:name="Colorful List Accent 2" w:semiHidden="0" w:uiPriority="72" w:unhideWhenUsed="0"/>
-    <w:lsdException w:name="Colorful Grid Accent 2" w:semiHidden="0" w:uiPriority="73" w:unhideWhenUsed="0"/>
-    <w:lsdException w:name="Light Shading Accent 3" w:semiHidden="0" w:uiPriority="60" w:unhideWhenUsed="0"/>
-    <w:lsdException w:name="Light List Accent 3" w:semiHidden="0" w:uiPriority="61" w:unhideWhenUsed="0"/>
-    <w:lsdException w:name="Light Grid Accent 3" w:semiHidden="0" w:uiPriority="62" w:unhideWhenUsed="0"/>
-    <w:lsdException w:name="Medium Shading 1 Accent 3" w:semiHidden="0" w:uiPriority="63" w:unhideWhenUsed="0"/>
-    <w:lsdException w:name="Medium Shading 2 Accent 3" w:semiHidden="0" w:uiPriority="64" w:unhideWhenUsed="0"/>
-    <w:lsdException w:name="Medium List 1 Accent 3" w:semiHidden="0" w:uiPriority="65" w:unhideWhenUsed="0"/>
-    <w:lsdException w:name="Medium List 2 Accent 3" w:semiHidden="0" w:uiPriority="66" w:unhideWhenUsed="0"/>
-    <w:lsdException w:name="Medium Grid 1 Accent 3" w:semiHidden="0" w:uiPriority="67" w:unhideWhenUsed="0"/>
-    <w:lsdException w:name="Medium Grid 2 Accent 3" w:semiHidden="0" w:uiPriority="68" w:unhideWhenUsed="0"/>
-    <w:lsdException w:name="Medium Grid 3 Accent 3" w:semiHidden="0" w:uiPriority="69" w:unhideWhenUsed="0"/>
-    <w:lsdException w:name="Dark List Accent 3" w:semiHidden="0" w:uiPriority="70" w:unhideWhenUsed="0"/>
-    <w:lsdException w:name="Colorful Shading Accent 3" w:semiHidden="0" w:uiPriority="71" w:unhideWhenUsed="0"/>
-    <w:lsdException w:name="Colorful List Accent 3" w:semiHidden="0" w:uiPriority="72" w:unhideWhenUsed="0"/>
-    <w:lsdException w:name="Colorful Grid Accent 3" w:semiHidden="0" w:uiPriority="73" w:unhideWhenUsed="0"/>
-    <w:lsdException w:name="Light Shading Accent 4" w:semiHidden="0" w:uiPriority="60" w:unhideWhenUsed="0"/>
-    <w:lsdException w:name="Light List Accent 4" w:semiHidden="0" w:uiPriority="61" w:unhideWhenUsed="0"/>
-    <w:lsdException w:name="Light Grid Accent 4" w:semiHidden="0" w:uiPriority="62" w:unhideWhenUsed="0"/>
-    <w:lsdException w:name="Medium Shading 1 Accent 4" w:semiHidden="0" w:uiPriority="63" w:unhideWhenUsed="0"/>
-    <w:lsdException w:name="Medium Shading 2 Accent 4" w:semiHidden="0" w:uiPriority="64" w:unhideWhenUsed="0"/>
-    <w:lsdException w:name="Medium List 1 Accent 4" w:semiHidden="0" w:uiPriority="65" w:unhideWhenUsed="0"/>
-    <w:lsdException w:name="Medium List 2 Accent 4" w:semiHidden="0" w:uiPriority="66" w:unhideWhenUsed="0"/>
-    <w:lsdException w:name="Medium Grid 1 Accent 4" w:semiHidden="0" w:uiPriority="67" w:unhideWhenUsed="0"/>
-    <w:lsdException w:name="Medium Grid 2 Accent 4" w:semiHidden="0" w:uiPriority="68" w:unhideWhenUsed="0"/>
-    <w:lsdException w:name="Medium Grid 3 Accent 4" w:semiHidden="0" w:uiPriority="69" w:unhideWhenUsed="0"/>
-    <w:lsdException w:name="Dark List Accent 4" w:semiHidden="0" w:uiPriority="70" w:unhideWhenUsed="0"/>
-    <w:lsdException w:name="Colorful Shading Accent 4" w:semiHidden="0" w:uiPriority="71" w:unhideWhenUsed="0"/>
-    <w:lsdException w:name="Colorful List Accent 4" w:semiHidden="0" w:uiPriority="72" w:unhideWhenUsed="0"/>
-    <w:lsdException w:name="Colorful Grid Accent 4" w:semiHidden="0" w:uiPriority="73" w:unhideWhenUsed="0"/>
-    <w:lsdException w:name="Light Shading Accent 5" w:semiHidden="0" w:uiPriority="60" w:unhideWhenUsed="0"/>
-    <w:lsdException w:name="Light List Accent 5" w:semiHidden="0" w:uiPriority="61" w:unhideWhenUsed="0"/>
-    <w:lsdException w:name="Light Grid Accent 5" w:semiHidden="0" w:uiPriority="62" w:unhideWhenUsed="0"/>
-    <w:lsdException w:name="Medium Shading 1 Accent 5" w:semiHidden="0" w:uiPriority="63" w:unhideWhenUsed="0"/>
-    <w:lsdException w:name="Medium Shading 2 Accent 5" w:semiHidden="0" w:uiPriority="64" w:unhideWhenUsed="0"/>
-    <w:lsdException w:name="Medium List 1 Accent 5" w:semiHidden="0" w:uiPriority="65" w:unhideWhenUsed="0"/>
-    <w:lsdException w:name="Medium List 2 Accent 5" w:semiHidden="0" w:uiPriority="66" w:unhideWhenUsed="0"/>
-    <w:lsdException w:name="Medium Grid 1 Accent 5" w:semiHidden="0" w:uiPriority="67" w:unhideWhenUsed="0"/>
-    <w:lsdException w:name="Medium Grid 2 Accent 5" w:semiHidden="0" w:uiPriority="68" w:unhideWhenUsed="0"/>
-    <w:lsdException w:name="Medium Grid 3 Accent 5" w:semiHidden="0" w:uiPriority="69" w:unhideWhenUsed="0"/>
-    <w:lsdException w:name="Dark List Accent 5" w:semiHidden="0" w:uiPriority="70" w:unhideWhenUsed="0"/>
-    <w:lsdException w:name="Colorful Shading Accent 5" w:semiHidden="0" w:uiPriority="71" w:unhideWhenUsed="0"/>
-    <w:lsdException w:name="Colorful List Accent 5" w:semiHidden="0" w:uiPriority="72" w:unhideWhenUsed="0"/>
-    <w:lsdException w:name="Colorful Grid Accent 5" w:semiHidden="0" w:uiPriority="73" w:unhideWhenUsed="0"/>
-    <w:lsdException w:name="Light Shading Accent 6" w:semiHidden="0" w:uiPriority="60" w:unhideWhenUsed="0"/>
-    <w:lsdException w:name="Light List Accent 6" w:semiHidden="0" w:uiPriority="61" w:unhideWhenUsed="0"/>
-    <w:lsdException w:name="Light Grid Accent 6" w:semiHidden="0" w:uiPriority="62" w:unhideWhenUsed="0"/>
-    <w:lsdException w:name="Medium Shading 1 Accent 6" w:semiHidden="0" w:uiPriority="63" w:unhideWhenUsed="0"/>
-    <w:lsdException w:name="Medium Shading 2 Accent 6" w:semiHidden="0" w:uiPriority="64" w:unhideWhenUsed="0"/>
-    <w:lsdException w:name="Medium List 1 Accent 6" w:semiHidden="0" w:uiPriority="65" w:unhideWhenUsed="0"/>
-    <w:lsdException w:name="Medium List 2 Accent 6" w:semiHidden="0" w:uiPriority="66" w:unhideWhenUsed="0"/>
-    <w:lsdException w:name="Medium Grid 1 Accent 6" w:semiHidden="0" w:uiPriority="67" w:unhideWhenUsed="0"/>
-    <w:lsdException w:name="Medium Grid 2 Accent 6" w:semiHidden="0" w:uiPriority="68" w:unhideWhenUsed="0"/>
-    <w:lsdException w:name="Medium Grid 3 Accent 6" w:semiHidden="0" w:uiPriority="69" w:unhideWhenUsed="0"/>
-    <w:lsdException w:name="Dark List Accent 6" w:semiHidden="0" w:uiPriority="70" w:unhideWhenUsed="0"/>
-    <w:lsdException w:name="Colorful Shading Accent 6" w:semiHidden="0" w:uiPriority="71" w:unhideWhenUsed="0"/>
-    <w:lsdException w:name="Colorful List Accent 6" w:semiHidden="0" w:uiPriority="72" w:unhideWhenUsed="0"/>
-    <w:lsdException w:name="Colorful Grid Accent 6" w:semiHidden="0" w:uiPriority="73" w:unhideWhenUsed="0"/>
-    <w:lsdException w:name="Subtle Emphasis" w:semiHidden="0" w:uiPriority="19" w:unhideWhenUsed="0" w:qFormat="1"/>
-    <w:lsdException w:name="Intense Emphasis" w:semiHidden="0" w:uiPriority="21" w:unhideWhenUsed="0" w:qFormat="1"/>
-    <w:lsdException w:name="Subtle Reference" w:semiHidden="0" w:uiPriority="31" w:unhideWhenUsed="0" w:qFormat="1"/>
-    <w:lsdException w:name="Intense Reference" w:semiHidden="0" w:uiPriority="32" w:unhideWhenUsed="0" w:qFormat="1"/>
-    <w:lsdException w:name="Book Title" w:semiHidden="0" w:uiPriority="33" w:unhideWhenUsed="0" w:qFormat="1"/>
-    <w:lsdException w:name="Bibliography" w:uiPriority="37"/>
-    <w:lsdException w:name="TOC Heading" w:uiPriority="39" w:qFormat="1"/>
+  <w:latentStyles w:defLockedState="0" w:defUIPriority="99" w:defSemiHidden="0" w:defUnhideWhenUsed="0" w:defQFormat="0" w:count="375">
+    <w:lsdException w:name="Normal" w:uiPriority="0" w:qFormat="1"/>
+    <w:lsdException w:name="heading 1" w:uiPriority="9" w:qFormat="1"/>
+    <w:lsdException w:name="heading 2" w:semiHidden="1" w:uiPriority="9" w:unhideWhenUsed="1" w:qFormat="1"/>
+    <w:lsdException w:name="heading 3" w:semiHidden="1" w:uiPriority="9" w:unhideWhenUsed="1" w:qFormat="1"/>
+    <w:lsdException w:name="heading 4" w:semiHidden="1" w:uiPriority="9" w:unhideWhenUsed="1" w:qFormat="1"/>
+    <w:lsdException w:name="heading 5" w:semiHidden="1" w:uiPriority="9" w:unhideWhenUsed="1" w:qFormat="1"/>
+    <w:lsdException w:name="heading 6" w:semiHidden="1" w:uiPriority="9" w:unhideWhenUsed="1" w:qFormat="1"/>
+    <w:lsdException w:name="heading 7" w:semiHidden="1" w:uiPriority="9" w:unhideWhenUsed="1" w:qFormat="1"/>
+    <w:lsdException w:name="heading 8" w:semiHidden="1" w:uiPriority="9" w:unhideWhenUsed="1" w:qFormat="1"/>
+    <w:lsdException w:name="heading 9" w:semiHidden="1" w:uiPriority="9" w:unhideWhenUsed="1" w:qFormat="1"/>
+    <w:lsdException w:name="index 1" w:semiHidden="1" w:unhideWhenUsed="1"/>
+    <w:lsdException w:name="index 2" w:semiHidden="1" w:unhideWhenUsed="1"/>
+    <w:lsdException w:name="index 3" w:semiHidden="1" w:unhideWhenUsed="1"/>
+    <w:lsdException w:name="index 4" w:semiHidden="1" w:unhideWhenUsed="1"/>
+    <w:lsdException w:name="index 5" w:semiHidden="1" w:unhideWhenUsed="1"/>
+    <w:lsdException w:name="index 6" w:semiHidden="1" w:unhideWhenUsed="1"/>
+    <w:lsdException w:name="index 7" w:semiHidden="1" w:unhideWhenUsed="1"/>
+    <w:lsdException w:name="index 8" w:semiHidden="1" w:unhideWhenUsed="1"/>
+    <w:lsdException w:name="index 9" w:semiHidden="1" w:unhideWhenUsed="1"/>
+    <w:lsdException w:name="toc 1" w:semiHidden="1" w:uiPriority="39" w:unhideWhenUsed="1"/>
+    <w:lsdException w:name="toc 2" w:semiHidden="1" w:uiPriority="39" w:unhideWhenUsed="1"/>
+    <w:lsdException w:name="toc 3" w:semiHidden="1" w:uiPriority="39" w:unhideWhenUsed="1"/>
+    <w:lsdException w:name="toc 4" w:semiHidden="1" w:uiPriority="39" w:unhideWhenUsed="1"/>
+    <w:lsdException w:name="toc 5" w:semiHidden="1" w:uiPriority="39" w:unhideWhenUsed="1"/>
+    <w:lsdException w:name="toc 6" w:semiHidden="1" w:uiPriority="39" w:unhideWhenUsed="1"/>
+    <w:lsdException w:name="toc 7" w:semiHidden="1" w:uiPriority="39" w:unhideWhenUsed="1"/>
+    <w:lsdException w:name="toc 8" w:semiHidden="1" w:uiPriority="39" w:unhideWhenUsed="1"/>
+    <w:lsdException w:name="toc 9" w:semiHidden="1" w:uiPriority="39" w:unhideWhenUsed="1"/>
+    <w:lsdException w:name="Normal Indent" w:semiHidden="1" w:unhideWhenUsed="1"/>
+    <w:lsdException w:name="footnote text" w:semiHidden="1" w:unhideWhenUsed="1"/>
+    <w:lsdException w:name="annotation text" w:semiHidden="1" w:unhideWhenUsed="1"/>
+    <w:lsdException w:name="header" w:semiHidden="1" w:unhideWhenUsed="1"/>
+    <w:lsdException w:name="footer" w:semiHidden="1" w:unhideWhenUsed="1"/>
+    <w:lsdException w:name="index heading" w:semiHidden="1" w:unhideWhenUsed="1"/>
+    <w:lsdException w:name="caption" w:semiHidden="1" w:uiPriority="35" w:unhideWhenUsed="1" w:qFormat="1"/>
+    <w:lsdException w:name="table of figures" w:semiHidden="1" w:unhideWhenUsed="1"/>
+    <w:lsdException w:name="envelope address" w:semiHidden="1" w:unhideWhenUsed="1"/>
+    <w:lsdException w:name="envelope return" w:semiHidden="1" w:unhideWhenUsed="1"/>
+    <w:lsdException w:name="footnote reference" w:semiHidden="1" w:unhideWhenUsed="1"/>
+    <w:lsdException w:name="annotation reference" w:semiHidden="1" w:unhideWhenUsed="1"/>
+    <w:lsdException w:name="line number" w:semiHidden="1" w:unhideWhenUsed="1"/>
+    <w:lsdException w:name="page number" w:semiHidden="1" w:unhideWhenUsed="1"/>
+    <w:lsdException w:name="endnote reference" w:semiHidden="1" w:unhideWhenUsed="1"/>
+    <w:lsdException w:name="endnote text" w:semiHidden="1" w:unhideWhenUsed="1"/>
+    <w:lsdException w:name="table of authorities" w:semiHidden="1" w:unhideWhenUsed="1"/>
+    <w:lsdException w:name="macro" w:semiHidden="1" w:unhideWhenUsed="1"/>
+    <w:lsdException w:name="toa heading" w:semiHidden="1" w:unhideWhenUsed="1"/>
+    <w:lsdException w:name="List" w:semiHidden="1" w:unhideWhenUsed="1"/>
+    <w:lsdException w:name="List Bullet" w:semiHidden="1" w:unhideWhenUsed="1"/>
+    <w:lsdException w:name="List Number" w:semiHidden="1" w:unhideWhenUsed="1"/>
+    <w:lsdException w:name="List 2" w:semiHidden="1" w:unhideWhenUsed="1"/>
+    <w:lsdException w:name="List 3" w:semiHidden="1" w:unhideWhenUsed="1"/>
+    <w:lsdException w:name="List 4" w:semiHidden="1" w:unhideWhenUsed="1"/>
+    <w:lsdException w:name="List 5" w:semiHidden="1" w:unhideWhenUsed="1"/>
+    <w:lsdException w:name="List Bullet 2" w:semiHidden="1" w:unhideWhenUsed="1"/>
+    <w:lsdException w:name="List Bullet 3" w:semiHidden="1" w:unhideWhenUsed="1"/>
+    <w:lsdException w:name="List Bullet 4" w:semiHidden="1" w:unhideWhenUsed="1"/>
+    <w:lsdException w:name="List Bullet 5" w:semiHidden="1" w:unhideWhenUsed="1"/>
+    <w:lsdException w:name="List Number 2" w:semiHidden="1" w:unhideWhenUsed="1"/>
+    <w:lsdException w:name="List Number 3" w:semiHidden="1" w:unhideWhenUsed="1"/>
+    <w:lsdException w:name="List Number 4" w:semiHidden="1" w:unhideWhenUsed="1"/>
+    <w:lsdException w:name="List Number 5" w:semiHidden="1" w:unhideWhenUsed="1"/>
+    <w:lsdException w:name="Title" w:uiPriority="10" w:qFormat="1"/>
+    <w:lsdException w:name="Closing" w:semiHidden="1" w:unhideWhenUsed="1"/>
+    <w:lsdException w:name="Signature" w:semiHidden="1" w:unhideWhenUsed="1"/>
+    <w:lsdException w:name="Default Paragraph Font" w:semiHidden="1" w:uiPriority="1" w:unhideWhenUsed="1"/>
+    <w:lsdException w:name="Body Text" w:semiHidden="1" w:unhideWhenUsed="1"/>
+    <w:lsdException w:name="Body Text Indent" w:semiHidden="1" w:unhideWhenUsed="1"/>
+    <w:lsdException w:name="List Continue" w:semiHidden="1" w:unhideWhenUsed="1"/>
+    <w:lsdException w:name="List Continue 2" w:semiHidden="1" w:unhideWhenUsed="1"/>
+    <w:lsdException w:name="List Continue 3" w:semiHidden="1" w:unhideWhenUsed="1"/>
+    <w:lsdException w:name="List Continue 4" w:semiHidden="1" w:unhideWhenUsed="1"/>
+    <w:lsdException w:name="List Continue 5" w:semiHidden="1" w:unhideWhenUsed="1"/>
+    <w:lsdException w:name="Message Header" w:semiHidden="1" w:unhideWhenUsed="1"/>
+    <w:lsdException w:name="Subtitle" w:uiPriority="11" w:qFormat="1"/>
+    <w:lsdException w:name="Salutation" w:semiHidden="1" w:unhideWhenUsed="1"/>
+    <w:lsdException w:name="Date" w:semiHidden="1" w:unhideWhenUsed="1"/>
+    <w:lsdException w:name="Body Text First Indent" w:semiHidden="1" w:unhideWhenUsed="1"/>
+    <w:lsdException w:name="Body Text First Indent 2" w:semiHidden="1" w:unhideWhenUsed="1"/>
+    <w:lsdException w:name="Note Heading" w:semiHidden="1" w:unhideWhenUsed="1"/>
+    <w:lsdException w:name="Body Text 2" w:semiHidden="1" w:unhideWhenUsed="1"/>
+    <w:lsdException w:name="Body Text 3" w:semiHidden="1" w:unhideWhenUsed="1"/>
+    <w:lsdException w:name="Body Text Indent 2" w:semiHidden="1" w:unhideWhenUsed="1"/>
+    <w:lsdException w:name="Body Text Indent 3" w:semiHidden="1" w:unhideWhenUsed="1"/>
+    <w:lsdException w:name="Block Text" w:semiHidden="1" w:unhideWhenUsed="1"/>
+    <w:lsdException w:name="Hyperlink" w:semiHidden="1" w:unhideWhenUsed="1"/>
+    <w:lsdException w:name="FollowedHyperlink" w:semiHidden="1" w:unhideWhenUsed="1"/>
+    <w:lsdException w:name="Strong" w:uiPriority="22" w:qFormat="1"/>
+    <w:lsdException w:name="Emphasis" w:uiPriority="20" w:qFormat="1"/>
+    <w:lsdException w:name="Document Map" w:semiHidden="1" w:unhideWhenUsed="1"/>
+    <w:lsdException w:name="Plain Text" w:semiHidden="1" w:unhideWhenUsed="1"/>
+    <w:lsdException w:name="E-mail Signature" w:semiHidden="1" w:unhideWhenUsed="1"/>
+    <w:lsdException w:name="HTML Top of Form" w:semiHidden="1" w:unhideWhenUsed="1"/>
+    <w:lsdException w:name="HTML Bottom of Form" w:semiHidden="1" w:unhideWhenUsed="1"/>
+    <w:lsdException w:name="Normal (Web)" w:semiHidden="1" w:unhideWhenUsed="1"/>
+    <w:lsdException w:name="HTML Acronym" w:semiHidden="1" w:unhideWhenUsed="1"/>
+    <w:lsdException w:name="HTML Address" w:semiHidden="1" w:unhideWhenUsed="1"/>
+    <w:lsdException w:name="HTML Cite" w:semiHidden="1" w:unhideWhenUsed="1"/>
+    <w:lsdException w:name="HTML Code" w:semiHidden="1" w:unhideWhenUsed="1"/>
+    <w:lsdException w:name="HTML Definition" w:semiHidden="1" w:unhideWhenUsed="1"/>
+    <w:lsdException w:name="HTML Keyboard" w:semiHidden="1" w:unhideWhenUsed="1"/>
+    <w:lsdException w:name="HTML Preformatted" w:semiHidden="1" w:unhideWhenUsed="1"/>
+    <w:lsdException w:name="HTML Sample" w:semiHidden="1" w:unhideWhenUsed="1"/>
+    <w:lsdException w:name="HTML Typewriter" w:semiHidden="1" w:unhideWhenUsed="1"/>
+    <w:lsdException w:name="HTML Variable" w:semiHidden="1" w:unhideWhenUsed="1"/>
+    <w:lsdException w:name="Normal Table" w:semiHidden="1" w:unhideWhenUsed="1"/>
+    <w:lsdException w:name="annotation subject" w:semiHidden="1" w:unhideWhenUsed="1"/>
+    <w:lsdException w:name="No List" w:semiHidden="1" w:unhideWhenUsed="1"/>
+    <w:lsdException w:name="Outline List 1" w:semiHidden="1" w:unhideWhenUsed="1"/>
+    <w:lsdException w:name="Outline List 2" w:semiHidden="1" w:unhideWhenUsed="1"/>
+    <w:lsdException w:name="Outline List 3" w:semiHidden="1" w:unhideWhenUsed="1"/>
+    <w:lsdException w:name="Table Simple 1" w:semiHidden="1" w:unhideWhenUsed="1"/>
+    <w:lsdException w:name="Table Simple 2" w:semiHidden="1" w:unhideWhenUsed="1"/>
+    <w:lsdException w:name="Table Simple 3" w:semiHidden="1" w:unhideWhenUsed="1"/>
+    <w:lsdException w:name="Table Classic 1" w:semiHidden="1" w:unhideWhenUsed="1"/>
+    <w:lsdException w:name="Table Classic 2" w:semiHidden="1" w:unhideWhenUsed="1"/>
+    <w:lsdException w:name="Table Classic 3" w:semiHidden="1" w:unhideWhenUsed="1"/>
+    <w:lsdException w:name="Table Classic 4" w:semiHidden="1" w:unhideWhenUsed="1"/>
+    <w:lsdException w:name="Table Colorful 1" w:semiHidden="1" w:unhideWhenUsed="1"/>
+    <w:lsdException w:name="Table Colorful 2" w:semiHidden="1" w:unhideWhenUsed="1"/>
+    <w:lsdException w:name="Table Colorful 3" w:semiHidden="1" w:unhideWhenUsed="1"/>
+    <w:lsdException w:name="Table Columns 1" w:semiHidden="1" w:unhideWhenUsed="1"/>
+    <w:lsdException w:name="Table Columns 2" w:semiHidden="1" w:unhideWhenUsed="1"/>
+    <w:lsdException w:name="Table Columns 3" w:semiHidden="1" w:unhideWhenUsed="1"/>
+    <w:lsdException w:name="Table Columns 4" w:semiHidden="1" w:unhideWhenUsed="1"/>
+    <w:lsdException w:name="Table Columns 5" w:semiHidden="1" w:unhideWhenUsed="1"/>
+    <w:lsdException w:name="Table Grid 1" w:semiHidden="1" w:unhideWhenUsed="1"/>
+    <w:lsdException w:name="Table Grid 2" w:semiHidden="1" w:unhideWhenUsed="1"/>
+    <w:lsdException w:name="Table Grid 3" w:semiHidden="1" w:unhideWhenUsed="1"/>
+    <w:lsdException w:name="Table Grid 4" w:semiHidden="1" w:unhideWhenUsed="1"/>
+    <w:lsdException w:name="Table Grid 5" w:semiHidden="1" w:unhideWhenUsed="1"/>
+    <w:lsdException w:name="Table Grid 6" w:semiHidden="1" w:unhideWhenUsed="1"/>
+    <w:lsdException w:name="Table Grid 7" w:semiHidden="1" w:unhideWhenUsed="1"/>
+    <w:lsdException w:name="Table Grid 8" w:semiHidden="1" w:unhideWhenUsed="1"/>
+    <w:lsdException w:name="Table List 1" w:semiHidden="1" w:unhideWhenUsed="1"/>
+    <w:lsdException w:name="Table List 2" w:semiHidden="1" w:unhideWhenUsed="1"/>
+    <w:lsdException w:name="Table List 3" w:semiHidden="1" w:unhideWhenUsed="1"/>
+    <w:lsdException w:name="Table List 4" w:semiHidden="1" w:unhideWhenUsed="1"/>
+    <w:lsdException w:name="Table List 5" w:semiHidden="1" w:unhideWhenUsed="1"/>
+    <w:lsdException w:name="Table List 6" w:semiHidden="1" w:unhideWhenUsed="1"/>
+    <w:lsdException w:name="Table List 7" w:semiHidden="1" w:unhideWhenUsed="1"/>
+    <w:lsdException w:name="Table List 8" w:semiHidden="1" w:unhideWhenUsed="1"/>
+    <w:lsdException w:name="Table 3D effects 1" w:semiHidden="1" w:unhideWhenUsed="1"/>
+    <w:lsdException w:name="Table 3D effects 2" w:semiHidden="1" w:unhideWhenUsed="1"/>
+    <w:lsdException w:name="Table 3D effects 3" w:semiHidden="1" w:unhideWhenUsed="1"/>
+    <w:lsdException w:name="Table Contemporary" w:semiHidden="1" w:unhideWhenUsed="1"/>
+    <w:lsdException w:name="Table Elegant" w:semiHidden="1" w:unhideWhenUsed="1"/>
+    <w:lsdException w:name="Table Professional" w:semiHidden="1" w:unhideWhenUsed="1"/>
+    <w:lsdException w:name="Table Subtle 1" w:semiHidden="1" w:unhideWhenUsed="1"/>
+    <w:lsdException w:name="Table Subtle 2" w:semiHidden="1" w:unhideWhenUsed="1"/>
+    <w:lsdException w:name="Table Web 1" w:semiHidden="1" w:unhideWhenUsed="1"/>
+    <w:lsdException w:name="Table Web 2" w:semiHidden="1" w:unhideWhenUsed="1"/>
+    <w:lsdException w:name="Table Web 3" w:semiHidden="1" w:unhideWhenUsed="1"/>
+    <w:lsdException w:name="Balloon Text" w:semiHidden="1" w:unhideWhenUsed="1"/>
+    <w:lsdException w:name="Table Grid" w:semiHidden="1" w:uiPriority="39" w:unhideWhenUsed="1"/>
+    <w:lsdException w:name="Table Theme" w:semiHidden="1" w:unhideWhenUsed="1"/>
+    <w:lsdException w:name="Placeholder Text" w:semiHidden="1"/>
+    <w:lsdException w:name="No Spacing" w:uiPriority="1" w:qFormat="1"/>
+    <w:lsdException w:name="Light Shading" w:uiPriority="60"/>
+    <w:lsdException w:name="Light List" w:uiPriority="61"/>
+    <w:lsdException w:name="Light Grid" w:uiPriority="62"/>
+    <w:lsdException w:name="Medium Shading 1" w:uiPriority="63"/>
+    <w:lsdException w:name="Medium Shading 2" w:uiPriority="64"/>
+    <w:lsdException w:name="Medium List 1" w:uiPriority="65"/>
+    <w:lsdException w:name="Medium List 2" w:uiPriority="66"/>
+    <w:lsdException w:name="Medium Grid 1" w:uiPriority="67"/>
+    <w:lsdException w:name="Medium Grid 2" w:uiPriority="68"/>
+    <w:lsdException w:name="Medium Grid 3" w:uiPriority="69"/>
+    <w:lsdException w:name="Dark List" w:uiPriority="70"/>
+    <w:lsdException w:name="Colorful Shading" w:uiPriority="71"/>
+    <w:lsdException w:name="Colorful List" w:uiPriority="72"/>
+    <w:lsdException w:name="Colorful Grid" w:uiPriority="73"/>
+    <w:lsdException w:name="Light Shading Accent 1" w:uiPriority="60"/>
+    <w:lsdException w:name="Light List Accent 1" w:uiPriority="61"/>
+    <w:lsdException w:name="Light Grid Accent 1" w:uiPriority="62"/>
+    <w:lsdException w:name="Medium Shading 1 Accent 1" w:uiPriority="63"/>
+    <w:lsdException w:name="Medium Shading 2 Accent 1" w:uiPriority="64"/>
+    <w:lsdException w:name="Medium List 1 Accent 1" w:uiPriority="65"/>
+    <w:lsdException w:name="Revision" w:semiHidden="1"/>
+    <w:lsdException w:name="List Paragraph" w:uiPriority="34" w:qFormat="1"/>
+    <w:lsdException w:name="Quote" w:uiPriority="29" w:qFormat="1"/>
+    <w:lsdException w:name="Intense Quote" w:uiPriority="30" w:qFormat="1"/>
+    <w:lsdException w:name="Medium List 2 Accent 1" w:uiPriority="66"/>
+    <w:lsdException w:name="Medium Grid 1 Accent 1" w:uiPriority="67"/>
+    <w:lsdException w:name="Medium Grid 2 Accent 1" w:uiPriority="68"/>
+    <w:lsdException w:name="Medium Grid 3 Accent 1" w:uiPriority="69"/>
+    <w:lsdException w:name="Dark List Accent 1" w:uiPriority="70"/>
+    <w:lsdException w:name="Colorful Shading Accent 1" w:uiPriority="71"/>
+    <w:lsdException w:name="Colorful List Accent 1" w:uiPriority="72"/>
+    <w:lsdException w:name="Colorful Grid Accent 1" w:uiPriority="73"/>
+    <w:lsdException w:name="Light Shading Accent 2" w:uiPriority="60"/>
+    <w:lsdException w:name="Light List Accent 2" w:uiPriority="61"/>
+    <w:lsdException w:name="Light Grid Accent 2" w:uiPriority="62"/>
+    <w:lsdException w:name="Medium Shading 1 Accent 2" w:uiPriority="63"/>
+    <w:lsdException w:name="Medium Shading 2 Accent 2" w:uiPriority="64"/>
+    <w:lsdException w:name="Medium List 1 Accent 2" w:uiPriority="65"/>
+    <w:lsdException w:name="Medium List 2 Accent 2" w:uiPriority="66"/>
+    <w:lsdException w:name="Medium Grid 1 Accent 2" w:uiPriority="67"/>
+    <w:lsdException w:name="Medium Grid 2 Accent 2" w:uiPriority="68"/>
+    <w:lsdException w:name="Medium Grid 3 Accent 2" w:uiPriority="69"/>
+    <w:lsdException w:name="Dark List Accent 2" w:uiPriority="70"/>
+    <w:lsdException w:name="Colorful Shading Accent 2" w:uiPriority="71"/>
+    <w:lsdException w:name="Colorful List Accent 2" w:uiPriority="72"/>
+    <w:lsdException w:name="Colorful Grid Accent 2" w:uiPriority="73"/>
+    <w:lsdException w:name="Light Shading Accent 3" w:uiPriority="60"/>
+    <w:lsdException w:name="Light List Accent 3" w:uiPriority="61"/>
+    <w:lsdException w:name="Light Grid Accent 3" w:uiPriority="62"/>
+    <w:lsdException w:name="Medium Shading 1 Accent 3" w:uiPriority="63"/>
+    <w:lsdException w:name="Medium Shading 2 Accent 3" w:uiPriority="64"/>
+    <w:lsdException w:name="Medium List 1 Accent 3" w:uiPriority="65"/>
+    <w:lsdException w:name="Medium List 2 Accent 3" w:uiPriority="66"/>
+    <w:lsdException w:name="Medium Grid 1 Accent 3" w:uiPriority="67"/>
+    <w:lsdException w:name="Medium Grid 2 Accent 3" w:uiPriority="68"/>
+    <w:lsdException w:name="Medium Grid 3 Accent 3" w:uiPriority="69"/>
+    <w:lsdException w:name="Dark List Accent 3" w:uiPriority="70"/>
+    <w:lsdException w:name="Colorful Shading Accent 3" w:uiPriority="71"/>
+    <w:lsdException w:name="Colorful List Accent 3" w:uiPriority="72"/>
+    <w:lsdException w:name="Colorful Grid Accent 3" w:uiPriority="73"/>
+    <w:lsdException w:name="Light Shading Accent 4" w:uiPriority="60"/>
+    <w:lsdException w:name="Light List Accent 4" w:uiPriority="61"/>
+    <w:lsdException w:name="Light Grid Accent 4" w:uiPriority="62"/>
+    <w:lsdException w:name="Medium Shading 1 Accent 4" w:uiPriority="63"/>
+    <w:lsdException w:name="Medium Shading 2 Accent 4" w:uiPriority="64"/>
+    <w:lsdException w:name="Medium List 1 Accent 4" w:uiPriority="65"/>
+    <w:lsdException w:name="Medium List 2 Accent 4" w:uiPriority="66"/>
+    <w:lsdException w:name="Medium Grid 1 Accent 4" w:uiPriority="67"/>
+    <w:lsdException w:name="Medium Grid 2 Accent 4" w:uiPriority="68"/>
+    <w:lsdException w:name="Medium Grid 3 Accent 4" w:uiPriority="69"/>
+    <w:lsdException w:name="Dark List Accent 4" w:uiPriority="70"/>
+    <w:lsdException w:name="Colorful Shading Accent 4" w:uiPriority="71"/>
+    <w:lsdException w:name="Colorful List Accent 4" w:uiPriority="72"/>
+    <w:lsdException w:name="Colorful Grid Accent 4" w:uiPriority="73"/>
+    <w:lsdException w:name="Light Shading Accent 5" w:uiPriority="60"/>
+    <w:lsdException w:name="Light List Accent 5" w:uiPriority="61"/>
+    <w:lsdException w:name="Light Grid Accent 5" w:uiPriority="62"/>
+    <w:lsdException w:name="Medium Shading 1 Accent 5" w:uiPriority="63"/>
+    <w:lsdException w:name="Medium Shading 2 Accent 5" w:uiPriority="64"/>
+    <w:lsdException w:name="Medium List 1 Accent 5" w:uiPriority="65"/>
+    <w:lsdException w:name="Medium List 2 Accent 5" w:uiPriority="66"/>
+    <w:lsdException w:name="Medium Grid 1 Accent 5" w:uiPriority="67"/>
+    <w:lsdException w:name="Medium Grid 2 Accent 5" w:uiPriority="68"/>
+    <w:lsdException w:name="Medium Grid 3 Accent 5" w:uiPriority="69"/>
+    <w:lsdException w:name="Dark List Accent 5" w:uiPriority="70"/>
+    <w:lsdException w:name="Colorful Shading Accent 5" w:uiPriority="71"/>
+    <w:lsdException w:name="Colorful List Accent 5" w:uiPriority="72"/>
+    <w:lsdException w:name="Colorful Grid Accent 5" w:uiPriority="73"/>
+    <w:lsdException w:name="Light Shading Accent 6" w:uiPriority="60"/>
+    <w:lsdException w:name="Light List Accent 6" w:uiPriority="61"/>
+    <w:lsdException w:name="Light Grid Accent 6" w:uiPriority="62"/>
+    <w:lsdException w:name="Medium Shading 1 Accent 6" w:uiPriority="63"/>
+    <w:lsdException w:name="Medium Shading 2 Accent 6" w:uiPriority="64"/>
+    <w:lsdException w:name="Medium List 1 Accent 6" w:uiPriority="65"/>
+    <w:lsdException w:name="Medium List 2 Accent 6" w:uiPriority="66"/>
+    <w:lsdException w:name="Medium Grid 1 Accent 6" w:uiPriority="67"/>
+    <w:lsdException w:name="Medium Grid 2 Accent 6" w:uiPriority="68"/>
+    <w:lsdException w:name="Medium Grid 3 Accent 6" w:uiPriority="69"/>
+    <w:lsdException w:name="Dark List Accent 6" w:uiPriority="70"/>
+    <w:lsdException w:name="Colorful Shading Accent 6" w:uiPriority="71"/>
+    <w:lsdException w:name="Colorful List Accent 6" w:uiPriority="72"/>
+    <w:lsdException w:name="Colorful Grid Accent 6" w:uiPriority="73"/>
+    <w:lsdException w:name="Subtle Emphasis" w:uiPriority="19" w:qFormat="1"/>
+    <w:lsdException w:name="Intense Emphasis" w:uiPriority="21" w:qFormat="1"/>
+    <w:lsdException w:name="Subtle Reference" w:uiPriority="31" w:qFormat="1"/>
+    <w:lsdException w:name="Intense Reference" w:uiPriority="32" w:qFormat="1"/>
+    <w:lsdException w:name="Book Title" w:uiPriority="33" w:qFormat="1"/>
+    <w:lsdException w:name="Bibliography" w:semiHidden="1" w:uiPriority="37" w:unhideWhenUsed="1"/>
+    <w:lsdException w:name="TOC Heading" w:semiHidden="1" w:uiPriority="39" w:unhideWhenUsed="1" w:qFormat="1"/>
+    <w:lsdException w:name="Plain Table 1" w:uiPriority="41"/>
+    <w:lsdException w:name="Plain Table 2" w:uiPriority="42"/>
+    <w:lsdException w:name="Plain Table 3" w:uiPriority="43"/>
+    <w:lsdException w:name="Plain Table 4" w:uiPriority="44"/>
+    <w:lsdException w:name="Plain Table 5" w:uiPriority="45"/>
+    <w:lsdException w:name="Grid Table Light" w:uiPriority="40"/>
+    <w:lsdException w:name="Grid Table 1 Light" w:uiPriority="46"/>
+    <w:lsdException w:name="Grid Table 2" w:uiPriority="47"/>
+    <w:lsdException w:name="Grid Table 3" w:uiPriority="48"/>
+    <w:lsdException w:name="Grid Table 4" w:uiPriority="49"/>
+    <w:lsdException w:name="Grid Table 5 Dark" w:uiPriority="50"/>
+    <w:lsdException w:name="Grid Table 6 Colorful" w:uiPriority="51"/>
+    <w:lsdException w:name="Grid Table 7 Colorful" w:uiPriority="52"/>
+    <w:lsdException w:name="Grid Table 1 Light Accent 1" w:uiPriority="46"/>
+    <w:lsdException w:name="Grid Table 2 Accent 1" w:uiPriority="47"/>
+    <w:lsdException w:name="Grid Table 3 Accent 1" w:uiPriority="48"/>
+    <w:lsdException w:name="Grid Table 4 Accent 1" w:uiPriority="49"/>
+    <w:lsdException w:name="Grid Table 5 Dark Accent 1" w:uiPriority="50"/>
+    <w:lsdException w:name="Grid Table 6 Colorful Accent 1" w:uiPriority="51"/>
+    <w:lsdException w:name="Grid Table 7 Colorful Accent 1" w:uiPriority="52"/>
+    <w:lsdException w:name="Grid Table 1 Light Accent 2" w:uiPriority="46"/>
+    <w:lsdException w:name="Grid Table 2 Accent 2" w:uiPriority="47"/>
+    <w:lsdException w:name="Grid Table 3 Accent 2" w:uiPriority="48"/>
+    <w:lsdException w:name="Grid Table 4 Accent 2" w:uiPriority="49"/>
+    <w:lsdException w:name="Grid Table 5 Dark Accent 2" w:uiPriority="50"/>
+    <w:lsdException w:name="Grid Table 6 Colorful Accent 2" w:uiPriority="51"/>
+    <w:lsdException w:name="Grid Table 7 Colorful Accent 2" w:uiPriority="52"/>
+    <w:lsdException w:name="Grid Table 1 Light Accent 3" w:uiPriority="46"/>
+    <w:lsdException w:name="Grid Table 2 Accent 3" w:uiPriority="47"/>
+    <w:lsdException w:name="Grid Table 3 Accent 3" w:uiPriority="48"/>
+    <w:lsdException w:name="Grid Table 4 Accent 3" w:uiPriority="49"/>
+    <w:lsdException w:name="Grid Table 5 Dark Accent 3" w:uiPriority="50"/>
+    <w:lsdException w:name="Grid Table 6 Colorful Accent 3" w:uiPriority="51"/>
+    <w:lsdException w:name="Grid Table 7 Colorful Accent 3" w:uiPriority="52"/>
+    <w:lsdException w:name="Grid Table 1 Light Accent 4" w:uiPriority="46"/>
+    <w:lsdException w:name="Grid Table 2 Accent 4" w:uiPriority="47"/>
+    <w:lsdException w:name="Grid Table 3 Accent 4" w:uiPriority="48"/>
+    <w:lsdException w:name="Grid Table 4 Accent 4" w:uiPriority="49"/>
+    <w:lsdException w:name="Grid Table 5 Dark Accent 4" w:uiPriority="50"/>
+    <w:lsdException w:name="Grid Table 6 Colorful Accent 4" w:uiPriority="51"/>
+    <w:lsdException w:name="Grid Table 7 Colorful Accent 4" w:uiPriority="52"/>
+    <w:lsdException w:name="Grid Table 1 Light Accent 5" w:uiPriority="46"/>
+    <w:lsdException w:name="Grid Table 2 Accent 5" w:uiPriority="47"/>
+    <w:lsdException w:name="Grid Table 3 Accent 5" w:uiPriority="48"/>
+    <w:lsdException w:name="Grid Table 4 Accent 5" w:uiPriority="49"/>
+    <w:lsdException w:name="Grid Table 5 Dark Accent 5" w:uiPriority="50"/>
+    <w:lsdException w:name="Grid Table 6 Colorful Accent 5" w:uiPriority="51"/>
+    <w:lsdException w:name="Grid Table 7 Colorful Accent 5" w:uiPriority="52"/>
+    <w:lsdException w:name="Grid Table 1 Light Accent 6" w:uiPriority="46"/>
+    <w:lsdException w:name="Grid Table 2 Accent 6" w:uiPriority="47"/>
+    <w:lsdException w:name="Grid Table 3 Accent 6" w:uiPriority="48"/>
+    <w:lsdException w:name="Grid Table 4 Accent 6" w:uiPriority="49"/>
+    <w:lsdException w:name="Grid Table 5 Dark Accent 6" w:uiPriority="50"/>
+    <w:lsdException w:name="Grid Table 6 Colorful Accent 6" w:uiPriority="51"/>
+    <w:lsdException w:name="Grid Table 7 Colorful Accent 6" w:uiPriority="52"/>
+    <w:lsdException w:name="List Table 1 Light" w:uiPriority="46"/>
+    <w:lsdException w:name="List Table 2" w:uiPriority="47"/>
+    <w:lsdException w:name="List Table 3" w:uiPriority="48"/>
+    <w:lsdException w:name="List Table 4" w:uiPriority="49"/>
+    <w:lsdException w:name="List Table 5 Dark" w:uiPriority="50"/>
+    <w:lsdException w:name="List Table 6 Colorful" w:uiPriority="51"/>
+    <w:lsdException w:name="List Table 7 Colorful" w:uiPriority="52"/>
+    <w:lsdException w:name="List Table 1 Light Accent 1" w:uiPriority="46"/>
+    <w:lsdException w:name="List Table 2 Accent 1" w:uiPriority="47"/>
+    <w:lsdException w:name="List Table 3 Accent 1" w:uiPriority="48"/>
+    <w:lsdException w:name="List Table 4 Accent 1" w:uiPriority="49"/>
+    <w:lsdException w:name="List Table 5 Dark Accent 1" w:uiPriority="50"/>
+    <w:lsdException w:name="List Table 6 Colorful Accent 1" w:uiPriority="51"/>
+    <w:lsdException w:name="List Table 7 Colorful Accent 1" w:uiPriority="52"/>
+    <w:lsdException w:name="List Table 1 Light Accent 2" w:uiPriority="46"/>
+    <w:lsdException w:name="List Table 2 Accent 2" w:uiPriority="47"/>
+    <w:lsdException w:name="List Table 3 Accent 2" w:uiPriority="48"/>
+    <w:lsdException w:name="List Table 4 Accent 2" w:uiPriority="49"/>
+    <w:lsdException w:name="List Table 5 Dark Accent 2" w:uiPriority="50"/>
+    <w:lsdException w:name="List Table 6 Colorful Accent 2" w:uiPriority="51"/>
+    <w:lsdException w:name="List Table 7 Colorful Accent 2" w:uiPriority="52"/>
+    <w:lsdException w:name="List Table 1 Light Accent 3" w:uiPriority="46"/>
+    <w:lsdException w:name="List Table 2 Accent 3" w:uiPriority="47"/>
+    <w:lsdException w:name="List Table 3 Accent 3" w:uiPriority="48"/>
+    <w:lsdException w:name="List Table 4 Accent 3" w:uiPriority="49"/>
+    <w:lsdException w:name="List Table 5 Dark Accent 3" w:uiPriority="50"/>
+    <w:lsdException w:name="List Table 6 Colorful Accent 3" w:uiPriority="51"/>
+    <w:lsdException w:name="List Table 7 Colorful Accent 3" w:uiPriority="52"/>
+    <w:lsdException w:name="List Table 1 Light Accent 4" w:uiPriority="46"/>
+    <w:lsdException w:name="List Table 2 Accent 4" w:uiPriority="47"/>
+    <w:lsdException w:name="List Table 3 Accent 4" w:uiPriority="48"/>
+    <w:lsdException w:name="List Table 4 Accent 4" w:uiPriority="49"/>
+    <w:lsdException w:name="List Table 5 Dark Accent 4" w:uiPriority="50"/>
+    <w:lsdException w:name="List Table 6 Colorful Accent 4" w:uiPriority="51"/>
+    <w:lsdException w:name="List Table 7 Colorful Accent 4" w:uiPriority="52"/>
+    <w:lsdException w:name="List Table 1 Light Accent 5" w:uiPriority="46"/>
+    <w:lsdException w:name="List Table 2 Accent 5" w:uiPriority="47"/>
+    <w:lsdException w:name="List Table 3 Accent 5" w:uiPriority="48"/>
+    <w:lsdException w:name="List Table 4 Accent 5" w:uiPriority="49"/>
+    <w:lsdException w:name="List Table 5 Dark Accent 5" w:uiPriority="50"/>
+    <w:lsdException w:name="List Table 6 Colorful Accent 5" w:uiPriority="51"/>
+    <w:lsdException w:name="List Table 7 Colorful Accent 5" w:uiPriority="52"/>
+    <w:lsdException w:name="List Table 1 Light Accent 6" w:uiPriority="46"/>
+    <w:lsdException w:name="List Table 2 Accent 6" w:uiPriority="47"/>
+    <w:lsdException w:name="List Table 3 Accent 6" w:uiPriority="48"/>
+    <w:lsdException w:name="List Table 4 Accent 6" w:uiPriority="49"/>
+    <w:lsdException w:name="List Table 5 Dark Accent 6" w:uiPriority="50"/>
+    <w:lsdException w:name="List Table 6 Colorful Accent 6" w:uiPriority="51"/>
+    <w:lsdException w:name="List Table 7 Colorful Accent 6" w:uiPriority="52"/>
+    <w:lsdException w:name="Mention" w:semiHidden="1" w:unhideWhenUsed="1"/>
+    <w:lsdException w:name="Smart Hyperlink" w:semiHidden="1" w:unhideWhenUsed="1"/>
+    <w:lsdException w:name="Hashtag" w:semiHidden="1" w:unhideWhenUsed="1"/>
+    <w:lsdException w:name="Unresolved Mention" w:semiHidden="1" w:unhideWhenUsed="1"/>
   </w:latentStyles>
   <w:style w:type="paragraph" w:default="1" w:styleId="Normal">
     <w:name w:val="Normal"/>
@@ -3210,7 +3441,7 @@
   <a:extraClrSchemeLst/>
   <a:extLst>
     <a:ext uri="{05A4C25C-085E-4340-85A3-A5531E510DB2}">
-      <thm15:themeFamily xmlns:thm15="http://schemas.microsoft.com/office/thememl/2012/main" xmlns="" name="Office Theme" id="{62F939B6-93AF-4DB8-9C6B-D6C7DFDC589F}" vid="{4A3C46E8-61CC-4603-A589-7422A47A8E4A}"/>
+      <thm15:themeFamily xmlns:thm15="http://schemas.microsoft.com/office/thememl/2012/main" name="Office Theme" id="{62F939B6-93AF-4DB8-9C6B-D6C7DFDC589F}" vid="{4A3C46E8-61CC-4603-A589-7422A47A8E4A}"/>
     </a:ext>
   </a:extLst>
 </a:theme>
@@ -3221,7 +3452,7 @@
 </file>
 
 <file path=customXml/itemProps1.xml><?xml version="1.0" encoding="utf-8"?>
-<ds:datastoreItem xmlns:ds="http://schemas.openxmlformats.org/officeDocument/2006/customXml" ds:itemID="{70C9CC38-9035-477F-AB6C-F71F1D68E892}">
+<ds:datastoreItem xmlns:ds="http://schemas.openxmlformats.org/officeDocument/2006/customXml" ds:itemID="{9222D69E-F892-4D2A-88B2-7BB96651E9B1}">
   <ds:schemaRefs>
     <ds:schemaRef ds:uri="http://schemas.openxmlformats.org/officeDocument/2006/bibliography"/>
   </ds:schemaRefs>

</xml_diff>